<commit_message>
updated note numbering style.css for bookdown 0.9
</commit_message>
<xml_diff>
--- a/docs/Dougherty-etal-OnTheLine.docx
+++ b/docs/Dougherty-etal-OnTheLine.docx
@@ -187,7 +187,7 @@
         <w:t xml:space="preserve"> </w:t>
       </w:r>
       <w:r>
-        <w:t xml:space="preserve">was last updated on 2019-02-07</w:t>
+        <w:t xml:space="preserve">was last updated on 2019-02-09</w:t>
       </w:r>
     </w:p>
     <w:p>
@@ -3946,7 +3946,7 @@
         <w:pStyle w:val="BodyText"/>
       </w:pPr>
       <w:r>
-        <w:t xml:space="preserve">This book-in-progress was last updated on: 2019-02-07</w:t>
+        <w:t xml:space="preserve">This book-in-progress was last updated on: 2019-02-09</w:t>
       </w:r>
     </w:p>
     <w:p>
@@ -5365,7 +5365,7 @@
         <w:pStyle w:val="BodyText"/>
       </w:pPr>
       <w:r>
-        <w:t xml:space="preserve">This book-in-progress was last updated on: 2019-02-07</w:t>
+        <w:t xml:space="preserve">This book-in-progress was last updated on: 2019-02-09</w:t>
       </w:r>
     </w:p>
     <w:p>
@@ -10177,7 +10177,7 @@
         <w:pStyle w:val="BodyText"/>
       </w:pPr>
       <w:r>
-        <w:t xml:space="preserve">This book-in-progress was last updated on: 2019-02-07</w:t>
+        <w:t xml:space="preserve">This book-in-progress was last updated on: 2019-02-09</w:t>
       </w:r>
     </w:p>
     <w:p>
@@ -10368,7 +10368,7 @@
         <w:pStyle w:val="BodyText"/>
       </w:pPr>
       <w:r>
-        <w:t xml:space="preserve">This book-in-progress was last updated on: 2019-02-07</w:t>
+        <w:t xml:space="preserve">This book-in-progress was last updated on: 2019-02-09</w:t>
       </w:r>
     </w:p>
     <w:p>
@@ -12321,7 +12321,7 @@
         <w:pStyle w:val="BodyText"/>
       </w:pPr>
       <w:r>
-        <w:t xml:space="preserve">This book-in-progress was last updated on: 2019-02-07</w:t>
+        <w:t xml:space="preserve">This book-in-progress was last updated on: 2019-02-09</w:t>
       </w:r>
     </w:p>
     <w:p>
@@ -12494,7 +12494,7 @@
         <w:pStyle w:val="BodyText"/>
       </w:pPr>
       <w:r>
-        <w:t xml:space="preserve">This book-in-progress was last updated on: 2019-02-07</w:t>
+        <w:t xml:space="preserve">This book-in-progress was last updated on: 2019-02-09</w:t>
       </w:r>
     </w:p>
     <w:p>
@@ -12659,7 +12659,7 @@
         <w:pStyle w:val="BodyText"/>
       </w:pPr>
       <w:r>
-        <w:t xml:space="preserve">This book-in-progress was last updated on: 2019-02-07</w:t>
+        <w:t xml:space="preserve">This book-in-progress was last updated on: 2019-02-09</w:t>
       </w:r>
     </w:p>
     <w:p>
@@ -12833,7 +12833,7 @@
         <w:pStyle w:val="BodyText"/>
       </w:pPr>
       <w:r>
-        <w:t xml:space="preserve">This book-in-progress was last updated on: 2019-02-07</w:t>
+        <w:t xml:space="preserve">This book-in-progress was last updated on: 2019-02-09</w:t>
       </w:r>
     </w:p>
     <w:p>
@@ -12974,7 +12974,89 @@
         </w:r>
       </w:hyperlink>
       <w:r>
-        <w:t xml:space="preserve">, a licensing tool developed by the open access movement to protect copyright while increasing public distribution, offer a better solution to these questions than existing oral history protocols?</w:t>
+        <w:t xml:space="preserve">, a licensing tool developed by the open access movement to protect copyright while increasing public distribution, offer a better solution to these questions than existing oral history protocols?[</w:t>
+      </w:r>
+      <w:hyperlink r:id="rId270">
+        <w:r>
+          <w:rPr>
+            <w:rStyle w:val="Hyperlink"/>
+          </w:rPr>
+          <w:t xml:space="preserve">http://creativecommons.org</w:t>
+        </w:r>
+      </w:hyperlink>
+      <w:r>
+        <w:t xml:space="preserve">]</w:t>
+      </w:r>
+    </w:p>
+    <w:p>
+      <w:pPr>
+        <w:pStyle w:val="BodyText"/>
+      </w:pPr>
+      <w:r>
+        <w:t xml:space="preserve">Oral historians have begun to ask these types of questions as we confront new challenges of doing our work in the Internet era. At a November 2010 planning symposium for the</w:t>
+      </w:r>
+      <w:r>
+        <w:t xml:space="preserve"> </w:t>
+      </w:r>
+      <w:r>
+        <w:rPr>
+          <w:i/>
+        </w:rPr>
+        <w:t xml:space="preserve">Oral History in the Digital Age</w:t>
+      </w:r>
+      <w:r>
+        <w:t xml:space="preserve"> </w:t>
+      </w:r>
+      <w:r>
+        <w:t xml:space="preserve">project, law and technology professor Sheldon Halpern posed the provocative question:</w:t>
+      </w:r>
+      <w:r>
+        <w:t xml:space="preserve"> </w:t>
+      </w:r>
+      <w:r>
+        <w:t xml:space="preserve">“</w:t>
+      </w:r>
+      <w:r>
+        <w:t xml:space="preserve">What do you think you own?</w:t>
+      </w:r>
+      <w:r>
+        <w:t xml:space="preserve">”</w:t>
+      </w:r>
+      <w:r>
+        <w:t xml:space="preserve"> </w:t>
+      </w:r>
+      <w:r>
+        <w:t xml:space="preserve">One of the symposium participants, Troy Reeves, reflected on its broad implications for the field. Over a decade ago, when narrators granted an oral history interview and signed a release form, they could assume that the audio/video recording and transcript</w:t>
+      </w:r>
+      <w:r>
+        <w:t xml:space="preserve"> </w:t>
+      </w:r>
+      <w:r>
+        <w:t xml:space="preserve">“</w:t>
+      </w:r>
+      <w:r>
+        <w:t xml:space="preserve">would remain under the care and control</w:t>
+      </w:r>
+      <w:r>
+        <w:t xml:space="preserve">”</w:t>
+      </w:r>
+      <w:r>
+        <w:t xml:space="preserve"> </w:t>
+      </w:r>
+      <w:r>
+        <w:t xml:space="preserve">of an archive or library, which would hold ownership rights and grant access to the public as it deemed appropriate. But the Web is dramatically revising these assumptions. Many oral history repositories have begun to share the content of their holdings online and, in the words of one archivist, believe</w:t>
+      </w:r>
+      <w:r>
+        <w:t xml:space="preserve"> </w:t>
+      </w:r>
+      <w:r>
+        <w:t xml:space="preserve">“</w:t>
+      </w:r>
+      <w:r>
+        <w:t xml:space="preserve">it is worth giving up some control for the greater good of having more people use the materials.</w:t>
+      </w:r>
+      <w:r>
+        <w:t xml:space="preserve">”</w:t>
       </w:r>
       <w:r>
         <w:rPr>
@@ -12982,28 +13064,55 @@
         </w:rPr>
         <w:footnoteReference w:id="271"/>
       </w:r>
+      <w:r>
+        <w:t xml:space="preserve"> </w:t>
+      </w:r>
+      <w:r>
+        <w:t xml:space="preserve">We elaborate on our thinking about how the Internet has transformed the historical profession in our open-access edited volume, </w:t>
+      </w:r>
+      <w:r>
+        <w:rPr>
+          <w:i/>
+        </w:rPr>
+        <w:t xml:space="preserve">Writing History in the Digital Age</w:t>
+      </w:r>
+      <w:r>
+        <w:t xml:space="preserve">.</w:t>
+      </w:r>
+      <w:r>
+        <w:rPr>
+          <w:rStyle w:val="FootnoteReference"/>
+        </w:rPr>
+        <w:footnoteReference w:id="272"/>
+      </w:r>
     </w:p>
     <w:p>
       <w:pPr>
         <w:pStyle w:val="BodyText"/>
       </w:pPr>
       <w:r>
-        <w:t xml:space="preserve">Oral historians have begun to ask these types of questions as we confront new challenges of doing our work in the Internet era. At a November 2010 planning symposium for the</w:t>
-      </w:r>
-      <w:r>
-        <w:t xml:space="preserve"> </w:t>
-      </w:r>
-      <w:r>
-        <w:rPr>
-          <w:i/>
-        </w:rPr>
-        <w:t xml:space="preserve">Oral History in the Digital Age</w:t>
-      </w:r>
-      <w:r>
-        <w:t xml:space="preserve"> </w:t>
-      </w:r>
-      <w:r>
-        <w:t xml:space="preserve">project, law and technology professor Sheldon Halpern posed the provocative question:</w:t>
+        <w:t xml:space="preserve">As an alternative to traditional protocols, Jack and his student researchers began to incorporate Creative Commons language in oral history consent forms while conducting interviews in the metropolitan region of Hartford, Connecticut for the Cities Suburbs and Schools Project at Trinity College. Several interviews are featured in our freely accessible, public history web book, </w:t>
+      </w:r>
+      <w:r>
+        <w:rPr>
+          <w:i/>
+        </w:rPr>
+        <w:t xml:space="preserve">On the Line: How Schooling Housing, and Civil Rights Shaped Hartford and its Suburbs</w:t>
+      </w:r>
+      <w:r>
+        <w:t xml:space="preserve">, and many are hosted by the Trinity College Digital Repository.</w:t>
+      </w:r>
+      <w:r>
+        <w:rPr>
+          <w:rStyle w:val="FootnoteReference"/>
+        </w:rPr>
+        <w:footnoteReference w:id="273"/>
+      </w:r>
+      <w:r>
+        <w:t xml:space="preserve"> </w:t>
+      </w:r>
+      <w:r>
+        <w:t xml:space="preserve">By blending interpretive text with oral interviews and other interactive features, this web-book tells the story of how real estate firms maintained the color line, mortgage lenders engaged in red-lining, families sought homes on the more desirable side of school attendance lines, and activists fought to cross, redraw, or erase these lines. We initially presented this essay as part of a broader discussion on</w:t>
       </w:r>
       <w:r>
         <w:t xml:space="preserve"> </w:t>
@@ -13012,7 +13121,7 @@
         <w:t xml:space="preserve">“</w:t>
       </w:r>
       <w:r>
-        <w:t xml:space="preserve">What do you think you own?</w:t>
+        <w:t xml:space="preserve">Whose Civil Rights Stories on the Web?</w:t>
       </w:r>
       <w:r>
         <w:t xml:space="preserve">”</w:t>
@@ -13021,7 +13130,33 @@
         <w:t xml:space="preserve"> </w:t>
       </w:r>
       <w:r>
-        <w:t xml:space="preserve">One of the symposium participants, Troy Reeves, reflected on its broad implications for the field. Over a decade ago, when narrators granted an oral history interview and signed a release form, they could assume that the audio/video recording and transcript</w:t>
+        <w:t xml:space="preserve">at the 2012 joint meeting of the Organization of American Historians/National Council on Public History.</w:t>
+      </w:r>
+      <w:r>
+        <w:rPr>
+          <w:rStyle w:val="FootnoteReference"/>
+        </w:rPr>
+        <w:footnoteReference w:id="275"/>
+      </w:r>
+    </w:p>
+    <w:p>
+      <w:pPr>
+        <w:pStyle w:val="BodyText"/>
+      </w:pPr>
+      <w:r>
+        <w:t xml:space="preserve">Jack: In the mid-1990s, I began to conduct oral history interviews for my dissertation research on African-American school reform activists in Milwaukee. I recorded interviews, followed standard protocols for consent forms and institutional review, and made good on my promise to transcribe and return a free copy of the tape and transcript to each of the sixty participants who kindly shared their history.</w:t>
+      </w:r>
+      <w:r>
+        <w:rPr>
+          <w:rStyle w:val="FootnoteReference"/>
+        </w:rPr>
+        <w:footnoteReference w:id="277"/>
+      </w:r>
+      <w:r>
+        <w:t xml:space="preserve"> </w:t>
+      </w:r>
+      <w:r>
+        <w:t xml:space="preserve">But the</w:t>
       </w:r>
       <w:r>
         <w:t xml:space="preserve"> </w:t>
@@ -13030,7 +13165,7 @@
         <w:t xml:space="preserve">“</w:t>
       </w:r>
       <w:r>
-        <w:t xml:space="preserve">would remain under the care and control</w:t>
+        <w:t xml:space="preserve">best practices</w:t>
       </w:r>
       <w:r>
         <w:t xml:space="preserve">”</w:t>
@@ -13039,46 +13174,102 @@
         <w:t xml:space="preserve"> </w:t>
       </w:r>
       <w:r>
-        <w:t xml:space="preserve">of an archive or library, which would hold ownership rights and grant access to the public as it deemed appropriate. But the Web is dramatically revising these assumptions. Many oral history repositories have begun to share the content of their holdings online and, in the words of one archivist, believe</w:t>
-      </w:r>
-      <w:r>
-        <w:t xml:space="preserve"> </w:t>
+        <w:t xml:space="preserve">in the field left me feeling unsatisfied. Originally, I had been drawn toward oral history and public history as means of community empowerment on civil rights history, but the standard guidelines required me to ask people who freely offered their stories to sign away some of their rights.</w:t>
+      </w:r>
+    </w:p>
+    <w:p>
+      <w:pPr>
+        <w:pStyle w:val="BodyText"/>
+      </w:pPr>
+      <w:r>
+        <w:t xml:space="preserve">At that time, my reference guide for consent forms was the Oral History Association’s pamphlet by John Neuenschwander, </w:t>
+      </w:r>
+      <w:r>
+        <w:rPr>
+          <w:i/>
+        </w:rPr>
+        <w:t xml:space="preserve">Oral History and the Law</w:t>
+      </w:r>
+      <w:r>
+        <w:t xml:space="preserve">, which has since been expanded into a book.</w:t>
+      </w:r>
+      <w:r>
+        <w:rPr>
+          <w:rStyle w:val="FootnoteReference"/>
+        </w:rPr>
+        <w:footnoteReference w:id="280"/>
+      </w:r>
+      <w:r>
+        <w:t xml:space="preserve"> </w:t>
+      </w:r>
+      <w:r>
+        <w:t xml:space="preserve">On the legal question of ownership, as soon as the interview is recorded, the oral history narrator initially holds the copyright, but standard practice is to prepare a consent form to transfer away those rights. As Neuenschwander explains, </w:t>
       </w:r>
       <w:r>
         <w:t xml:space="preserve">“</w:t>
       </w:r>
       <w:r>
-        <w:t xml:space="preserve">it is worth giving up some control for the greater good of having more people use the materials.</w:t>
+        <w:t xml:space="preserve">The vast majority of oral historians and programs at some point secure the transfer of the interviewee’s copyright interests by means of a legal release agreement,</w:t>
       </w:r>
       <w:r>
         <w:t xml:space="preserve">”</w:t>
       </w:r>
       <w:r>
+        <w:t xml:space="preserve"> </w:t>
+      </w:r>
+      <w:r>
+        <w:t xml:space="preserve">and offers sample language in the appendix.</w:t>
+      </w:r>
+      <w:r>
         <w:rPr>
           <w:rStyle w:val="FootnoteReference"/>
         </w:rPr>
-        <w:footnoteReference w:id="272"/>
-      </w:r>
-      <w:r>
-        <w:t xml:space="preserve"> </w:t>
-      </w:r>
-      <w:r>
-        <w:t xml:space="preserve">We elaborate on our thinking about how the Internet has transformed the historical profession in our open-access edited volume, </w:t>
-      </w:r>
-      <w:r>
-        <w:rPr>
-          <w:i/>
-        </w:rPr>
-        <w:t xml:space="preserve">Writing History in the Digital Age</w:t>
-      </w:r>
-      <w:r>
-        <w:t xml:space="preserve">.</w:t>
+        <w:footnoteReference w:id="281"/>
+      </w:r>
+      <w:r>
+        <w:t xml:space="preserve"> </w:t>
+      </w:r>
+      <w:r>
+        <w:t xml:space="preserve">Similarly, the Oral History Association’s 2009 statement on</w:t>
+      </w:r>
+      <w:r>
+        <w:t xml:space="preserve"> </w:t>
+      </w:r>
+      <w:r>
+        <w:t xml:space="preserve">“</w:t>
+      </w:r>
+      <w:r>
+        <w:t xml:space="preserve">Principles and Best Practices</w:t>
+      </w:r>
+      <w:r>
+        <w:t xml:space="preserve">”</w:t>
+      </w:r>
+      <w:r>
+        <w:t xml:space="preserve"> </w:t>
+      </w:r>
+      <w:r>
+        <w:t xml:space="preserve">fully expects oral history participants to sign over their rights as part of the standard procedure for conducting interviews: </w:t>
+      </w:r>
+      <w:r>
+        <w:t xml:space="preserve">“</w:t>
+      </w:r>
+      <w:r>
+        <w:t xml:space="preserve">The interviewer should secure a release form, by which the narrator transfers his or her rights to the interview to the repository or designated body, signed after each recording session or at the end of the last interview with the narrator.</w:t>
+      </w:r>
+      <w:r>
+        <w:t xml:space="preserve">”</w:t>
       </w:r>
       <w:r>
         <w:rPr>
           <w:rStyle w:val="FootnoteReference"/>
         </w:rPr>
-        <w:footnoteReference w:id="273"/>
+        <w:footnoteReference w:id="282"/>
+      </w:r>
+      <w:r>
+        <w:t xml:space="preserve"> </w:t>
+      </w:r>
+      <w:r>
+        <w:t xml:space="preserve">As I understood copyright law, since I wished to create a transcript of the interview and freely quote from it in my scholarly writing, the transfer of copyright away from the narrator was in my best interest.</w:t>
       </w:r>
     </w:p>
     <w:p>
@@ -13086,28 +13277,143 @@
         <w:pStyle w:val="BodyText"/>
       </w:pPr>
       <w:r>
-        <w:t xml:space="preserve">As an alternative to traditional protocols, Jack and his student researchers began to incorporate Creative Commons language in oral history consent forms while conducting interviews in the metropolitan region of Hartford, Connecticut for the Cities Suburbs and Schools Project at Trinity College. Several interviews are featured in our freely accessible, public history web book, </w:t>
-      </w:r>
-      <w:r>
-        <w:rPr>
-          <w:i/>
-        </w:rPr>
-        <w:t xml:space="preserve">On the Line: How Schooling Housing, and Civil Rights Shaped Hartford and its Suburbs</w:t>
-      </w:r>
-      <w:r>
-        <w:t xml:space="preserve">, and many are hosted by the Trinity College Digital Repository.</w:t>
+        <w:t xml:space="preserve">But here was the ugly irony: as a white scholar of the civil rights movement, my consent form required African American activists to</w:t>
+      </w:r>
+      <w:r>
+        <w:t xml:space="preserve"> </w:t>
+      </w:r>
+      <w:r>
+        <w:t xml:space="preserve">“</w:t>
+      </w:r>
+      <w:r>
+        <w:t xml:space="preserve">sign over</w:t>
+      </w:r>
+      <w:r>
+        <w:t xml:space="preserve">”</w:t>
+      </w:r>
+      <w:r>
+        <w:t xml:space="preserve"> </w:t>
+      </w:r>
+      <w:r>
+        <w:t xml:space="preserve">rights to their oral history interview. At that time, the best arrangement I could negotiate was a two-step process, because I was working with two different repositories. First, my consent form asked oral history narrators to transfer their copyrights directly to me, which in turn, I donated with the tapes and transcripts to two institutions: the Wisconsin Black Historical Society/Museum (a local public history organization that was best positioned to share these stories with the African-American community) and the University of Wisconsin-Milwaukee Library archives (a better-funded, predominantly white institution that was better equipped to share this history more widely on the emerging Internet). I intentionally partnered with both repositories, and kept my promise to give tapes and transcripts back to all parties, to counter prior generations of white academics and journalists who had come into Milwaukee’s black community to</w:t>
+      </w:r>
+      <w:r>
+        <w:t xml:space="preserve"> </w:t>
+      </w:r>
+      <w:r>
+        <w:t xml:space="preserve">“</w:t>
+      </w:r>
+      <w:r>
+        <w:t xml:space="preserve">scoop</w:t>
+      </w:r>
+      <w:r>
+        <w:t xml:space="preserve">”</w:t>
+      </w:r>
+      <w:r>
+        <w:t xml:space="preserve"> </w:t>
+      </w:r>
+      <w:r>
+        <w:t xml:space="preserve">up stories, while leaving nothing behind. The 1995 version of my oral history consent form included this key language, paraphrased from Neuenschwander’s 1993 pamphlet:</w:t>
+      </w:r>
+    </w:p>
+    <w:p>
+      <w:pPr>
+        <w:pStyle w:val="BlockText"/>
+      </w:pPr>
+      <w:r>
+        <w:t xml:space="preserve">I agree to be interviewed and tape recorded by Jack Dougherty, as part of his dissertation research on the recent history of African-American education in Milwaukee. At the end of the research project, the original tapes and edited transcripts will be donated to the Milwaukee Urban Archives at University of Wisconsin-Milwaukee and the Wisconsin Black Historical Society/Museum. These materials will be identified by my name and made available to the public for scholarly and educational purposes, unless exceptions are listed below…</w:t>
+      </w:r>
+    </w:p>
+    <w:p>
+      <w:pPr>
+        <w:pStyle w:val="BlockText"/>
+      </w:pPr>
+      <w:r>
+        <w:t xml:space="preserve">I also grant to Jack Dougherty any title to copyright, property right, or literary rights in the recording(s) and their use in publication, as well as to any reproductions, transcripts, indexes, or finding aids produced from the recording(s).</w:t>
+      </w:r>
+    </w:p>
+    <w:p>
+      <w:pPr>
+        <w:pStyle w:val="BlockText"/>
+      </w:pPr>
+      <w:r>
+        <w:t xml:space="preserve">My participation in this project is entirely voluntary, and I may withdraw at any time prior to its conclusion and the donation of the materials to the Archives.</w:t>
+      </w:r>
+    </w:p>
+    <w:p>
+      <w:pPr>
+        <w:pStyle w:val="BlockText"/>
+      </w:pPr>
+      <w:r>
+        <w:t xml:space="preserve">Check here to receive a free copy of the tape.</w:t>
+      </w:r>
+    </w:p>
+    <w:p>
+      <w:pPr>
+        <w:pStyle w:val="BlockText"/>
+      </w:pPr>
+      <w:r>
+        <w:t xml:space="preserve">Check here to receive a free copy of any transcriptions (whole or partial) for the opportunity to proofread or clarify your spoken words.</w:t>
+      </w:r>
+    </w:p>
+    <w:p>
+      <w:pPr>
+        <w:pStyle w:val="FirstParagraph"/>
+      </w:pPr>
+      <w:r>
+        <w:t xml:space="preserve">Yet I was frustrated with this language about copyright transfer. In my eyes, the wording was a necessary evil to preserve these valuable oral histories in a university archive (whose staff at that time coached me on the consent form) and to allow me to quote extensively from them in my eventual book (as required by my publisher’s copyright permissions process). Understandably, many Black Milwaukeeans were highly skeptical or hesitant when I explained the terms of the consent form. Several expressed deep concern that it asked them to sign away their life stories, which I assured them was not the case. A few agreed to be interviewed but did not sign the form. A few others refused to be interviewed at all. One persuaded me, after our interview, to write up a special consent form that preserved her copyright and granted me permission to quote specified passages in my writing, but did not extend any rights to others, such as the archives. Eventually, over sixty oral history participants did agree to sign my consent form, for which I was grateful. Some signed in exchange for a free copy of the recording and transcript as a contribution to their own family histories. Others were motivated by the public good of preserving and sharing their civil rights stories through one or both of my archival partner organizations. Together, all of these conversations challenged me to think more deeply about who benefited from this contractual arrangement. If activists freely shared their civil rights stories with me, did I have the right to profit as a professional historian? The process expanded my thinking about oral history and the public good, and upon receiving an academic book contract, I returned my share of royalties (and later, prize money and speaking fees) back to the Wisconsin Black Historical Society/Museum to continue their public history work.</w:t>
+      </w:r>
+    </w:p>
+    <w:p>
+      <w:pPr>
+        <w:pStyle w:val="BodyText"/>
+      </w:pPr>
+      <w:r>
+        <w:t xml:space="preserve">Given my understanding of oral history and copyright law as a graduate student in the mid-1990s, this was the best user-friendly consent form I could envision. Looking back, there were some alternatives that deserved more consideration. For instance, I could have expanded on the copyright transfer language by adding a line that retained the narrators’ rights to utilize their own interviews during their lifetimes.</w:t>
       </w:r>
       <w:r>
         <w:rPr>
           <w:rStyle w:val="FootnoteReference"/>
         </w:rPr>
-        <w:footnoteReference w:id="274"/>
-      </w:r>
-      <w:r>
-        <w:t xml:space="preserve"> </w:t>
-      </w:r>
-      <w:r>
-        <w:t xml:space="preserve">By blending interpretive text with oral interviews and other interactive features, this web-book tells the story of how real estate firms maintained the color line, mortgage lenders engaged in red-lining, families sought homes on the more desirable side of school attendance lines, and activists fought to cross, redraw, or erase these lines. We initially presented this essay as part of a broader discussion on</w:t>
+        <w:footnoteReference w:id="284"/>
+      </w:r>
+      <w:r>
+        <w:t xml:space="preserve"> </w:t>
+      </w:r>
+      <w:r>
+        <w:t xml:space="preserve">But adding this clause fails to address the underlying issue of transfer of copyright ownership away from the narrator, and out of their family’s hands at the end of their lifetime. Another alternative I could have explored further was to ask narrators to make their interviews part of the public domain. But this option would have gone to the extreme of eliminating all of their rights under copyright law, and furthermore, at that time I could not find useful examples of this approach by oral historians.</w:t>
+      </w:r>
+      <w:r>
+        <w:rPr>
+          <w:rStyle w:val="FootnoteReference"/>
+        </w:rPr>
+        <w:footnoteReference w:id="285"/>
+      </w:r>
+      <w:r>
+        <w:t xml:space="preserve"> </w:t>
+      </w:r>
+      <w:r>
+        <w:t xml:space="preserve">Under these circumstances, this mid-1990s consent form was the best I could do at the time, yet it left a bitter taste and a strong desire to find a better model in the future.</w:t>
+      </w:r>
+    </w:p>
+    <w:p>
+      <w:pPr>
+        <w:pStyle w:val="BodyText"/>
+      </w:pPr>
+      <w:r>
+        <w:t xml:space="preserve">Candace: When I began working with the</w:t>
+      </w:r>
+      <w:r>
+        <w:t xml:space="preserve"> </w:t>
+      </w:r>
+      <w:r>
+        <w:rPr>
+          <w:i/>
+        </w:rPr>
+        <w:t xml:space="preserve">On The Line</w:t>
+      </w:r>
+      <w:r>
+        <w:t xml:space="preserve"> public history web-book project in the summer of 2011, one of my tasks was to conduct oral history interviews with Hartford civil rights activists. At this point, our research team had stopped using conventional consent forms (which asked participants to</w:t>
       </w:r>
       <w:r>
         <w:t xml:space="preserve"> </w:t>
@@ -13116,7 +13422,7 @@
         <w:t xml:space="preserve">“</w:t>
       </w:r>
       <w:r>
-        <w:t xml:space="preserve">Whose Civil Rights Stories on the Web?</w:t>
+        <w:t xml:space="preserve">sign over</w:t>
       </w:r>
       <w:r>
         <w:t xml:space="preserve">”</w:t>
@@ -13125,310 +13431,9 @@
         <w:t xml:space="preserve"> </w:t>
       </w:r>
       <w:r>
-        <w:t xml:space="preserve">at the 2012 joint meeting of the Organization of American Historians/National Council on Public History.</w:t>
-      </w:r>
-      <w:r>
-        <w:rPr>
-          <w:rStyle w:val="FootnoteReference"/>
-        </w:rPr>
-        <w:footnoteReference w:id="276"/>
-      </w:r>
-    </w:p>
-    <w:p>
-      <w:pPr>
-        <w:pStyle w:val="BodyText"/>
-      </w:pPr>
-      <w:r>
-        <w:t xml:space="preserve">Jack: In the mid-1990s, I began to conduct oral history interviews for my dissertation research on African-American school reform activists in Milwaukee. I recorded interviews, followed standard protocols for consent forms and institutional review, and made good on my promise to transcribe and return a free copy of the tape and transcript to each of the sixty participants who kindly shared their history.</w:t>
-      </w:r>
-      <w:r>
-        <w:rPr>
-          <w:rStyle w:val="FootnoteReference"/>
-        </w:rPr>
-        <w:footnoteReference w:id="278"/>
-      </w:r>
-      <w:r>
-        <w:t xml:space="preserve"> </w:t>
-      </w:r>
-      <w:r>
-        <w:t xml:space="preserve">But the</w:t>
-      </w:r>
-      <w:r>
-        <w:t xml:space="preserve"> </w:t>
-      </w:r>
-      <w:r>
-        <w:t xml:space="preserve">“</w:t>
-      </w:r>
-      <w:r>
-        <w:t xml:space="preserve">best practices</w:t>
-      </w:r>
-      <w:r>
-        <w:t xml:space="preserve">”</w:t>
-      </w:r>
-      <w:r>
-        <w:t xml:space="preserve"> </w:t>
-      </w:r>
-      <w:r>
-        <w:t xml:space="preserve">in the field left me feeling unsatisfied. Originally, I had been drawn toward oral history and public history as means of community empowerment on civil rights history, but the standard guidelines required me to ask people who freely offered their stories to sign away some of their rights.</w:t>
-      </w:r>
-    </w:p>
-    <w:p>
-      <w:pPr>
-        <w:pStyle w:val="BodyText"/>
-      </w:pPr>
-      <w:r>
-        <w:t xml:space="preserve">At that time, my reference guide for consent forms was the Oral History Association’s pamphlet by John Neuenschwander, </w:t>
-      </w:r>
-      <w:r>
-        <w:rPr>
-          <w:i/>
-        </w:rPr>
-        <w:t xml:space="preserve">Oral History and the Law</w:t>
-      </w:r>
-      <w:r>
-        <w:t xml:space="preserve">, which has since been expanded into a book.</w:t>
-      </w:r>
-      <w:r>
-        <w:rPr>
-          <w:rStyle w:val="FootnoteReference"/>
-        </w:rPr>
-        <w:footnoteReference w:id="281"/>
-      </w:r>
-      <w:r>
-        <w:t xml:space="preserve"> </w:t>
-      </w:r>
-      <w:r>
-        <w:t xml:space="preserve">On the legal question of ownership, as soon as the interview is recorded, the oral history narrator initially holds the copyright, but standard practice is to prepare a consent form to transfer away those rights. As Neuenschwander explains, </w:t>
-      </w:r>
-      <w:r>
-        <w:t xml:space="preserve">“</w:t>
-      </w:r>
-      <w:r>
-        <w:t xml:space="preserve">The vast majority of oral historians and programs at some point secure the transfer of the interviewee’s copyright interests by means of a legal release agreement,</w:t>
-      </w:r>
-      <w:r>
-        <w:t xml:space="preserve">”</w:t>
-      </w:r>
-      <w:r>
-        <w:t xml:space="preserve"> </w:t>
-      </w:r>
-      <w:r>
-        <w:t xml:space="preserve">and offers sample language in the appendix.</w:t>
-      </w:r>
-      <w:r>
-        <w:rPr>
-          <w:rStyle w:val="FootnoteReference"/>
-        </w:rPr>
-        <w:footnoteReference w:id="282"/>
-      </w:r>
-      <w:r>
-        <w:t xml:space="preserve"> </w:t>
-      </w:r>
-      <w:r>
-        <w:t xml:space="preserve">Similarly, the Oral History Association’s 2009 statement on</w:t>
-      </w:r>
-      <w:r>
-        <w:t xml:space="preserve"> </w:t>
-      </w:r>
-      <w:r>
-        <w:t xml:space="preserve">“</w:t>
-      </w:r>
-      <w:r>
-        <w:t xml:space="preserve">Principles and Best Practices</w:t>
-      </w:r>
-      <w:r>
-        <w:t xml:space="preserve">”</w:t>
-      </w:r>
-      <w:r>
-        <w:t xml:space="preserve"> </w:t>
-      </w:r>
-      <w:r>
-        <w:t xml:space="preserve">fully expects oral history participants to sign over their rights as part of the standard procedure for conducting interviews: </w:t>
-      </w:r>
-      <w:r>
-        <w:t xml:space="preserve">“</w:t>
-      </w:r>
-      <w:r>
-        <w:t xml:space="preserve">The interviewer should secure a release form, by which the narrator transfers his or her rights to the interview to the repository or designated body, signed after each recording session or at the end of the last interview with the narrator.</w:t>
-      </w:r>
-      <w:r>
-        <w:t xml:space="preserve">”</w:t>
-      </w:r>
-      <w:r>
-        <w:rPr>
-          <w:rStyle w:val="FootnoteReference"/>
-        </w:rPr>
-        <w:footnoteReference w:id="283"/>
-      </w:r>
-      <w:r>
-        <w:t xml:space="preserve"> </w:t>
-      </w:r>
-      <w:r>
-        <w:t xml:space="preserve">As I understood copyright law, since I wished to create a transcript of the interview and freely quote from it in my scholarly writing, the transfer of copyright away from the narrator was in my best interest.</w:t>
-      </w:r>
-    </w:p>
-    <w:p>
-      <w:pPr>
-        <w:pStyle w:val="BodyText"/>
-      </w:pPr>
-      <w:r>
-        <w:t xml:space="preserve">But here was the ugly irony: as a white scholar of the civil rights movement, my consent form required African American activists to</w:t>
-      </w:r>
-      <w:r>
-        <w:t xml:space="preserve"> </w:t>
-      </w:r>
-      <w:r>
-        <w:t xml:space="preserve">“</w:t>
-      </w:r>
-      <w:r>
-        <w:t xml:space="preserve">sign over</w:t>
-      </w:r>
-      <w:r>
-        <w:t xml:space="preserve">”</w:t>
-      </w:r>
-      <w:r>
-        <w:t xml:space="preserve"> </w:t>
-      </w:r>
-      <w:r>
-        <w:t xml:space="preserve">rights to their oral history interview. At that time, the best arrangement I could negotiate was a two-step process, because I was working with two different repositories. First, my consent form asked oral history narrators to transfer their copyrights directly to me, which in turn, I donated with the tapes and transcripts to two institutions: the Wisconsin Black Historical Society/Museum (a local public history organization that was best positioned to share these stories with the African-American community) and the University of Wisconsin-Milwaukee Library archives (a better-funded, predominantly white institution that was better equipped to share this history more widely on the emerging Internet). I intentionally partnered with both repositories, and kept my promise to give tapes and transcripts back to all parties, to counter prior generations of white academics and journalists who had come into Milwaukee’s black community to</w:t>
-      </w:r>
-      <w:r>
-        <w:t xml:space="preserve"> </w:t>
-      </w:r>
-      <w:r>
-        <w:t xml:space="preserve">“</w:t>
-      </w:r>
-      <w:r>
-        <w:t xml:space="preserve">scoop</w:t>
-      </w:r>
-      <w:r>
-        <w:t xml:space="preserve">”</w:t>
-      </w:r>
-      <w:r>
-        <w:t xml:space="preserve"> </w:t>
-      </w:r>
-      <w:r>
-        <w:t xml:space="preserve">up stories, while leaving nothing behind. The 1995 version of my oral history consent form included this key language, paraphrased from Neuenschwander’s 1993 pamphlet:</w:t>
-      </w:r>
-    </w:p>
-    <w:p>
-      <w:pPr>
-        <w:pStyle w:val="BlockText"/>
-      </w:pPr>
-      <w:r>
-        <w:t xml:space="preserve">I agree to be interviewed and tape recorded by Jack Dougherty, as part of his dissertation research on the recent history of African-American education in Milwaukee. At the end of the research project, the original tapes and edited transcripts will be donated to the Milwaukee Urban Archives at University of Wisconsin-Milwaukee and the Wisconsin Black Historical Society/Museum. These materials will be identified by my name and made available to the public for scholarly and educational purposes, unless exceptions are listed below…</w:t>
-      </w:r>
-    </w:p>
-    <w:p>
-      <w:pPr>
-        <w:pStyle w:val="BlockText"/>
-      </w:pPr>
-      <w:r>
-        <w:t xml:space="preserve">I also grant to Jack Dougherty any title to copyright, property right, or literary rights in the recording(s) and their use in publication, as well as to any reproductions, transcripts, indexes, or finding aids produced from the recording(s).</w:t>
-      </w:r>
-    </w:p>
-    <w:p>
-      <w:pPr>
-        <w:pStyle w:val="BlockText"/>
-      </w:pPr>
-      <w:r>
-        <w:t xml:space="preserve">My participation in this project is entirely voluntary, and I may withdraw at any time prior to its conclusion and the donation of the materials to the Archives.</w:t>
-      </w:r>
-    </w:p>
-    <w:p>
-      <w:pPr>
-        <w:pStyle w:val="BlockText"/>
-      </w:pPr>
-      <w:r>
-        <w:t xml:space="preserve">Check here to receive a free copy of the tape.</w:t>
-      </w:r>
-    </w:p>
-    <w:p>
-      <w:pPr>
-        <w:pStyle w:val="BlockText"/>
-      </w:pPr>
-      <w:r>
-        <w:t xml:space="preserve">Check here to receive a free copy of any transcriptions (whole or partial) for the opportunity to proofread or clarify your spoken words.</w:t>
-      </w:r>
-    </w:p>
-    <w:p>
-      <w:pPr>
-        <w:pStyle w:val="FirstParagraph"/>
-      </w:pPr>
-      <w:r>
-        <w:t xml:space="preserve">Yet I was frustrated with this language about copyright transfer. In my eyes, the wording was a necessary evil to preserve these valuable oral histories in a university archive (whose staff at that time coached me on the consent form) and to allow me to quote extensively from them in my eventual book (as required by my publisher’s copyright permissions process). Understandably, many Black Milwaukeeans were highly skeptical or hesitant when I explained the terms of the consent form. Several expressed deep concern that it asked them to sign away their life stories, which I assured them was not the case. A few agreed to be interviewed but did not sign the form. A few others refused to be interviewed at all. One persuaded me, after our interview, to write up a special consent form that preserved her copyright and granted me permission to quote specified passages in my writing, but did not extend any rights to others, such as the archives. Eventually, over sixty oral history participants did agree to sign my consent form, for which I was grateful. Some signed in exchange for a free copy of the recording and transcript as a contribution to their own family histories. Others were motivated by the public good of preserving and sharing their civil rights stories through one or both of my archival partner organizations. Together, all of these conversations challenged me to think more deeply about who benefited from this contractual arrangement. If activists freely shared their civil rights stories with me, did I have the right to profit as a professional historian? The process expanded my thinking about oral history and the public good, and upon receiving an academic book contract, I returned my share of royalties (and later, prize money and speaking fees) back to the Wisconsin Black Historical Society/Museum to continue their public history work.</w:t>
-      </w:r>
-    </w:p>
-    <w:p>
-      <w:pPr>
-        <w:pStyle w:val="BodyText"/>
-      </w:pPr>
-      <w:r>
-        <w:t xml:space="preserve">Given my understanding of oral history and copyright law as a graduate student in the mid-1990s, this was the best user-friendly consent form I could envision. Looking back, there were some alternatives that deserved more consideration. For instance, I could have expanded on the copyright transfer language by adding a line that retained the narrators’ rights to utilize their own interviews during their lifetimes.</w:t>
-      </w:r>
-      <w:r>
-        <w:rPr>
-          <w:rStyle w:val="FootnoteReference"/>
-        </w:rPr>
-        <w:footnoteReference w:id="285"/>
-      </w:r>
-      <w:r>
-        <w:t xml:space="preserve"> </w:t>
-      </w:r>
-      <w:r>
-        <w:t xml:space="preserve">But adding this clause fails to address the underlying issue of transfer of copyright ownership away from the narrator, and out of their family’s hands at the end of their lifetime. Another alternative I could have explored further was to ask narrators to make their interviews part of the public domain. But this option would have gone to the extreme of eliminating all of their rights under copyright law, and furthermore, at that time I could not find useful examples of this approach by oral historians.</w:t>
-      </w:r>
-      <w:r>
-        <w:rPr>
-          <w:rStyle w:val="FootnoteReference"/>
-        </w:rPr>
-        <w:footnoteReference w:id="286"/>
-      </w:r>
-      <w:r>
-        <w:t xml:space="preserve"> </w:t>
-      </w:r>
-      <w:r>
-        <w:t xml:space="preserve">Under these circumstances, this mid-1990s consent form was the best I could do at the time, yet it left a bitter taste and a strong desire to find a better model in the future.</w:t>
-      </w:r>
-    </w:p>
-    <w:p>
-      <w:pPr>
-        <w:pStyle w:val="BodyText"/>
-      </w:pPr>
-      <w:r>
-        <w:t xml:space="preserve">Candace: When I began working with the</w:t>
-      </w:r>
-      <w:r>
-        <w:t xml:space="preserve"> </w:t>
-      </w:r>
-      <w:r>
-        <w:rPr>
-          <w:i/>
-        </w:rPr>
-        <w:t xml:space="preserve">On The Line</w:t>
-      </w:r>
-      <w:r>
-        <w:t xml:space="preserve"> public history web-book project in the summer of 2011, one of my tasks was to conduct oral history interviews with Hartford civil rights activists. At this point, our research team had stopped using conventional consent forms (which asked participants to</w:t>
-      </w:r>
-      <w:r>
-        <w:t xml:space="preserve"> </w:t>
-      </w:r>
-      <w:r>
-        <w:t xml:space="preserve">“</w:t>
-      </w:r>
-      <w:r>
-        <w:t xml:space="preserve">sign over</w:t>
-      </w:r>
-      <w:r>
-        <w:t xml:space="preserve">”</w:t>
-      </w:r>
-      <w:r>
-        <w:t xml:space="preserve"> </w:t>
-      </w:r>
-      <w:r>
         <w:t xml:space="preserve">all rights to their interviews) and had begun using a new form that Jack developed with Creative Commons language. Basically, Creative Commons (CC) is a standardized license that maintains the original copyright for the creator of a work, and allows it to be shared more widely with the public, with certain restrictions if desired. Initially released in 2002 with support from the Center for the Public Domain, there are now </w:t>
       </w:r>
-      <w:hyperlink r:id="rId287">
+      <w:hyperlink r:id="rId286">
         <w:r>
           <w:rPr>
             <w:rStyle w:val="Hyperlink"/>
@@ -13446,7 +13451,7 @@
         <w:rPr>
           <w:rStyle w:val="FootnoteReference"/>
         </w:rPr>
-        <w:footnoteReference w:id="288"/>
+        <w:footnoteReference w:id="287"/>
       </w:r>
     </w:p>
     <w:p>
@@ -13469,7 +13474,7 @@
                     </pic:cNvPicPr>
                   </pic:nvPicPr>
                   <pic:blipFill>
-                    <a:blip r:embed="rId289"/>
+                    <a:blip r:embed="rId288"/>
                     <a:stretch>
                       <a:fillRect/>
                     </a:stretch>
@@ -13506,7 +13511,7 @@
       <w:r>
         <w:t xml:space="preserve"> </w:t>
       </w:r>
-      <w:hyperlink r:id="rId290">
+      <w:hyperlink r:id="rId289">
         <w:r>
           <w:rPr>
             <w:rStyle w:val="Hyperlink"/>
@@ -13568,7 +13573,7 @@
       <w:r>
         <w:t xml:space="preserve"> </w:t>
       </w:r>
-      <w:hyperlink r:id="rId291">
+      <w:hyperlink r:id="rId290">
         <w:r>
           <w:rPr>
             <w:rStyle w:val="Hyperlink"/>
@@ -13654,7 +13659,7 @@
         <w:rPr>
           <w:rStyle w:val="FootnoteReference"/>
         </w:rPr>
-        <w:footnoteReference w:id="292"/>
+        <w:footnoteReference w:id="291"/>
       </w:r>
       <w:r>
         <w:t xml:space="preserve"> Furthermore, CC licenses are increasingly used by leading knowledge-based institutions such as the Massachusetts Institute of Technology (MIT) OpenCourseWare project and the Public Library of Science (PLOS). Overall, we believe that this combination of intellectual property tools—traditional copyright with Creative Commons licensing—–fits better with our primary goal of historical preservation and public education than does traditional copyright alone.</w:t>
@@ -13707,15 +13712,15 @@
         <w:rPr>
           <w:rStyle w:val="FootnoteReference"/>
         </w:rPr>
-        <w:footnoteReference w:id="294"/>
+        <w:footnoteReference w:id="293"/>
       </w:r>
     </w:p>
     <w:p>
       <w:pPr>
         <w:pStyle w:val="Heading4"/>
       </w:pPr>
-      <w:bookmarkStart w:id="296" w:name="oral-history-video-with-elizabeth-horton-sheff-2011"/>
-      <w:bookmarkEnd w:id="296"/>
+      <w:bookmarkStart w:id="295" w:name="oral-history-video-with-elizabeth-horton-sheff-2011"/>
+      <w:bookmarkEnd w:id="295"/>
       <w:r>
         <w:t xml:space="preserve">Oral History Video with Elizabeth Horton Sheff, 2011</w:t>
       </w:r>
@@ -13736,7 +13741,7 @@
         </w:rPr>
         <w:t xml:space="preserve"> </w:t>
       </w:r>
-      <w:hyperlink r:id="rId295">
+      <w:hyperlink r:id="rId294">
         <w:r>
           <w:rPr>
             <w:rStyle w:val="Hyperlink"/>
@@ -13761,7 +13766,7 @@
         <w:rPr>
           <w:rStyle w:val="FootnoteReference"/>
         </w:rPr>
-        <w:footnoteReference w:id="297"/>
+        <w:footnoteReference w:id="296"/>
       </w:r>
     </w:p>
     <w:p>
@@ -13814,8 +13819,8 @@
       <w:pPr>
         <w:pStyle w:val="Heading2"/>
       </w:pPr>
-      <w:bookmarkStart w:id="298" w:name="oral-history-consent-form"/>
-      <w:bookmarkEnd w:id="298"/>
+      <w:bookmarkStart w:id="297" w:name="oral-history-consent-form"/>
+      <w:bookmarkEnd w:id="297"/>
       <w:r>
         <w:t xml:space="preserve">Oral History Consent Form</w:t>
       </w:r>
@@ -13862,7 +13867,7 @@
         </w:rPr>
         <w:t xml:space="preserve"> </w:t>
       </w:r>
-      <w:hyperlink r:id="rId299">
+      <w:hyperlink r:id="rId298">
         <w:r>
           <w:rPr>
             <w:rStyle w:val="Hyperlink"/>
@@ -14004,8 +14009,8 @@
       <w:pPr>
         <w:pStyle w:val="Heading2"/>
       </w:pPr>
-      <w:bookmarkStart w:id="300" w:name="bookdown-publishing-and-style-guide"/>
-      <w:bookmarkEnd w:id="300"/>
+      <w:bookmarkStart w:id="299" w:name="bookdown-publishing-and-style-guide"/>
+      <w:bookmarkEnd w:id="299"/>
       <w:r>
         <w:t xml:space="preserve">Bookdown Publishing and Style Guide</w:t>
       </w:r>
@@ -14058,7 +14063,7 @@
       <w:r>
         <w:t xml:space="preserve"> </w:t>
       </w:r>
-      <w:hyperlink r:id="rId301">
+      <w:hyperlink r:id="rId300">
         <w:r>
           <w:rPr>
             <w:rStyle w:val="Hyperlink"/>
@@ -14071,8 +14076,8 @@
       <w:pPr>
         <w:pStyle w:val="Heading4"/>
       </w:pPr>
-      <w:bookmarkStart w:id="302" w:name="publishing-workflow-quick-notes"/>
-      <w:bookmarkEnd w:id="302"/>
+      <w:bookmarkStart w:id="301" w:name="publishing-workflow-quick-notes"/>
+      <w:bookmarkEnd w:id="301"/>
       <w:r>
         <w:t xml:space="preserve">Publishing workflow quick notes</w:t>
       </w:r>
@@ -14325,7 +14330,7 @@
       <w:r>
         <w:t xml:space="preserve"> </w:t>
       </w:r>
-      <w:hyperlink r:id="rId303">
+      <w:hyperlink r:id="rId302">
         <w:r>
           <w:rPr>
             <w:rStyle w:val="Hyperlink"/>
@@ -14338,8 +14343,8 @@
       <w:pPr>
         <w:pStyle w:val="Heading4"/>
       </w:pPr>
-      <w:bookmarkStart w:id="304" w:name="known-issues"/>
-      <w:bookmarkEnd w:id="304"/>
+      <w:bookmarkStart w:id="303" w:name="known-issues"/>
+      <w:bookmarkEnd w:id="303"/>
       <w:r>
         <w:t xml:space="preserve">Known issues</w:t>
       </w:r>
@@ -14370,7 +14375,7 @@
       <w:r>
         <w:t xml:space="preserve"> </w:t>
       </w:r>
-      <w:hyperlink r:id="rId305">
+      <w:hyperlink r:id="rId304">
         <w:r>
           <w:rPr>
             <w:rStyle w:val="Hyperlink"/>
@@ -14383,8 +14388,8 @@
       <w:pPr>
         <w:pStyle w:val="Heading4"/>
       </w:pPr>
-      <w:bookmarkStart w:id="306" w:name="style-guide-for-on-the-line"/>
-      <w:bookmarkEnd w:id="306"/>
+      <w:bookmarkStart w:id="305" w:name="style-guide-for-on-the-line"/>
+      <w:bookmarkEnd w:id="305"/>
       <w:r>
         <w:t xml:space="preserve">Style Guide for On The Line</w:t>
       </w:r>
@@ -14414,7 +14419,7 @@
           <w:ilvl w:val="0"/>
         </w:numPr>
       </w:pPr>
-      <w:hyperlink r:id="rId307">
+      <w:hyperlink r:id="rId306">
         <w:r>
           <w:rPr>
             <w:rStyle w:val="Hyperlink"/>
@@ -14431,7 +14436,7 @@
           <w:ilvl w:val="0"/>
         </w:numPr>
       </w:pPr>
-      <w:hyperlink r:id="rId308">
+      <w:hyperlink r:id="rId307">
         <w:r>
           <w:rPr>
             <w:rStyle w:val="Hyperlink"/>
@@ -14467,7 +14472,7 @@
       <w:r>
         <w:t xml:space="preserve"> </w:t>
       </w:r>
-      <w:hyperlink r:id="rId309">
+      <w:hyperlink r:id="rId308">
         <w:r>
           <w:rPr>
             <w:rStyle w:val="Hyperlink"/>
@@ -14483,7 +14488,7 @@
       <w:r>
         <w:t xml:space="preserve">Use parentheses only for a non-embedded link (</w:t>
       </w:r>
-      <w:hyperlink r:id="rId309">
+      <w:hyperlink r:id="rId308">
         <w:r>
           <w:rPr>
             <w:rStyle w:val="Hyperlink"/>
@@ -14505,7 +14510,7 @@
       <w:r>
         <w:t xml:space="preserve"> </w:t>
       </w:r>
-      <w:hyperlink r:id="rId309">
+      <w:hyperlink r:id="rId308">
         <w:r>
           <w:rPr>
             <w:rStyle w:val="Hyperlink"/>
@@ -14532,8 +14537,8 @@
       <w:pPr>
         <w:pStyle w:val="Heading5"/>
       </w:pPr>
-      <w:bookmarkStart w:id="310" w:name="headers-and-cross-reference-links"/>
-      <w:bookmarkEnd w:id="310"/>
+      <w:bookmarkStart w:id="309" w:name="headers-and-cross-reference-links"/>
+      <w:bookmarkEnd w:id="309"/>
       <w:r>
         <w:t xml:space="preserve">Headers and Cross-reference links</w:t>
       </w:r>
@@ -14942,8 +14947,8 @@
       <w:pPr>
         <w:pStyle w:val="Heading4"/>
       </w:pPr>
-      <w:bookmarkStart w:id="311" w:name="zotero-settings-and-footnotes"/>
-      <w:bookmarkEnd w:id="311"/>
+      <w:bookmarkStart w:id="310" w:name="zotero-settings-and-footnotes"/>
+      <w:bookmarkEnd w:id="310"/>
       <w:r>
         <w:t xml:space="preserve">Zotero Settings and Footnotes</w:t>
       </w:r>
@@ -14955,7 +14960,7 @@
       <w:r>
         <w:t xml:space="preserve">This workflow uses open-source Zotero bibliography manager (</w:t>
       </w:r>
-      <w:hyperlink r:id="rId312">
+      <w:hyperlink r:id="rId311">
         <w:r>
           <w:rPr>
             <w:rStyle w:val="Hyperlink"/>
@@ -14966,7 +14971,7 @@
       <w:r>
         <w:t xml:space="preserve">) with Better BibTeX extension (</w:t>
       </w:r>
-      <w:hyperlink r:id="rId313">
+      <w:hyperlink r:id="rId312">
         <w:r>
           <w:rPr>
             <w:rStyle w:val="Hyperlink"/>
@@ -14980,7 +14985,7 @@
       <w:r>
         <w:t xml:space="preserve"> </w:t>
       </w:r>
-      <w:hyperlink r:id="rId314">
+      <w:hyperlink r:id="rId313">
         <w:r>
           <w:rPr>
             <w:rStyle w:val="Hyperlink"/>
@@ -15155,6 +15160,20 @@
         <w:rPr>
           <w:rStyle w:val="FootnoteReference"/>
         </w:rPr>
+        <w:footnoteReference w:id="314"/>
+      </w:r>
+    </w:p>
+    <w:p>
+      <w:pPr>
+        <w:pStyle w:val="BodyText"/>
+      </w:pPr>
+      <w:r>
+        <w:t xml:space="preserve">BibText footnote with semi-colons to separate cites:</w:t>
+      </w:r>
+      <w:r>
+        <w:rPr>
+          <w:rStyle w:val="FootnoteReference"/>
+        </w:rPr>
         <w:footnoteReference w:id="315"/>
       </w:r>
     </w:p>
@@ -15163,7 +15182,7 @@
         <w:pStyle w:val="BodyText"/>
       </w:pPr>
       <w:r>
-        <w:t xml:space="preserve">BibText footnote with semi-colons to separate cites:</w:t>
+        <w:t xml:space="preserve">Markdown caret-footnote, which can accept multiple references with complex punctuation.</w:t>
       </w:r>
       <w:r>
         <w:rPr>
@@ -15174,24 +15193,10 @@
     </w:p>
     <w:p>
       <w:pPr>
-        <w:pStyle w:val="BodyText"/>
-      </w:pPr>
-      <w:r>
-        <w:t xml:space="preserve">Markdown caret-footnote, which can accept multiple references with complex punctuation.</w:t>
-      </w:r>
-      <w:r>
-        <w:rPr>
-          <w:rStyle w:val="FootnoteReference"/>
-        </w:rPr>
-        <w:footnoteReference w:id="317"/>
-      </w:r>
-    </w:p>
-    <w:p>
-      <w:pPr>
         <w:pStyle w:val="Heading4"/>
       </w:pPr>
-      <w:bookmarkStart w:id="318" w:name="embedding-images-and-iframes"/>
-      <w:bookmarkEnd w:id="318"/>
+      <w:bookmarkStart w:id="317" w:name="embedding-images-and-iframes"/>
+      <w:bookmarkEnd w:id="317"/>
       <w:r>
         <w:t xml:space="preserve">Embedding images and iframes</w:t>
       </w:r>
@@ -15224,7 +15229,7 @@
                     </pic:cNvPicPr>
                   </pic:nvPicPr>
                   <pic:blipFill>
-                    <a:blip r:embed="rId319"/>
+                    <a:blip r:embed="rId318"/>
                     <a:stretch>
                       <a:fillRect/>
                     </a:stretch>
@@ -15273,7 +15278,7 @@
       <w:r>
         <w:t xml:space="preserve"> </w:t>
       </w:r>
-      <w:hyperlink r:id="rId320">
+      <w:hyperlink r:id="rId319">
         <w:r>
           <w:rPr>
             <w:rStyle w:val="Hyperlink"/>
@@ -15288,15 +15293,15 @@
         <w:rPr>
           <w:rStyle w:val="FootnoteReference"/>
         </w:rPr>
-        <w:footnoteReference w:id="321"/>
+        <w:footnoteReference w:id="320"/>
       </w:r>
     </w:p>
     <w:p>
       <w:pPr>
         <w:pStyle w:val="Heading4"/>
       </w:pPr>
-      <w:bookmarkStart w:id="322" w:name="subheadings-need-four-hashtags-and-no-number-symbol"/>
-      <w:bookmarkEnd w:id="322"/>
+      <w:bookmarkStart w:id="321" w:name="subheadings-need-four-hashtags-and-no-number-symbol"/>
+      <w:bookmarkEnd w:id="321"/>
       <w:r>
         <w:t xml:space="preserve">Subheadings need four hashtags and no-number symbol</w:t>
       </w:r>
@@ -15325,29 +15330,29 @@
       <w:pPr>
         <w:pStyle w:val="Heading5"/>
       </w:pPr>
-      <w:bookmarkStart w:id="323" w:name="explore-the-chart-embedded-html-iframe"/>
+      <w:bookmarkStart w:id="322" w:name="explore-the-chart-embedded-html-iframe"/>
+      <w:bookmarkEnd w:id="322"/>
+      <w:r>
+        <w:t xml:space="preserve">Explore the Chart: embedded HTML iframe</w:t>
+      </w:r>
+    </w:p>
+    <w:p>
+      <w:pPr>
+        <w:pStyle w:val="FirstParagraph"/>
+      </w:pPr>
+      <w:r>
+        <w:rPr>
+          <w:i/>
+        </w:rPr>
+        <w:t xml:space="preserve">REMINDER: Insert caption, shortlinks, and footnote immediately afterwards in body text, in italics.</w:t>
+      </w:r>
+    </w:p>
+    <w:p>
+      <w:pPr>
+        <w:pStyle w:val="Heading5"/>
+      </w:pPr>
+      <w:bookmarkStart w:id="323" w:name="scroll-the-map-embedded-html-iframe"/>
       <w:bookmarkEnd w:id="323"/>
-      <w:r>
-        <w:t xml:space="preserve">Explore the Chart: embedded HTML iframe</w:t>
-      </w:r>
-    </w:p>
-    <w:p>
-      <w:pPr>
-        <w:pStyle w:val="FirstParagraph"/>
-      </w:pPr>
-      <w:r>
-        <w:rPr>
-          <w:i/>
-        </w:rPr>
-        <w:t xml:space="preserve">REMINDER: Insert caption, shortlinks, and footnote immediately afterwards in body text, in italics.</w:t>
-      </w:r>
-    </w:p>
-    <w:p>
-      <w:pPr>
-        <w:pStyle w:val="Heading5"/>
-      </w:pPr>
-      <w:bookmarkStart w:id="324" w:name="scroll-the-map-embedded-html-iframe"/>
-      <w:bookmarkEnd w:id="324"/>
       <w:r>
         <w:t xml:space="preserve">Scroll the Map: embedded HTML iframe</w:t>
       </w:r>
@@ -15450,7 +15455,7 @@
         <w:rPr>
           <w:rStyle w:val="FootnoteReference"/>
         </w:rPr>
-        <w:footnoteReference w:id="325"/>
+        <w:footnoteReference w:id="324"/>
       </w:r>
       <w:r>
         <w:t xml:space="preserve"> </w:t>
@@ -15466,10 +15471,31 @@
       <w:pPr>
         <w:pStyle w:val="Heading5"/>
       </w:pPr>
-      <w:bookmarkStart w:id="326" w:name="watch-the-youtube-video-embedded-html-iframe-from-secure-https"/>
+      <w:bookmarkStart w:id="325" w:name="watch-the-youtube-video-embedded-html-iframe-from-secure-https"/>
+      <w:bookmarkEnd w:id="325"/>
+      <w:r>
+        <w:t xml:space="preserve">Watch the YouTube Video: embedded HTML iframe from secure https</w:t>
+      </w:r>
+    </w:p>
+    <w:p>
+      <w:pPr>
+        <w:pStyle w:val="FirstParagraph"/>
+      </w:pPr>
+      <w:r>
+        <w:rPr>
+          <w:i/>
+        </w:rPr>
+        <w:t xml:space="preserve">REMINDER: Insert caption, shortlinks, and footnote immediately afterwards in body text, in italics.</w:t>
+      </w:r>
+    </w:p>
+    <w:p>
+      <w:pPr>
+        <w:pStyle w:val="Heading5"/>
+      </w:pPr>
+      <w:bookmarkStart w:id="326" w:name="watch-the-vimeo-video-embedded-html-iframe-from-secure-https"/>
       <w:bookmarkEnd w:id="326"/>
       <w:r>
-        <w:t xml:space="preserve">Watch the YouTube Video: embedded HTML iframe from secure https</w:t>
+        <w:t xml:space="preserve">Watch the Vimeo Video: embedded HTML iframe from secure https</w:t>
       </w:r>
     </w:p>
     <w:p>
@@ -15485,52 +15511,31 @@
     </w:p>
     <w:p>
       <w:pPr>
+        <w:pStyle w:val="Heading4"/>
+      </w:pPr>
+      <w:bookmarkStart w:id="327" w:name="watch-the-kaltura-video-embedded-html-iframe-from-secure-https"/>
+      <w:bookmarkEnd w:id="327"/>
+      <w:r>
+        <w:t xml:space="preserve">Watch the Kaltura Video: embedded HTML iframe from secure https</w:t>
+      </w:r>
+    </w:p>
+    <w:p>
+      <w:pPr>
+        <w:pStyle w:val="FirstParagraph"/>
+      </w:pPr>
+      <w:r>
+        <w:rPr>
+          <w:i/>
+        </w:rPr>
+        <w:t xml:space="preserve">REMINDER: Insert caption, shortlinks, and footnote immediately afterwards in body text, in italics.</w:t>
+      </w:r>
+    </w:p>
+    <w:p>
+      <w:pPr>
         <w:pStyle w:val="Heading5"/>
       </w:pPr>
-      <w:bookmarkStart w:id="327" w:name="watch-the-vimeo-video-embedded-html-iframe-from-secure-https"/>
-      <w:bookmarkEnd w:id="327"/>
-      <w:r>
-        <w:t xml:space="preserve">Watch the Vimeo Video: embedded HTML iframe from secure https</w:t>
-      </w:r>
-    </w:p>
-    <w:p>
-      <w:pPr>
-        <w:pStyle w:val="FirstParagraph"/>
-      </w:pPr>
-      <w:r>
-        <w:rPr>
-          <w:i/>
-        </w:rPr>
-        <w:t xml:space="preserve">REMINDER: Insert caption, shortlinks, and footnote immediately afterwards in body text, in italics.</w:t>
-      </w:r>
-    </w:p>
-    <w:p>
-      <w:pPr>
-        <w:pStyle w:val="Heading4"/>
-      </w:pPr>
-      <w:bookmarkStart w:id="328" w:name="watch-the-kaltura-video-embedded-html-iframe-from-secure-https"/>
+      <w:bookmarkStart w:id="328" w:name="explore-the-source-embedded-pdf"/>
       <w:bookmarkEnd w:id="328"/>
-      <w:r>
-        <w:t xml:space="preserve">Watch the Kaltura Video: embedded HTML iframe from secure https</w:t>
-      </w:r>
-    </w:p>
-    <w:p>
-      <w:pPr>
-        <w:pStyle w:val="FirstParagraph"/>
-      </w:pPr>
-      <w:r>
-        <w:rPr>
-          <w:i/>
-        </w:rPr>
-        <w:t xml:space="preserve">REMINDER: Insert caption, shortlinks, and footnote immediately afterwards in body text, in italics.</w:t>
-      </w:r>
-    </w:p>
-    <w:p>
-      <w:pPr>
-        <w:pStyle w:val="Heading5"/>
-      </w:pPr>
-      <w:bookmarkStart w:id="329" w:name="explore-the-source-embedded-pdf"/>
-      <w:bookmarkEnd w:id="329"/>
       <w:r>
         <w:t xml:space="preserve">Explore the Source: embedded PDF</w:t>
       </w:r>
@@ -15582,7 +15587,7 @@
       <w:r>
         <w:t xml:space="preserve"> </w:t>
       </w:r>
-      <w:hyperlink r:id="rId330">
+      <w:hyperlink r:id="rId329">
         <w:r>
           <w:rPr>
             <w:rStyle w:val="Hyperlink"/>
@@ -15605,7 +15610,7 @@
       <w:r>
         <w:t xml:space="preserve"> </w:t>
       </w:r>
-      <w:hyperlink r:id="rId331">
+      <w:hyperlink r:id="rId330">
         <w:r>
           <w:rPr>
             <w:rStyle w:val="Hyperlink"/>
@@ -15618,8 +15623,8 @@
       <w:pPr>
         <w:pStyle w:val="Heading4"/>
       </w:pPr>
-      <w:bookmarkStart w:id="332" w:name="about-this-book-8"/>
-      <w:bookmarkEnd w:id="332"/>
+      <w:bookmarkStart w:id="331" w:name="about-this-book-8"/>
+      <w:bookmarkEnd w:id="331"/>
       <w:r>
         <w:t xml:space="preserve">About this book</w:t>
       </w:r>
@@ -15758,42 +15763,42 @@
         <w:pStyle w:val="BodyText"/>
       </w:pPr>
       <w:r>
-        <w:t xml:space="preserve">This book-in-progress was last updated on: 2019-02-07</w:t>
+        <w:t xml:space="preserve">This book-in-progress was last updated on: 2019-02-09</w:t>
       </w:r>
     </w:p>
     <w:p>
       <w:pPr>
         <w:pStyle w:val="Heading1"/>
       </w:pPr>
-      <w:bookmarkStart w:id="333" w:name="mapping"/>
+      <w:bookmarkStart w:id="332" w:name="mapping"/>
+      <w:bookmarkEnd w:id="332"/>
+      <w:r>
+        <w:t xml:space="preserve">Mapping</w:t>
+      </w:r>
+      <w:r>
+        <w:t xml:space="preserve"> </w:t>
+      </w:r>
+      <w:r>
+        <w:rPr>
+          <w:i/>
+        </w:rPr>
+        <w:t xml:space="preserve">On The Line</w:t>
+      </w:r>
+    </w:p>
+    <w:p>
+      <w:pPr>
+        <w:pStyle w:val="FirstParagraph"/>
+      </w:pPr>
+      <w:r>
+        <w:t xml:space="preserve">This chapter details our design process for creating the interactive web maps in this book that help broader audiences to visualize spatial and historical change over time. All of our maps are built with open-source code, which we share so that others may build their own version and invent even better ways to tell stories about space and place in past and present.</w:t>
+      </w:r>
+    </w:p>
+    <w:p>
+      <w:pPr>
+        <w:pStyle w:val="Heading2"/>
+      </w:pPr>
+      <w:bookmarkStart w:id="333" w:name="how-we-found-restrictive-covenants"/>
       <w:bookmarkEnd w:id="333"/>
-      <w:r>
-        <w:t xml:space="preserve">Mapping</w:t>
-      </w:r>
-      <w:r>
-        <w:t xml:space="preserve"> </w:t>
-      </w:r>
-      <w:r>
-        <w:rPr>
-          <w:i/>
-        </w:rPr>
-        <w:t xml:space="preserve">On The Line</w:t>
-      </w:r>
-    </w:p>
-    <w:p>
-      <w:pPr>
-        <w:pStyle w:val="FirstParagraph"/>
-      </w:pPr>
-      <w:r>
-        <w:t xml:space="preserve">This chapter details our design process for creating the interactive web maps in this book that help broader audiences to visualize spatial and historical change over time. All of our maps are built with open-source code, which we share so that others may build their own version and invent even better ways to tell stories about space and place in past and present.</w:t>
-      </w:r>
-    </w:p>
-    <w:p>
-      <w:pPr>
-        <w:pStyle w:val="Heading2"/>
-      </w:pPr>
-      <w:bookmarkStart w:id="334" w:name="how-we-found-restrictive-covenants"/>
-      <w:bookmarkEnd w:id="334"/>
       <w:r>
         <w:t xml:space="preserve">How We Found Restrictive Covenants</w:t>
       </w:r>
@@ -15851,7 +15856,7 @@
       <w:r>
         <w:t xml:space="preserve"> </w:t>
       </w:r>
-      <w:hyperlink r:id="rId335">
+      <w:hyperlink r:id="rId334">
         <w:r>
           <w:rPr>
             <w:rStyle w:val="Hyperlink"/>
@@ -15866,7 +15871,7 @@
         <w:rPr>
           <w:rStyle w:val="FootnoteReference"/>
         </w:rPr>
-        <w:footnoteReference w:id="336"/>
+        <w:footnoteReference w:id="335"/>
       </w:r>
     </w:p>
     <w:p>
@@ -15881,8 +15886,8 @@
       <w:pPr>
         <w:pStyle w:val="Heading5"/>
       </w:pPr>
-      <w:bookmarkStart w:id="337" w:name="watch-the-video-how-we-found-restrictive-covenants-2011"/>
-      <w:bookmarkEnd w:id="337"/>
+      <w:bookmarkStart w:id="336" w:name="watch-the-video-how-we-found-restrictive-covenants-2011"/>
+      <w:bookmarkEnd w:id="336"/>
       <w:r>
         <w:t xml:space="preserve">Watch the Video: How We Found Restrictive Covenants, 2011</w:t>
       </w:r>
@@ -15901,7 +15906,7 @@
         <w:rPr>
           <w:rStyle w:val="FootnoteReference"/>
         </w:rPr>
-        <w:footnoteReference w:id="338"/>
+        <w:footnoteReference w:id="337"/>
       </w:r>
     </w:p>
     <w:p>
@@ -15915,27 +15920,53 @@
         <w:rPr>
           <w:rStyle w:val="FootnoteReference"/>
         </w:rPr>
+        <w:footnoteReference w:id="339"/>
+      </w:r>
+    </w:p>
+    <w:p>
+      <w:pPr>
+        <w:pStyle w:val="BodyText"/>
+      </w:pPr>
+      <w:r>
+        <w:t xml:space="preserve">Our first search strategy was to begin with oral history leads about specific properties, then work backwards to trace the sale to the original deed. When we conducted our research in 2011, the Town of West Hartford had recently made recent property records available online.</w:t>
+      </w:r>
+      <w:r>
+        <w:rPr>
+          <w:rStyle w:val="FootnoteReference"/>
+        </w:rPr>
         <w:footnoteReference w:id="340"/>
       </w:r>
+      <w:r>
+        <w:t xml:space="preserve"> </w:t>
+      </w:r>
+      <w:r>
+        <w:t xml:space="preserve">Searching by name for Mary Everett (or her spouse, Ronald) pointed us to a 1970 warranty deed listing in book 474, page 185, which we had to find in the paper records at Town Hall. Also, her residence at 30 Ledgewood Road appeared as building lot #78 in the microfilmed parcel map records of the original land development from the 1940s. In the paper books, we traced the 1970 sale further back into time, and eventually discovered the original 1940 deed for the High Ledge Homes subdivision, which included this race restriction:</w:t>
+      </w:r>
+      <w:r>
+        <w:t xml:space="preserve"> </w:t>
+      </w:r>
+      <w:r>
+        <w:t xml:space="preserve">“</w:t>
+      </w:r>
+      <w:r>
+        <w:t xml:space="preserve">No persons of any race except the white race shall use or occupy any building on any lot except that this covenant shall not prevent occupancy by domestic servants of a different race employed by an owner or tenant.</w:t>
+      </w:r>
+      <w:r>
+        <w:t xml:space="preserve">”</w:t>
+      </w:r>
+      <w:r>
+        <w:rPr>
+          <w:rStyle w:val="FootnoteReference"/>
+        </w:rPr>
+        <w:footnoteReference w:id="342"/>
+      </w:r>
     </w:p>
     <w:p>
       <w:pPr>
         <w:pStyle w:val="BodyText"/>
       </w:pPr>
       <w:r>
-        <w:t xml:space="preserve">Our first search strategy was to begin with oral history leads about specific properties, then work backwards to trace the sale to the original deed. When we conducted our research in 2011, the Town of West Hartford had recently made recent property records available online.</w:t>
-      </w:r>
-      <w:r>
-        <w:rPr>
-          <w:rStyle w:val="FootnoteReference"/>
-        </w:rPr>
-        <w:footnoteReference w:id="341"/>
-      </w:r>
-      <w:r>
-        <w:t xml:space="preserve"> </w:t>
-      </w:r>
-      <w:r>
-        <w:t xml:space="preserve">Searching by name for Mary Everett (or her spouse, Ronald) pointed us to a 1970 warranty deed listing in book 474, page 185, which we had to find in the paper records at Town Hall. Also, her residence at 30 Ledgewood Road appeared as building lot #78 in the microfilmed parcel map records of the original land development from the 1940s. In the paper books, we traced the 1970 sale further back into time, and eventually discovered the original 1940 deed for the High Ledge Homes subdivision, which included this race restriction:</w:t>
+        <w:t xml:space="preserve">But few of our anecdotal leads yielded successful results. So our second search strategy was to conduct a broader search of property records during the racial covenant time period (1920s through the late 1940s). In the Town of West Hartford property records room, we skimmed the Grantor Index Corporate Pages for</w:t>
       </w:r>
       <w:r>
         <w:t xml:space="preserve"> </w:t>
@@ -15944,16 +15975,49 @@
         <w:t xml:space="preserve">“</w:t>
       </w:r>
       <w:r>
-        <w:t xml:space="preserve">No persons of any race except the white race shall use or occupy any building on any lot except that this covenant shall not prevent occupancy by domestic servants of a different race employed by an owner or tenant.</w:t>
+        <w:t xml:space="preserve">agreements,</w:t>
       </w:r>
       <w:r>
         <w:t xml:space="preserve">”</w:t>
       </w:r>
       <w:r>
-        <w:rPr>
-          <w:rStyle w:val="FootnoteReference"/>
-        </w:rPr>
-        <w:footnoteReference w:id="343"/>
+        <w:t xml:space="preserve"> </w:t>
+      </w:r>
+      <w:r>
+        <w:t xml:space="preserve">and then inspected each agreement in its physical book to see if the deed included a restriction between parties. Using this approach, we identified about 200 deeds that listed agreements, and among those we found 22 agreements that included some type of restrictions, all between 1933 and 1949. (We determined that before 1933, searching for</w:t>
+      </w:r>
+      <w:r>
+        <w:t xml:space="preserve"> </w:t>
+      </w:r>
+      <w:r>
+        <w:t xml:space="preserve">“</w:t>
+      </w:r>
+      <w:r>
+        <w:t xml:space="preserve">agreements</w:t>
+      </w:r>
+      <w:r>
+        <w:t xml:space="preserve">”</w:t>
+      </w:r>
+      <w:r>
+        <w:t xml:space="preserve"> </w:t>
+      </w:r>
+      <w:r>
+        <w:t xml:space="preserve">was not a productive way to look for restrictions, because we found restrictions in deeds that were not listed as having</w:t>
+      </w:r>
+      <w:r>
+        <w:t xml:space="preserve"> </w:t>
+      </w:r>
+      <w:r>
+        <w:t xml:space="preserve">“</w:t>
+      </w:r>
+      <w:r>
+        <w:t xml:space="preserve">agreements</w:t>
+      </w:r>
+      <w:r>
+        <w:t xml:space="preserve">”</w:t>
+      </w:r>
+      <w:r>
+        <w:t xml:space="preserve">.)</w:t>
       </w:r>
     </w:p>
     <w:p>
@@ -15961,7 +16025,7 @@
         <w:pStyle w:val="BodyText"/>
       </w:pPr>
       <w:r>
-        <w:t xml:space="preserve">But few of our anecdotal leads yielded successful results. So our second search strategy was to conduct a broader search of property records during the racial covenant time period (1920s through the late 1940s). In the Town of West Hartford property records room, we skimmed the Grantor Index Corporate Pages for</w:t>
+        <w:t xml:space="preserve">Overall, we found two types of restrictions on property deeds between 1915 and 1950, which we labeled</w:t>
       </w:r>
       <w:r>
         <w:t xml:space="preserve"> </w:t>
@@ -15970,7 +16034,7 @@
         <w:t xml:space="preserve">“</w:t>
       </w:r>
       <w:r>
-        <w:t xml:space="preserve">agreements,</w:t>
+        <w:t xml:space="preserve">value</w:t>
       </w:r>
       <w:r>
         <w:t xml:space="preserve">”</w:t>
@@ -15979,7 +16043,7 @@
         <w:t xml:space="preserve"> </w:t>
       </w:r>
       <w:r>
-        <w:t xml:space="preserve">and then inspected each agreement in its physical book to see if the deed included a restriction between parties. Using this approach, we identified about 200 deeds that listed agreements, and among those we found 22 agreements that included some type of restrictions, all between 1933 and 1949. (We determined that before 1933, searching for</w:t>
+        <w:t xml:space="preserve">and</w:t>
       </w:r>
       <w:r>
         <w:t xml:space="preserve"> </w:t>
@@ -15988,7 +16052,7 @@
         <w:t xml:space="preserve">“</w:t>
       </w:r>
       <w:r>
-        <w:t xml:space="preserve">agreements</w:t>
+        <w:t xml:space="preserve">race.</w:t>
       </w:r>
       <w:r>
         <w:t xml:space="preserve">”</w:t>
@@ -15997,7 +16061,15 @@
         <w:t xml:space="preserve"> </w:t>
       </w:r>
       <w:r>
-        <w:t xml:space="preserve">was not a productive way to look for restrictions, because we found restrictions in deeds that were not listed as having</w:t>
+        <w:t xml:space="preserve">Value restrictions were more common than race restrictions. Value restrictions typically stated that the owner could not build a home below a certain square footage, or below a minimum price (such as $5,000 in the 1920s), in an effort to maintain higher property values. But race restrictions stated that the land could not be occupied by non-White people, except for domestic servants. In some cases, deeds combined the two types. In either case, individuals or developers used these restrictions to control the social class and/or racial composition of a neighborhood, and its relative price in the minds of prospective wealthy White buyers.</w:t>
+      </w:r>
+    </w:p>
+    <w:p>
+      <w:pPr>
+        <w:pStyle w:val="BodyText"/>
+      </w:pPr>
+      <w:r>
+        <w:t xml:space="preserve">Our study of West Hartford in 2011 was not exhaustive. We found only 5 race restrictive covenants, which covered less than 200 parcels of land, or around 3 percent of the 6,000 single-family homes that had been constructed in the town according to the 1940 Census. The first race restrictive covenant we found was introduced to High Ledge Homes in March 1940 by Edward Hammel, a developer of</w:t>
       </w:r>
       <w:r>
         <w:t xml:space="preserve"> </w:t>
@@ -16006,79 +16078,12 @@
         <w:t xml:space="preserve">“</w:t>
       </w:r>
       <w:r>
-        <w:t xml:space="preserve">agreements</w:t>
+        <w:t xml:space="preserve">fine homes</w:t>
       </w:r>
       <w:r>
         <w:t xml:space="preserve">”</w:t>
       </w:r>
       <w:r>
-        <w:t xml:space="preserve">.)</w:t>
-      </w:r>
-    </w:p>
-    <w:p>
-      <w:pPr>
-        <w:pStyle w:val="BodyText"/>
-      </w:pPr>
-      <w:r>
-        <w:t xml:space="preserve">Overall, we found two types of restrictions on property deeds between 1915 and 1950, which we labeled</w:t>
-      </w:r>
-      <w:r>
-        <w:t xml:space="preserve"> </w:t>
-      </w:r>
-      <w:r>
-        <w:t xml:space="preserve">“</w:t>
-      </w:r>
-      <w:r>
-        <w:t xml:space="preserve">value</w:t>
-      </w:r>
-      <w:r>
-        <w:t xml:space="preserve">”</w:t>
-      </w:r>
-      <w:r>
-        <w:t xml:space="preserve"> </w:t>
-      </w:r>
-      <w:r>
-        <w:t xml:space="preserve">and</w:t>
-      </w:r>
-      <w:r>
-        <w:t xml:space="preserve"> </w:t>
-      </w:r>
-      <w:r>
-        <w:t xml:space="preserve">“</w:t>
-      </w:r>
-      <w:r>
-        <w:t xml:space="preserve">race.</w:t>
-      </w:r>
-      <w:r>
-        <w:t xml:space="preserve">”</w:t>
-      </w:r>
-      <w:r>
-        <w:t xml:space="preserve"> </w:t>
-      </w:r>
-      <w:r>
-        <w:t xml:space="preserve">Value restrictions were more common than race restrictions. Value restrictions typically stated that the owner could not build a home below a certain square footage, or below a minimum price (such as $5,000 in the 1920s), in an effort to maintain higher property values. But race restrictions stated that the land could not be occupied by non-White people, except for domestic servants. In some cases, deeds combined the two types. In either case, individuals or developers used these restrictions to control the social class and/or racial composition of a neighborhood, and its relative price in the minds of prospective wealthy White buyers.</w:t>
-      </w:r>
-    </w:p>
-    <w:p>
-      <w:pPr>
-        <w:pStyle w:val="BodyText"/>
-      </w:pPr>
-      <w:r>
-        <w:t xml:space="preserve">Our study of West Hartford in 2011 was not exhaustive. We found only 5 race restrictive covenants, which covered less than 200 parcels of land, or around 3 percent of the 6,000 single-family homes that had been constructed in the town according to the 1940 Census. The first race restrictive covenant we found was introduced to High Ledge Homes in March 1940 by Edward Hammel, a developer of</w:t>
-      </w:r>
-      <w:r>
-        <w:t xml:space="preserve"> </w:t>
-      </w:r>
-      <w:r>
-        <w:t xml:space="preserve">“</w:t>
-      </w:r>
-      <w:r>
-        <w:t xml:space="preserve">fine homes</w:t>
-      </w:r>
-      <w:r>
-        <w:t xml:space="preserve">”</w:t>
-      </w:r>
-      <w:r>
         <w:t xml:space="preserve"> </w:t>
       </w:r>
       <w:r>
@@ -16087,7 +16092,7 @@
       <w:r>
         <w:t xml:space="preserve"> </w:t>
       </w:r>
-      <w:hyperlink r:id="rId344">
+      <w:hyperlink r:id="rId343">
         <w:r>
           <w:rPr>
             <w:rStyle w:val="Hyperlink"/>
@@ -16105,7 +16110,7 @@
         <w:rPr>
           <w:rStyle w:val="FootnoteReference"/>
         </w:rPr>
-        <w:footnoteReference w:id="345"/>
+        <w:footnoteReference w:id="344"/>
       </w:r>
     </w:p>
     <w:p>
@@ -16137,51 +16142,51 @@
         <w:rPr>
           <w:rStyle w:val="FootnoteReference"/>
         </w:rPr>
+        <w:footnoteReference w:id="346"/>
+      </w:r>
+    </w:p>
+    <w:p>
+      <w:pPr>
+        <w:pStyle w:val="BodyText"/>
+      </w:pPr>
+      <w:r>
+        <w:t xml:space="preserve">Local historian Tracey Wilson heard several anecdotal accounts from West Hartford residents regarding anti-Jewish and anti-Catholic covenants during this period. In her 2010 essay, Wilson wrote:</w:t>
+      </w:r>
+      <w:r>
+        <w:t xml:space="preserve"> </w:t>
+      </w:r>
+      <w:r>
+        <w:t xml:space="preserve">“</w:t>
+      </w:r>
+      <w:r>
+        <w:t xml:space="preserve">By word of mouth I had heard that in the 1930s and 1940s and into the 1950s, no Roman Catholics could live on Stoner Drive, the first street developed on</w:t>
+      </w:r>
+      <w:r>
+        <w:t xml:space="preserve"> </w:t>
+      </w:r>
+      <w:r>
+        <w:t xml:space="preserve">‘</w:t>
+      </w:r>
+      <w:r>
+        <w:t xml:space="preserve">the mountain.</w:t>
+      </w:r>
+      <w:r>
+        <w:t xml:space="preserve">’</w:t>
+      </w:r>
+      <w:r>
+        <w:t xml:space="preserve"> </w:t>
+      </w:r>
+      <w:r>
+        <w:t xml:space="preserve">No Catholics could buy on Wood Pond or Sunset Farms. According to another resident, the address of a house on the corner of Foxcroft Road and Fern Street was changed to Fern Street because no Jews were allowed on Foxcroft Rd.</w:t>
+      </w:r>
+      <w:r>
+        <w:t xml:space="preserve">”</w:t>
+      </w:r>
+      <w:r>
+        <w:rPr>
+          <w:rStyle w:val="FootnoteReference"/>
+        </w:rPr>
         <w:footnoteReference w:id="347"/>
-      </w:r>
-    </w:p>
-    <w:p>
-      <w:pPr>
-        <w:pStyle w:val="BodyText"/>
-      </w:pPr>
-      <w:r>
-        <w:t xml:space="preserve">Local historian Tracey Wilson heard several anecdotal accounts from West Hartford residents regarding anti-Jewish and anti-Catholic covenants during this period. In her 2010 essay, Wilson wrote:</w:t>
-      </w:r>
-      <w:r>
-        <w:t xml:space="preserve"> </w:t>
-      </w:r>
-      <w:r>
-        <w:t xml:space="preserve">“</w:t>
-      </w:r>
-      <w:r>
-        <w:t xml:space="preserve">By word of mouth I had heard that in the 1930s and 1940s and into the 1950s, no Roman Catholics could live on Stoner Drive, the first street developed on</w:t>
-      </w:r>
-      <w:r>
-        <w:t xml:space="preserve"> </w:t>
-      </w:r>
-      <w:r>
-        <w:t xml:space="preserve">‘</w:t>
-      </w:r>
-      <w:r>
-        <w:t xml:space="preserve">the mountain.</w:t>
-      </w:r>
-      <w:r>
-        <w:t xml:space="preserve">’</w:t>
-      </w:r>
-      <w:r>
-        <w:t xml:space="preserve"> </w:t>
-      </w:r>
-      <w:r>
-        <w:t xml:space="preserve">No Catholics could buy on Wood Pond or Sunset Farms. According to another resident, the address of a house on the corner of Foxcroft Road and Fern Street was changed to Fern Street because no Jews were allowed on Foxcroft Rd.</w:t>
-      </w:r>
-      <w:r>
-        <w:t xml:space="preserve">”</w:t>
-      </w:r>
-      <w:r>
-        <w:rPr>
-          <w:rStyle w:val="FootnoteReference"/>
-        </w:rPr>
-        <w:footnoteReference w:id="348"/>
       </w:r>
       <w:r>
         <w:t xml:space="preserve"> </w:t>
@@ -16220,8 +16225,8 @@
       <w:pPr>
         <w:pStyle w:val="Heading4"/>
       </w:pPr>
-      <w:bookmarkStart w:id="349" w:name="about-this-book-9"/>
-      <w:bookmarkEnd w:id="349"/>
+      <w:bookmarkStart w:id="348" w:name="about-this-book-9"/>
+      <w:bookmarkEnd w:id="348"/>
       <w:r>
         <w:t xml:space="preserve">About this book</w:t>
       </w:r>
@@ -16360,15 +16365,15 @@
         <w:pStyle w:val="BodyText"/>
       </w:pPr>
       <w:r>
-        <w:t xml:space="preserve">This book-in-progress was last updated on: 2019-02-07</w:t>
+        <w:t xml:space="preserve">This book-in-progress was last updated on: 2019-02-09</w:t>
       </w:r>
     </w:p>
     <w:p>
       <w:pPr>
         <w:pStyle w:val="Heading1"/>
       </w:pPr>
-      <w:bookmarkStart w:id="350" w:name="bibliography"/>
-      <w:bookmarkEnd w:id="350"/>
+      <w:bookmarkStart w:id="349" w:name="bibliography"/>
+      <w:bookmarkEnd w:id="349"/>
       <w:r>
         <w:t xml:space="preserve">Bibliography</w:t>
       </w:r>
@@ -16526,7 +16531,7 @@
       <w:r>
         <w:t xml:space="preserve"> </w:t>
       </w:r>
-      <w:hyperlink r:id="rId284">
+      <w:hyperlink r:id="rId283">
         <w:r>
           <w:rPr>
             <w:rStyle w:val="Hyperlink"/>
@@ -16693,7 +16698,7 @@
       <w:r>
         <w:t xml:space="preserve"> </w:t>
       </w:r>
-      <w:hyperlink r:id="rId339">
+      <w:hyperlink r:id="rId338">
         <w:r>
           <w:rPr>
             <w:rStyle w:val="Hyperlink"/>
@@ -16765,7 +16770,7 @@
       <w:r>
         <w:t xml:space="preserve"> </w:t>
       </w:r>
-      <w:hyperlink r:id="rId275">
+      <w:hyperlink r:id="rId274">
         <w:r>
           <w:rPr>
             <w:rStyle w:val="Hyperlink"/>
@@ -17062,7 +17067,7 @@
       <w:r>
         <w:t xml:space="preserve"> </w:t>
       </w:r>
-      <w:hyperlink r:id="rId277">
+      <w:hyperlink r:id="rId276">
         <w:r>
           <w:rPr>
             <w:rStyle w:val="Hyperlink"/>
@@ -17116,7 +17121,7 @@
       <w:r>
         <w:t xml:space="preserve"> </w:t>
       </w:r>
-      <w:hyperlink r:id="rId279">
+      <w:hyperlink r:id="rId278">
         <w:r>
           <w:rPr>
             <w:rStyle w:val="Hyperlink"/>
@@ -17986,7 +17991,7 @@
       <w:r>
         <w:t xml:space="preserve"> </w:t>
       </w:r>
-      <w:hyperlink r:id="rId280">
+      <w:hyperlink r:id="rId279">
         <w:r>
           <w:rPr>
             <w:rStyle w:val="Hyperlink"/>
@@ -18432,7 +18437,7 @@
       <w:r>
         <w:t xml:space="preserve"> </w:t>
       </w:r>
-      <w:hyperlink r:id="rId295">
+      <w:hyperlink r:id="rId294">
         <w:r>
           <w:rPr>
             <w:rStyle w:val="Hyperlink"/>
@@ -18939,30 +18944,6 @@
         <w:t xml:space="preserve"> </w:t>
       </w:r>
       <w:r>
-        <w:t xml:space="preserve">TODO: FIX note numbering issue: This is first note of</w:t>
-      </w:r>
-      <w:r>
-        <w:t xml:space="preserve"> </w:t>
-      </w:r>
-      <w:r>
-        <w:t xml:space="preserve">“</w:t>
-      </w:r>
-      <w:r>
-        <w:t xml:space="preserve">Richest</w:t>
-      </w:r>
-      <w:r>
-        <w:t xml:space="preserve">”</w:t>
-      </w:r>
-      <w:r>
-        <w:t xml:space="preserve"> </w:t>
-      </w:r>
-      <w:r>
-        <w:t xml:space="preserve">section;</w:t>
-      </w:r>
-      <w:r>
-        <w:t xml:space="preserve"> </w:t>
-      </w:r>
-      <w:r>
         <w:t xml:space="preserve">Charles H. Clark, “The Charter Oak City,”</w:t>
       </w:r>
       <w:r>
@@ -18978,7 +18959,7 @@
         <w:t xml:space="preserve"> </w:t>
       </w:r>
       <w:r>
-        <w:t xml:space="preserve">13, no. 1 (November 1876): 1–21</w:t>
+        <w:t xml:space="preserve">13, no. 1 (November 1876): 1–21.</w:t>
       </w:r>
     </w:p>
   </w:footnote>
@@ -19833,25 +19814,7 @@
         <w:t xml:space="preserve"> </w:t>
       </w:r>
       <w:r>
-        <w:t xml:space="preserve">TODO: FIX note numbering issue: This is first note of</w:t>
-      </w:r>
-      <w:r>
-        <w:t xml:space="preserve"> </w:t>
-      </w:r>
-      <w:r>
-        <w:t xml:space="preserve">“</w:t>
-      </w:r>
-      <w:r>
-        <w:t xml:space="preserve">Federal Lending and Redlining</w:t>
-      </w:r>
-      <w:r>
-        <w:t xml:space="preserve">”</w:t>
-      </w:r>
-      <w:r>
-        <w:t xml:space="preserve"> </w:t>
-      </w:r>
-      <w:r>
-        <w:t xml:space="preserve">section; check definition and</w:t>
+        <w:t xml:space="preserve">TODO: check definition and</w:t>
       </w:r>
       <w:r>
         <w:t xml:space="preserve"> </w:t>
@@ -20774,30 +20737,6 @@
         <w:t xml:space="preserve"> </w:t>
       </w:r>
       <w:r>
-        <w:t xml:space="preserve">TODO: FIX note numbering issue: This is first note of</w:t>
-      </w:r>
-      <w:r>
-        <w:t xml:space="preserve"> </w:t>
-      </w:r>
-      <w:r>
-        <w:t xml:space="preserve">“</w:t>
-      </w:r>
-      <w:r>
-        <w:t xml:space="preserve">Covenants</w:t>
-      </w:r>
-      <w:r>
-        <w:t xml:space="preserve">”</w:t>
-      </w:r>
-      <w:r>
-        <w:t xml:space="preserve"> </w:t>
-      </w:r>
-      <w:r>
-        <w:t xml:space="preserve">section;</w:t>
-      </w:r>
-      <w:r>
-        <w:t xml:space="preserve"> </w:t>
-      </w:r>
-      <w:r>
         <w:t xml:space="preserve">High Ledge Homes Inc., “Agreement Concerning Building Restrictions: High Ledge Homes Development” (</w:t>
       </w:r>
       <w:hyperlink r:id="rId172">
@@ -20809,7 +20748,7 @@
         </w:r>
       </w:hyperlink>
       <w:r>
-        <w:t xml:space="preserve">, June 1940)</w:t>
+        <w:t xml:space="preserve">, June 1940).</w:t>
       </w:r>
     </w:p>
   </w:footnote>
@@ -21559,25 +21498,7 @@
         <w:t xml:space="preserve"> </w:t>
       </w:r>
       <w:r>
-        <w:t xml:space="preserve">TODO: FIX note numbering issue: This is first note of</w:t>
-      </w:r>
-      <w:r>
-        <w:t xml:space="preserve"> </w:t>
-      </w:r>
-      <w:r>
-        <w:t xml:space="preserve">“</w:t>
-      </w:r>
-      <w:r>
-        <w:t xml:space="preserve">Zoning</w:t>
-      </w:r>
-      <w:r>
-        <w:t xml:space="preserve">”</w:t>
-      </w:r>
-      <w:r>
-        <w:t xml:space="preserve"> </w:t>
-      </w:r>
-      <w:r>
-        <w:t xml:space="preserve">section; check original source, cited in</w:t>
+        <w:t xml:space="preserve">TODO: check original source, cited in</w:t>
       </w:r>
       <w:r>
         <w:t xml:space="preserve"> </w:t>
@@ -21791,7 +21712,7 @@
         <w:t xml:space="preserve"> </w:t>
       </w:r>
       <w:r>
-        <w:t xml:space="preserve">TODO: FIX note numbering issue: This is first note of “Jumping” section; William Mendoza and Anita Ford Saunders, “Jumping the Line,”</w:t>
+        <w:t xml:space="preserve">William Mendoza and Anita Ford Saunders, “Jumping the Line,”</w:t>
       </w:r>
       <w:r>
         <w:t xml:space="preserve"> </w:t>
@@ -22664,37 +22585,20 @@
         <w:t xml:space="preserve"> </w:t>
       </w:r>
       <w:r>
-        <w:t xml:space="preserve">TODO: FIX note numbering issue: This is first note of</w:t>
-      </w:r>
-      <w:r>
-        <w:t xml:space="preserve"> </w:t>
-      </w:r>
-      <w:r>
-        <w:t xml:space="preserve">“</w:t>
-      </w:r>
-      <w:r>
-        <w:t xml:space="preserve">Who Owns Oral History</w:t>
-      </w:r>
-      <w:r>
-        <w:t xml:space="preserve">”</w:t>
-      </w:r>
-      <w:r>
-        <w:t xml:space="preserve"> </w:t>
-      </w:r>
-      <w:r>
-        <w:t xml:space="preserve">section;</w:t>
-      </w:r>
-      <w:r>
-        <w:t xml:space="preserve"> </w:t>
-      </w:r>
-      <w:hyperlink r:id="rId270">
-        <w:r>
-          <w:rPr>
-            <w:rStyle w:val="Hyperlink"/>
-          </w:rPr>
-          <w:t xml:space="preserve">http://creativecommons.org</w:t>
-        </w:r>
-      </w:hyperlink>
+        <w:t xml:space="preserve">Troy Reeves, “What Do You Think You Own,” in</w:t>
+      </w:r>
+      <w:r>
+        <w:t xml:space="preserve"> </w:t>
+      </w:r>
+      <w:r>
+        <w:rPr>
+          <w:i/>
+        </w:rPr>
+        <w:t xml:space="preserve">Oral History in the Digital Age</w:t>
+      </w:r>
+      <w:r>
+        <w:t xml:space="preserve">, 2012.</w:t>
+      </w:r>
     </w:p>
   </w:footnote>
   <w:footnote w:id="272">
@@ -22712,19 +22616,22 @@
         <w:t xml:space="preserve"> </w:t>
       </w:r>
       <w:r>
-        <w:t xml:space="preserve">Troy Reeves, “What Do You Think You Own,” in</w:t>
-      </w:r>
-      <w:r>
-        <w:t xml:space="preserve"> </w:t>
-      </w:r>
-      <w:r>
-        <w:rPr>
-          <w:i/>
-        </w:rPr>
-        <w:t xml:space="preserve">Oral History in the Digital Age</w:t>
-      </w:r>
-      <w:r>
-        <w:t xml:space="preserve">, 2012.</w:t>
+        <w:t xml:space="preserve">Jack Dougherty and Kristen Nawrotzki, eds.,</w:t>
+      </w:r>
+      <w:r>
+        <w:t xml:space="preserve"> </w:t>
+      </w:r>
+      <w:r>
+        <w:rPr>
+          <w:i/>
+        </w:rPr>
+        <w:t xml:space="preserve">Writing History in the Digital Age</w:t>
+      </w:r>
+      <w:r>
+        <w:t xml:space="preserve"> </w:t>
+      </w:r>
+      <w:r>
+        <w:t xml:space="preserve">(Ann Arbor: University of Michigan Press, 2013).</w:t>
       </w:r>
     </w:p>
   </w:footnote>
@@ -22743,43 +22650,9 @@
         <w:t xml:space="preserve"> </w:t>
       </w:r>
       <w:r>
-        <w:t xml:space="preserve">Jack Dougherty and Kristen Nawrotzki, eds.,</w:t>
-      </w:r>
-      <w:r>
-        <w:t xml:space="preserve"> </w:t>
-      </w:r>
-      <w:r>
-        <w:rPr>
-          <w:i/>
-        </w:rPr>
-        <w:t xml:space="preserve">Writing History in the Digital Age</w:t>
-      </w:r>
-      <w:r>
-        <w:t xml:space="preserve"> </w:t>
-      </w:r>
-      <w:r>
-        <w:t xml:space="preserve">(Ann Arbor: University of Michigan Press, 2013).</w:t>
-      </w:r>
-    </w:p>
-  </w:footnote>
-  <w:footnote w:id="274">
-    <w:p>
-      <w:pPr>
-        <w:pStyle w:val="FootnoteText"/>
-      </w:pPr>
-      <w:r>
-        <w:rPr>
-          <w:rStyle w:val="FootnoteReference"/>
-        </w:rPr>
-        <w:footnoteRef/>
-      </w:r>
-      <w:r>
-        <w:t xml:space="preserve"> </w:t>
-      </w:r>
-      <w:r>
         <w:t xml:space="preserve">Cities, Suburbs, and Schools Project, Trinity College Digital Repository (</w:t>
       </w:r>
-      <w:hyperlink r:id="rId275">
+      <w:hyperlink r:id="rId274">
         <w:r>
           <w:rPr>
             <w:rStyle w:val="Hyperlink"/>
@@ -22792,7 +22665,7 @@
       </w:r>
     </w:p>
   </w:footnote>
-  <w:footnote w:id="276">
+  <w:footnote w:id="275">
     <w:p>
       <w:pPr>
         <w:pStyle w:val="FootnoteText"/>
@@ -22812,7 +22685,7 @@
       <w:r>
         <w:t xml:space="preserve"> </w:t>
       </w:r>
-      <w:hyperlink r:id="rId277">
+      <w:hyperlink r:id="rId276">
         <w:r>
           <w:rPr>
             <w:rStyle w:val="Hyperlink"/>
@@ -22825,7 +22698,7 @@
       </w:r>
     </w:p>
   </w:footnote>
-  <w:footnote w:id="278">
+  <w:footnote w:id="277">
     <w:p>
       <w:pPr>
         <w:pStyle w:val="FootnoteText"/>
@@ -22884,7 +22757,7 @@
       <w:r>
         <w:t xml:space="preserve">(</w:t>
       </w:r>
-      <w:hyperlink r:id="rId279">
+      <w:hyperlink r:id="rId278">
         <w:r>
           <w:rPr>
             <w:rStyle w:val="Hyperlink"/>
@@ -22919,7 +22792,7 @@
       <w:r>
         <w:t xml:space="preserve">(</w:t>
       </w:r>
-      <w:hyperlink r:id="rId280">
+      <w:hyperlink r:id="rId279">
         <w:r>
           <w:rPr>
             <w:rStyle w:val="Hyperlink"/>
@@ -22932,6 +22805,61 @@
       </w:r>
     </w:p>
   </w:footnote>
+  <w:footnote w:id="280">
+    <w:p>
+      <w:pPr>
+        <w:pStyle w:val="FootnoteText"/>
+      </w:pPr>
+      <w:r>
+        <w:rPr>
+          <w:rStyle w:val="FootnoteReference"/>
+        </w:rPr>
+        <w:footnoteRef/>
+      </w:r>
+      <w:r>
+        <w:t xml:space="preserve"> </w:t>
+      </w:r>
+      <w:r>
+        <w:t xml:space="preserve">John Neuenschwander,</w:t>
+      </w:r>
+      <w:r>
+        <w:t xml:space="preserve"> </w:t>
+      </w:r>
+      <w:r>
+        <w:rPr>
+          <w:i/>
+        </w:rPr>
+        <w:t xml:space="preserve">Oral History and the Law, Revised Edition</w:t>
+      </w:r>
+      <w:r>
+        <w:t xml:space="preserve">, Oral History Association Pamphlet Series No. 1 (Albuquerque: Oral History Association, 1993)</w:t>
+      </w:r>
+      <w:r>
+        <w:t xml:space="preserve">, originally published in 1985, has been updated and retitled as</w:t>
+      </w:r>
+      <w:r>
+        <w:t xml:space="preserve"> </w:t>
+      </w:r>
+      <w:r>
+        <w:t xml:space="preserve">John A Neuenschwander,</w:t>
+      </w:r>
+      <w:r>
+        <w:t xml:space="preserve"> </w:t>
+      </w:r>
+      <w:r>
+        <w:rPr>
+          <w:i/>
+        </w:rPr>
+        <w:t xml:space="preserve">A Guide to Oral History and the Law</w:t>
+      </w:r>
+      <w:r>
+        <w:t xml:space="preserve"> </w:t>
+      </w:r>
+      <w:r>
+        <w:t xml:space="preserve">(New York: Oxford University Press, 2009)</w:t>
+      </w:r>
+    </w:p>
+  </w:footnote>
   <w:footnote w:id="281">
     <w:p>
       <w:pPr>
@@ -22947,43 +22875,13 @@
         <w:t xml:space="preserve"> </w:t>
       </w:r>
       <w:r>
-        <w:t xml:space="preserve">John Neuenschwander,</w:t>
-      </w:r>
-      <w:r>
-        <w:t xml:space="preserve"> </w:t>
-      </w:r>
-      <w:r>
-        <w:rPr>
-          <w:i/>
-        </w:rPr>
-        <w:t xml:space="preserve">Oral History and the Law, Revised Edition</w:t>
-      </w:r>
-      <w:r>
-        <w:t xml:space="preserve">, Oral History Association Pamphlet Series No. 1 (Albuquerque: Oral History Association, 1993)</w:t>
-      </w:r>
-      <w:r>
-        <w:t xml:space="preserve">, originally published in 1985, has been updated and retitled as</w:t>
-      </w:r>
-      <w:r>
-        <w:t xml:space="preserve"> </w:t>
-      </w:r>
-      <w:r>
-        <w:t xml:space="preserve">John A Neuenschwander,</w:t>
-      </w:r>
-      <w:r>
-        <w:t xml:space="preserve"> </w:t>
-      </w:r>
-      <w:r>
-        <w:rPr>
-          <w:i/>
-        </w:rPr>
-        <w:t xml:space="preserve">A Guide to Oral History and the Law</w:t>
-      </w:r>
-      <w:r>
-        <w:t xml:space="preserve"> </w:t>
-      </w:r>
-      <w:r>
-        <w:t xml:space="preserve">(New York: Oxford University Press, 2009)</w:t>
+        <w:t xml:space="preserve">Neuenschwander,</w:t>
+      </w:r>
+      <w:r>
+        <w:t xml:space="preserve"> </w:t>
+      </w:r>
+      <w:r>
+        <w:t xml:space="preserve">, p. 64. He also cites case law that the copyright may be jointly held by the interviewee and interviewer.</w:t>
       </w:r>
     </w:p>
   </w:footnote>
@@ -23002,34 +22900,9 @@
         <w:t xml:space="preserve"> </w:t>
       </w:r>
       <w:r>
-        <w:t xml:space="preserve">Neuenschwander,</w:t>
-      </w:r>
-      <w:r>
-        <w:t xml:space="preserve"> </w:t>
-      </w:r>
-      <w:r>
-        <w:t xml:space="preserve">, p. 64. He also cites case law that the copyright may be jointly held by the interviewee and interviewer.</w:t>
-      </w:r>
-    </w:p>
-  </w:footnote>
-  <w:footnote w:id="283">
-    <w:p>
-      <w:pPr>
-        <w:pStyle w:val="FootnoteText"/>
-      </w:pPr>
-      <w:r>
-        <w:rPr>
-          <w:rStyle w:val="FootnoteReference"/>
-        </w:rPr>
-        <w:footnoteRef/>
-      </w:r>
-      <w:r>
-        <w:t xml:space="preserve"> </w:t>
-      </w:r>
-      <w:r>
         <w:t xml:space="preserve">Oral History Association, “Principles and Best Practices” (</w:t>
       </w:r>
-      <w:hyperlink r:id="rId284">
+      <w:hyperlink r:id="rId283">
         <w:r>
           <w:rPr>
             <w:rStyle w:val="Hyperlink"/>
@@ -23042,6 +22915,55 @@
       </w:r>
     </w:p>
   </w:footnote>
+  <w:footnote w:id="284">
+    <w:p>
+      <w:pPr>
+        <w:pStyle w:val="FootnoteText"/>
+      </w:pPr>
+      <w:r>
+        <w:rPr>
+          <w:rStyle w:val="FootnoteReference"/>
+        </w:rPr>
+        <w:footnoteRef/>
+      </w:r>
+      <w:r>
+        <w:t xml:space="preserve"> </w:t>
+      </w:r>
+      <w:r>
+        <w:t xml:space="preserve">As I recall, one reason I did not include this clause in the consent form was because, in my mind at that time, I feared that the suggested language from the 1993 Oral History Association pamphlet (p. 46) and its emphasis on death might have scared away some of my elderly participants:</w:t>
+      </w:r>
+      <w:r>
+        <w:t xml:space="preserve"> </w:t>
+      </w:r>
+      <w:r>
+        <w:t xml:space="preserve">“</w:t>
+      </w:r>
+      <w:r>
+        <w:t xml:space="preserve">Allow me to copy, use and publish my oral memoir in part or in full until the earlier of my death or [insert date].</w:t>
+      </w:r>
+      <w:r>
+        <w:t xml:space="preserve">”</w:t>
+      </w:r>
+      <w:r>
+        <w:t xml:space="preserve"> </w:t>
+      </w:r>
+      <w:r>
+        <w:t xml:space="preserve">By contrast, Neuenschwander’s 2009 edition (p. 116) includes more life-affirming language:</w:t>
+      </w:r>
+      <w:r>
+        <w:t xml:space="preserve"> </w:t>
+      </w:r>
+      <w:r>
+        <w:t xml:space="preserve">“</w:t>
+      </w:r>
+      <w:r>
+        <w:t xml:space="preserve">[In return for transferring copyright], the Center grants me a nonexclusive license to utilize my interview/s during my lifetime.</w:t>
+      </w:r>
+      <w:r>
+        <w:t xml:space="preserve">”</w:t>
+      </w:r>
+    </w:p>
+  </w:footnote>
   <w:footnote w:id="285">
     <w:p>
       <w:pPr>
@@ -23057,7 +22979,7 @@
         <w:t xml:space="preserve"> </w:t>
       </w:r>
       <w:r>
-        <w:t xml:space="preserve">As I recall, one reason I did not include this clause in the consent form was because, in my mind at that time, I feared that the suggested language from the 1993 Oral History Association pamphlet (p. 46) and its emphasis on death might have scared away some of my elderly participants:</w:t>
+        <w:t xml:space="preserve">Neuenschwander’s 2009 edition now includes this sample language:</w:t>
       </w:r>
       <w:r>
         <w:t xml:space="preserve"> </w:t>
@@ -23066,7 +22988,7 @@
         <w:t xml:space="preserve">“</w:t>
       </w:r>
       <w:r>
-        <w:t xml:space="preserve">Allow me to copy, use and publish my oral memoir in part or in full until the earlier of my death or [insert date].</w:t>
+        <w:t xml:space="preserve">In making this gift I fully understand that my interview/s will not be copyrighted by me or the Oral History Program but will be immediately placed in the public domain. This decision is intended to provide maximum usage by future researchers</w:t>
       </w:r>
       <w:r>
         <w:t xml:space="preserve">”</w:t>
@@ -23075,23 +22997,11 @@
         <w:t xml:space="preserve"> </w:t>
       </w:r>
       <w:r>
-        <w:t xml:space="preserve">By contrast, Neuenschwander’s 2009 edition (p. 116) includes more life-affirming language:</w:t>
-      </w:r>
-      <w:r>
-        <w:t xml:space="preserve"> </w:t>
-      </w:r>
-      <w:r>
-        <w:t xml:space="preserve">“</w:t>
-      </w:r>
-      <w:r>
-        <w:t xml:space="preserve">[In return for transferring copyright], the Center grants me a nonexclusive license to utilize my interview/s during my lifetime.</w:t>
-      </w:r>
-      <w:r>
-        <w:t xml:space="preserve">”</w:t>
+        <w:t xml:space="preserve">(p. 85).</w:t>
       </w:r>
     </w:p>
   </w:footnote>
-  <w:footnote w:id="286">
+  <w:footnote w:id="287">
     <w:p>
       <w:pPr>
         <w:pStyle w:val="FootnoteText"/>
@@ -23105,44 +23015,7 @@
       <w:r>
         <w:t xml:space="preserve"> </w:t>
       </w:r>
-      <w:r>
-        <w:t xml:space="preserve">Neuenschwander’s 2009 edition now includes this sample language:</w:t>
-      </w:r>
-      <w:r>
-        <w:t xml:space="preserve"> </w:t>
-      </w:r>
-      <w:r>
-        <w:t xml:space="preserve">“</w:t>
-      </w:r>
-      <w:r>
-        <w:t xml:space="preserve">In making this gift I fully understand that my interview/s will not be copyrighted by me or the Oral History Program but will be immediately placed in the public domain. This decision is intended to provide maximum usage by future researchers</w:t>
-      </w:r>
-      <w:r>
-        <w:t xml:space="preserve">”</w:t>
-      </w:r>
-      <w:r>
-        <w:t xml:space="preserve"> </w:t>
-      </w:r>
-      <w:r>
-        <w:t xml:space="preserve">(p. 85).</w:t>
-      </w:r>
-    </w:p>
-  </w:footnote>
-  <w:footnote w:id="288">
-    <w:p>
-      <w:pPr>
-        <w:pStyle w:val="FootnoteText"/>
-      </w:pPr>
-      <w:r>
-        <w:rPr>
-          <w:rStyle w:val="FootnoteReference"/>
-        </w:rPr>
-        <w:footnoteRef/>
-      </w:r>
-      <w:r>
-        <w:t xml:space="preserve"> </w:t>
-      </w:r>
-      <w:hyperlink r:id="rId287">
+      <w:hyperlink r:id="rId286">
         <w:r>
           <w:rPr>
             <w:rStyle w:val="Hyperlink"/>
@@ -23152,7 +23025,7 @@
       </w:hyperlink>
     </w:p>
   </w:footnote>
-  <w:footnote w:id="292">
+  <w:footnote w:id="291">
     <w:p>
       <w:pPr>
         <w:pStyle w:val="FootnoteText"/>
@@ -23166,7 +23039,7 @@
       <w:r>
         <w:t xml:space="preserve"> </w:t>
       </w:r>
-      <w:hyperlink r:id="rId293">
+      <w:hyperlink r:id="rId292">
         <w:r>
           <w:rPr>
             <w:rStyle w:val="Hyperlink"/>
@@ -23176,7 +23049,7 @@
       </w:hyperlink>
     </w:p>
   </w:footnote>
-  <w:footnote w:id="294">
+  <w:footnote w:id="293">
     <w:p>
       <w:pPr>
         <w:pStyle w:val="FootnoteText"/>
@@ -23193,7 +23066,7 @@
       <w:r>
         <w:t xml:space="preserve">Elizabeth Horton Sheff, “Oral History Interview on Sheff Vs. O’Neill” (</w:t>
       </w:r>
-      <w:hyperlink r:id="rId295">
+      <w:hyperlink r:id="rId294">
         <w:r>
           <w:rPr>
             <w:rStyle w:val="Hyperlink"/>
@@ -23206,7 +23079,7 @@
       </w:r>
     </w:p>
   </w:footnote>
-  <w:footnote w:id="297">
+  <w:footnote w:id="296">
     <w:p>
       <w:pPr>
         <w:pStyle w:val="FootnoteText"/>
@@ -23225,6 +23098,25 @@
       </w:r>
       <w:r>
         <w:t xml:space="preserve"> </w:t>
+      </w:r>
+    </w:p>
+  </w:footnote>
+  <w:footnote w:id="314">
+    <w:p>
+      <w:pPr>
+        <w:pStyle w:val="FootnoteText"/>
+      </w:pPr>
+      <w:r>
+        <w:rPr>
+          <w:rStyle w:val="FootnoteReference"/>
+        </w:rPr>
+        <w:footnoteRef/>
+      </w:r>
+      <w:r>
+        <w:t xml:space="preserve"> </w:t>
+      </w:r>
+      <w:r>
+        <w:t xml:space="preserve">This is a footnote, with no reference</w:t>
       </w:r>
     </w:p>
   </w:footnote>
@@ -23243,7 +23135,43 @@
         <w:t xml:space="preserve"> </w:t>
       </w:r>
       <w:r>
-        <w:t xml:space="preserve">This is a footnote, with no reference</w:t>
+        <w:t xml:space="preserve">Hirsch,</w:t>
+      </w:r>
+      <w:r>
+        <w:t xml:space="preserve"> </w:t>
+      </w:r>
+      <w:r>
+        <w:rPr>
+          <w:i/>
+        </w:rPr>
+        <w:t xml:space="preserve">Making the Second Ghetto</w:t>
+      </w:r>
+      <w:r>
+        <w:t xml:space="preserve">; Jackson,</w:t>
+      </w:r>
+      <w:r>
+        <w:t xml:space="preserve"> </w:t>
+      </w:r>
+      <w:r>
+        <w:rPr>
+          <w:i/>
+        </w:rPr>
+        <w:t xml:space="preserve">Crabgrass Frontier</w:t>
+      </w:r>
+      <w:r>
+        <w:t xml:space="preserve">; Tyack,</w:t>
+      </w:r>
+      <w:r>
+        <w:t xml:space="preserve"> </w:t>
+      </w:r>
+      <w:r>
+        <w:rPr>
+          <w:i/>
+        </w:rPr>
+        <w:t xml:space="preserve">The One Best System</w:t>
+      </w:r>
+      <w:r>
+        <w:t xml:space="preserve">.</w:t>
       </w:r>
     </w:p>
   </w:footnote>
@@ -23262,47 +23190,59 @@
         <w:t xml:space="preserve"> </w:t>
       </w:r>
       <w:r>
-        <w:t xml:space="preserve">Hirsch,</w:t>
-      </w:r>
-      <w:r>
-        <w:t xml:space="preserve"> </w:t>
-      </w:r>
-      <w:r>
-        <w:rPr>
-          <w:i/>
-        </w:rPr>
-        <w:t xml:space="preserve">Making the Second Ghetto</w:t>
-      </w:r>
-      <w:r>
-        <w:t xml:space="preserve">; Jackson,</w:t>
-      </w:r>
-      <w:r>
-        <w:t xml:space="preserve"> </w:t>
-      </w:r>
-      <w:r>
-        <w:rPr>
-          <w:i/>
-        </w:rPr>
-        <w:t xml:space="preserve">Crabgrass Frontier</w:t>
-      </w:r>
-      <w:r>
-        <w:t xml:space="preserve">; Tyack,</w:t>
-      </w:r>
-      <w:r>
-        <w:t xml:space="preserve"> </w:t>
-      </w:r>
-      <w:r>
-        <w:rPr>
-          <w:i/>
-        </w:rPr>
-        <w:t xml:space="preserve">The One Best System</w:t>
-      </w:r>
-      <w:r>
-        <w:t xml:space="preserve">.</w:t>
+        <w:t xml:space="preserve">On this theme, see</w:t>
+      </w:r>
+      <w:r>
+        <w:t xml:space="preserve"> </w:t>
+      </w:r>
+      <w:r>
+        <w:t xml:space="preserve">Jack Dougherty, “Review of ’Connecticut’s Public Schools: A History, 1650-2000’ by Christopher Collier,”</w:t>
+      </w:r>
+      <w:r>
+        <w:t xml:space="preserve"> </w:t>
+      </w:r>
+      <w:r>
+        <w:rPr>
+          <w:i/>
+        </w:rPr>
+        <w:t xml:space="preserve">Connecticut History</w:t>
+      </w:r>
+      <w:r>
+        <w:t xml:space="preserve"> </w:t>
+      </w:r>
+      <w:r>
+        <w:t xml:space="preserve">50, no. 1 (2011): 120–22</w:t>
+      </w:r>
+      <w:r>
+        <w:t xml:space="preserve">. On a different theme, see</w:t>
+      </w:r>
+      <w:r>
+        <w:t xml:space="preserve"> </w:t>
+      </w:r>
+      <w:r>
+        <w:t xml:space="preserve">Jack Dougherty et al., “School Choice in Suburbia: Test Scores, Race, and Housing Markets,”</w:t>
+      </w:r>
+      <w:r>
+        <w:t xml:space="preserve"> </w:t>
+      </w:r>
+      <w:r>
+        <w:rPr>
+          <w:i/>
+        </w:rPr>
+        <w:t xml:space="preserve">American Journal of Education</w:t>
+      </w:r>
+      <w:r>
+        <w:t xml:space="preserve"> </w:t>
+      </w:r>
+      <w:r>
+        <w:t xml:space="preserve">115, no. 4 (August 2009): 523–48</w:t>
+      </w:r>
+      <w:r>
+        <w:t xml:space="preserve">, pp. 33-35</w:t>
       </w:r>
     </w:p>
   </w:footnote>
-  <w:footnote w:id="317">
+  <w:footnote w:id="320">
     <w:p>
       <w:pPr>
         <w:pStyle w:val="FootnoteText"/>
@@ -23317,59 +23257,14 @@
         <w:t xml:space="preserve"> </w:t>
       </w:r>
       <w:r>
-        <w:t xml:space="preserve">On this theme, see</w:t>
-      </w:r>
-      <w:r>
-        <w:t xml:space="preserve"> </w:t>
-      </w:r>
-      <w:r>
-        <w:t xml:space="preserve">Jack Dougherty, “Review of ’Connecticut’s Public Schools: A History, 1650-2000’ by Christopher Collier,”</w:t>
-      </w:r>
-      <w:r>
-        <w:t xml:space="preserve"> </w:t>
-      </w:r>
-      <w:r>
-        <w:rPr>
-          <w:i/>
-        </w:rPr>
-        <w:t xml:space="preserve">Connecticut History</w:t>
-      </w:r>
-      <w:r>
-        <w:t xml:space="preserve"> </w:t>
-      </w:r>
-      <w:r>
-        <w:t xml:space="preserve">50, no. 1 (2011): 120–22</w:t>
-      </w:r>
-      <w:r>
-        <w:t xml:space="preserve">. On a different theme, see</w:t>
-      </w:r>
-      <w:r>
-        <w:t xml:space="preserve"> </w:t>
-      </w:r>
-      <w:r>
-        <w:t xml:space="preserve">Jack Dougherty et al., “School Choice in Suburbia: Test Scores, Race, and Housing Markets,”</w:t>
-      </w:r>
-      <w:r>
-        <w:t xml:space="preserve"> </w:t>
-      </w:r>
-      <w:r>
-        <w:rPr>
-          <w:i/>
-        </w:rPr>
-        <w:t xml:space="preserve">American Journal of Education</w:t>
-      </w:r>
-      <w:r>
-        <w:t xml:space="preserve"> </w:t>
-      </w:r>
-      <w:r>
-        <w:t xml:space="preserve">115, no. 4 (August 2009): 523–48</w:t>
-      </w:r>
-      <w:r>
-        <w:t xml:space="preserve">, pp. 33-35</w:t>
+        <w:t xml:space="preserve">Dougherty et al.,</w:t>
+      </w:r>
+      <w:r>
+        <w:t xml:space="preserve"> </w:t>
       </w:r>
     </w:p>
   </w:footnote>
-  <w:footnote w:id="321">
+  <w:footnote w:id="324">
     <w:p>
       <w:pPr>
         <w:pStyle w:val="FootnoteText"/>
@@ -23384,14 +23279,11 @@
         <w:t xml:space="preserve"> </w:t>
       </w:r>
       <w:r>
-        <w:t xml:space="preserve">Dougherty et al.,</w:t>
-      </w:r>
-      <w:r>
-        <w:t xml:space="preserve"> </w:t>
+        <w:t xml:space="preserve">Ilyankou and Dougherty, “Map,” 2017</w:t>
       </w:r>
     </w:p>
   </w:footnote>
-  <w:footnote w:id="325">
+  <w:footnote w:id="335">
     <w:p>
       <w:pPr>
         <w:pStyle w:val="FootnoteText"/>
@@ -23406,11 +23298,11 @@
         <w:t xml:space="preserve"> </w:t>
       </w:r>
       <w:r>
-        <w:t xml:space="preserve">Ilyankou and Dougherty, “Map,” 2017</w:t>
+        <w:t xml:space="preserve">Gregory, “Segregated Seattle.”</w:t>
       </w:r>
     </w:p>
   </w:footnote>
-  <w:footnote w:id="336">
+  <w:footnote w:id="337">
     <w:p>
       <w:pPr>
         <w:pStyle w:val="FootnoteText"/>
@@ -23425,52 +23317,9 @@
         <w:t xml:space="preserve"> </w:t>
       </w:r>
       <w:r>
-        <w:t xml:space="preserve">TO DO: FIX note numbering issue: This is first note of</w:t>
-      </w:r>
-      <w:r>
-        <w:t xml:space="preserve"> </w:t>
-      </w:r>
-      <w:r>
-        <w:t xml:space="preserve">“</w:t>
-      </w:r>
-      <w:r>
-        <w:t xml:space="preserve">How We Found Restrictive Covenants</w:t>
-      </w:r>
-      <w:r>
-        <w:t xml:space="preserve">”</w:t>
-      </w:r>
-      <w:r>
-        <w:t xml:space="preserve"> </w:t>
-      </w:r>
-      <w:r>
-        <w:t xml:space="preserve">section;</w:t>
-      </w:r>
-      <w:r>
-        <w:t xml:space="preserve"> </w:t>
-      </w:r>
-      <w:r>
-        <w:t xml:space="preserve">Gregory, “Segregated Seattle.”</w:t>
-      </w:r>
-    </w:p>
-  </w:footnote>
-  <w:footnote w:id="338">
-    <w:p>
-      <w:pPr>
-        <w:pStyle w:val="FootnoteText"/>
-      </w:pPr>
-      <w:r>
-        <w:rPr>
-          <w:rStyle w:val="FootnoteReference"/>
-        </w:rPr>
-        <w:footnoteRef/>
-      </w:r>
-      <w:r>
-        <w:t xml:space="preserve"> </w:t>
-      </w:r>
-      <w:r>
         <w:t xml:space="preserve">Katie Campbell and Jack Dougherty, “How We Found Restrictive Covenants” (</w:t>
       </w:r>
-      <w:hyperlink r:id="rId339">
+      <w:hyperlink r:id="rId338">
         <w:r>
           <w:rPr>
             <w:rStyle w:val="Hyperlink"/>
@@ -23483,6 +23332,25 @@
       </w:r>
     </w:p>
   </w:footnote>
+  <w:footnote w:id="339">
+    <w:p>
+      <w:pPr>
+        <w:pStyle w:val="FootnoteText"/>
+      </w:pPr>
+      <w:r>
+        <w:rPr>
+          <w:rStyle w:val="FootnoteReference"/>
+        </w:rPr>
+        <w:footnoteRef/>
+      </w:r>
+      <w:r>
+        <w:t xml:space="preserve"> </w:t>
+      </w:r>
+      <w:r>
+        <w:t xml:space="preserve">Everett, “Oral History Interview on West Hartford.”</w:t>
+      </w:r>
+    </w:p>
+  </w:footnote>
   <w:footnote w:id="340">
     <w:p>
       <w:pPr>
@@ -23498,31 +23366,12 @@
         <w:t xml:space="preserve"> </w:t>
       </w:r>
       <w:r>
-        <w:t xml:space="preserve">Everett, “Oral History Interview on West Hartford.”</w:t>
-      </w:r>
-    </w:p>
-  </w:footnote>
-  <w:footnote w:id="341">
-    <w:p>
-      <w:pPr>
-        <w:pStyle w:val="FootnoteText"/>
-      </w:pPr>
-      <w:r>
-        <w:rPr>
-          <w:rStyle w:val="FootnoteReference"/>
-        </w:rPr>
-        <w:footnoteRef/>
-      </w:r>
-      <w:r>
-        <w:t xml:space="preserve"> </w:t>
-      </w:r>
-      <w:r>
         <w:t xml:space="preserve">As of 2017, Town of West Hartford property records can be searched for recent transactions (1970s and later) at</w:t>
       </w:r>
       <w:r>
         <w:t xml:space="preserve"> </w:t>
       </w:r>
-      <w:hyperlink r:id="rId342">
+      <w:hyperlink r:id="rId341">
         <w:r>
           <w:rPr>
             <w:rStyle w:val="Hyperlink"/>
@@ -23532,7 +23381,7 @@
       </w:hyperlink>
     </w:p>
   </w:footnote>
-  <w:footnote w:id="343">
+  <w:footnote w:id="342">
     <w:p>
       <w:pPr>
         <w:pStyle w:val="FootnoteText"/>
@@ -23551,7 +23400,7 @@
       </w:r>
     </w:p>
   </w:footnote>
-  <w:footnote w:id="345">
+  <w:footnote w:id="344">
     <w:p>
       <w:pPr>
         <w:pStyle w:val="FootnoteText"/>
@@ -23574,7 +23423,7 @@
       <w:r>
         <w:t xml:space="preserve"> </w:t>
       </w:r>
-      <w:hyperlink r:id="rId346">
+      <w:hyperlink r:id="rId345">
         <w:r>
           <w:rPr>
             <w:rStyle w:val="Hyperlink"/>
@@ -23587,26 +23436,26 @@
       </w:r>
     </w:p>
   </w:footnote>
+  <w:footnote w:id="346">
+    <w:p>
+      <w:pPr>
+        <w:pStyle w:val="FootnoteText"/>
+      </w:pPr>
+      <w:r>
+        <w:rPr>
+          <w:rStyle w:val="FootnoteReference"/>
+        </w:rPr>
+        <w:footnoteRef/>
+      </w:r>
+      <w:r>
+        <w:t xml:space="preserve"> </w:t>
+      </w:r>
+      <w:r>
+        <w:t xml:space="preserve">“Bernstein Seeks End of Restrictive Clauses”; Bernstein, “Oral History Interview on Connecticut Civil Rights.”</w:t>
+      </w:r>
+    </w:p>
+  </w:footnote>
   <w:footnote w:id="347">
-    <w:p>
-      <w:pPr>
-        <w:pStyle w:val="FootnoteText"/>
-      </w:pPr>
-      <w:r>
-        <w:rPr>
-          <w:rStyle w:val="FootnoteReference"/>
-        </w:rPr>
-        <w:footnoteRef/>
-      </w:r>
-      <w:r>
-        <w:t xml:space="preserve"> </w:t>
-      </w:r>
-      <w:r>
-        <w:t xml:space="preserve">“Bernstein Seeks End of Restrictive Clauses”; Bernstein, “Oral History Interview on Connecticut Civil Rights.”</w:t>
-      </w:r>
-    </w:p>
-  </w:footnote>
-  <w:footnote w:id="348">
     <w:p>
       <w:pPr>
         <w:pStyle w:val="FootnoteText"/>
@@ -23712,7 +23561,7 @@
     </w:lvl>
   </w:abstractNum>
   <w:abstractNum w:abstractNumId="990">
-    <w:nsid w:val="fa409b51"/>
+    <w:nsid w:val="802759d6"/>
     <w:multiLevelType w:val="multilevel"/>
     <w:lvl w:ilvl="0">
       <w:numFmt w:val="bullet"/>
@@ -23793,7 +23642,7 @@
     </w:lvl>
   </w:abstractNum>
   <w:abstractNum w:abstractNumId="991">
-    <w:nsid w:val="b9004147"/>
+    <w:nsid w:val="f4b9a34a"/>
     <w:multiLevelType w:val="multilevel"/>
     <w:lvl w:ilvl="0">
       <w:numFmt w:val="bullet"/>

</xml_diff>

<commit_message>
solved tinytex PDF issue
</commit_message>
<xml_diff>
--- a/docs/Dougherty-etal-OnTheLine.docx
+++ b/docs/Dougherty-etal-OnTheLine.docx
@@ -187,7 +187,7 @@
         <w:t xml:space="preserve"> </w:t>
       </w:r>
       <w:r>
-        <w:t xml:space="preserve">was last updated on 2019-02-09</w:t>
+        <w:t xml:space="preserve">was last updated on 2019-02-12</w:t>
       </w:r>
     </w:p>
     <w:p>
@@ -3946,7 +3946,7 @@
         <w:pStyle w:val="BodyText"/>
       </w:pPr>
       <w:r>
-        <w:t xml:space="preserve">This book-in-progress was last updated on: 2019-02-09</w:t>
+        <w:t xml:space="preserve">This book-in-progress was last updated on: 2019-02-12</w:t>
       </w:r>
     </w:p>
     <w:p>
@@ -5365,7 +5365,7 @@
         <w:pStyle w:val="BodyText"/>
       </w:pPr>
       <w:r>
-        <w:t xml:space="preserve">This book-in-progress was last updated on: 2019-02-09</w:t>
+        <w:t xml:space="preserve">This book-in-progress was last updated on: 2019-02-12</w:t>
       </w:r>
     </w:p>
     <w:p>
@@ -10177,7 +10177,7 @@
         <w:pStyle w:val="BodyText"/>
       </w:pPr>
       <w:r>
-        <w:t xml:space="preserve">This book-in-progress was last updated on: 2019-02-09</w:t>
+        <w:t xml:space="preserve">This book-in-progress was last updated on: 2019-02-12</w:t>
       </w:r>
     </w:p>
     <w:p>
@@ -10368,7 +10368,7 @@
         <w:pStyle w:val="BodyText"/>
       </w:pPr>
       <w:r>
-        <w:t xml:space="preserve">This book-in-progress was last updated on: 2019-02-09</w:t>
+        <w:t xml:space="preserve">This book-in-progress was last updated on: 2019-02-12</w:t>
       </w:r>
     </w:p>
     <w:p>
@@ -12321,7 +12321,7 @@
         <w:pStyle w:val="BodyText"/>
       </w:pPr>
       <w:r>
-        <w:t xml:space="preserve">This book-in-progress was last updated on: 2019-02-09</w:t>
+        <w:t xml:space="preserve">This book-in-progress was last updated on: 2019-02-12</w:t>
       </w:r>
     </w:p>
     <w:p>
@@ -12494,7 +12494,7 @@
         <w:pStyle w:val="BodyText"/>
       </w:pPr>
       <w:r>
-        <w:t xml:space="preserve">This book-in-progress was last updated on: 2019-02-09</w:t>
+        <w:t xml:space="preserve">This book-in-progress was last updated on: 2019-02-12</w:t>
       </w:r>
     </w:p>
     <w:p>
@@ -12659,7 +12659,7 @@
         <w:pStyle w:val="BodyText"/>
       </w:pPr>
       <w:r>
-        <w:t xml:space="preserve">This book-in-progress was last updated on: 2019-02-09</w:t>
+        <w:t xml:space="preserve">This book-in-progress was last updated on: 2019-02-12</w:t>
       </w:r>
     </w:p>
     <w:p>
@@ -12833,7 +12833,7 @@
         <w:pStyle w:val="BodyText"/>
       </w:pPr>
       <w:r>
-        <w:t xml:space="preserve">This book-in-progress was last updated on: 2019-02-09</w:t>
+        <w:t xml:space="preserve">This book-in-progress was last updated on: 2019-02-12</w:t>
       </w:r>
     </w:p>
     <w:p>
@@ -15763,7 +15763,7 @@
         <w:pStyle w:val="BodyText"/>
       </w:pPr>
       <w:r>
-        <w:t xml:space="preserve">This book-in-progress was last updated on: 2019-02-09</w:t>
+        <w:t xml:space="preserve">This book-in-progress was last updated on: 2019-02-12</w:t>
       </w:r>
     </w:p>
     <w:p>
@@ -16365,7 +16365,7 @@
         <w:pStyle w:val="BodyText"/>
       </w:pPr>
       <w:r>
-        <w:t xml:space="preserve">This book-in-progress was last updated on: 2019-02-09</w:t>
+        <w:t xml:space="preserve">This book-in-progress was last updated on: 2019-02-12</w:t>
       </w:r>
     </w:p>
     <w:p>
@@ -23561,7 +23561,7 @@
     </w:lvl>
   </w:abstractNum>
   <w:abstractNum w:abstractNumId="990">
-    <w:nsid w:val="802759d6"/>
+    <w:nsid w:val="f8cc2474"/>
     <w:multiLevelType w:val="multilevel"/>
     <w:lvl w:ilvl="0">
       <w:numFmt w:val="bullet"/>
@@ -23642,7 +23642,7 @@
     </w:lvl>
   </w:abstractNum>
   <w:abstractNum w:abstractNumId="991">
-    <w:nsid w:val="f4b9a34a"/>
+    <w:nsid w:val="a1c89fa2"/>
     <w:multiLevelType w:val="multilevel"/>
     <w:lvl w:ilvl="0">
       <w:numFmt w:val="bullet"/>

</xml_diff>

<commit_message>
reorg chapter numbering, added publishing section
</commit_message>
<xml_diff>
--- a/docs/Dougherty-etal-OnTheLine.docx
+++ b/docs/Dougherty-etal-OnTheLine.docx
@@ -187,7 +187,7 @@
         <w:t xml:space="preserve"> </w:t>
       </w:r>
       <w:r>
-        <w:t xml:space="preserve">was last updated on 2019-02-12</w:t>
+        <w:t xml:space="preserve">was last updated on 2019-02-13</w:t>
       </w:r>
     </w:p>
     <w:p>
@@ -3946,7 +3946,7 @@
         <w:pStyle w:val="BodyText"/>
       </w:pPr>
       <w:r>
-        <w:t xml:space="preserve">This book-in-progress was last updated on: 2019-02-12</w:t>
+        <w:t xml:space="preserve">This book-in-progress was last updated on: 2019-02-13</w:t>
       </w:r>
     </w:p>
     <w:p>
@@ -5365,7 +5365,7 @@
         <w:pStyle w:val="BodyText"/>
       </w:pPr>
       <w:r>
-        <w:t xml:space="preserve">This book-in-progress was last updated on: 2019-02-12</w:t>
+        <w:t xml:space="preserve">This book-in-progress was last updated on: 2019-02-13</w:t>
       </w:r>
     </w:p>
     <w:p>
@@ -10177,7 +10177,7 @@
         <w:pStyle w:val="BodyText"/>
       </w:pPr>
       <w:r>
-        <w:t xml:space="preserve">This book-in-progress was last updated on: 2019-02-12</w:t>
+        <w:t xml:space="preserve">This book-in-progress was last updated on: 2019-02-13</w:t>
       </w:r>
     </w:p>
     <w:p>
@@ -10368,7 +10368,7 @@
         <w:pStyle w:val="BodyText"/>
       </w:pPr>
       <w:r>
-        <w:t xml:space="preserve">This book-in-progress was last updated on: 2019-02-12</w:t>
+        <w:t xml:space="preserve">This book-in-progress was last updated on: 2019-02-13</w:t>
       </w:r>
     </w:p>
     <w:p>
@@ -12321,7 +12321,7 @@
         <w:pStyle w:val="BodyText"/>
       </w:pPr>
       <w:r>
-        <w:t xml:space="preserve">This book-in-progress was last updated on: 2019-02-12</w:t>
+        <w:t xml:space="preserve">This book-in-progress was last updated on: 2019-02-13</w:t>
       </w:r>
     </w:p>
     <w:p>
@@ -12494,7 +12494,7 @@
         <w:pStyle w:val="BodyText"/>
       </w:pPr>
       <w:r>
-        <w:t xml:space="preserve">This book-in-progress was last updated on: 2019-02-12</w:t>
+        <w:t xml:space="preserve">This book-in-progress was last updated on: 2019-02-13</w:t>
       </w:r>
     </w:p>
     <w:p>
@@ -12659,7 +12659,7 @@
         <w:pStyle w:val="BodyText"/>
       </w:pPr>
       <w:r>
-        <w:t xml:space="preserve">This book-in-progress was last updated on: 2019-02-12</w:t>
+        <w:t xml:space="preserve">This book-in-progress was last updated on: 2019-02-13</w:t>
       </w:r>
     </w:p>
     <w:p>
@@ -12833,7 +12833,7 @@
         <w:pStyle w:val="BodyText"/>
       </w:pPr>
       <w:r>
-        <w:t xml:space="preserve">This book-in-progress was last updated on: 2019-02-12</w:t>
+        <w:t xml:space="preserve">This book-in-progress was last updated on: 2019-02-13</w:t>
       </w:r>
     </w:p>
     <w:p>
@@ -14009,16 +14009,1678 @@
       <w:pPr>
         <w:pStyle w:val="Heading2"/>
       </w:pPr>
-      <w:bookmarkStart w:id="299" w:name="bookdown-publishing-and-style-guide"/>
+      <w:bookmarkStart w:id="299" w:name="publishing-on-the-line-with-bookdown"/>
       <w:bookmarkEnd w:id="299"/>
       <w:r>
-        <w:t xml:space="preserve">Bookdown Publishing and Style Guide</w:t>
+        <w:t xml:space="preserve">Publishing</w:t>
+      </w:r>
+      <w:r>
+        <w:t xml:space="preserve"> </w:t>
+      </w:r>
+      <w:r>
+        <w:rPr>
+          <w:i/>
+        </w:rPr>
+        <w:t xml:space="preserve">On the Line</w:t>
+      </w:r>
+      <w:r>
+        <w:t xml:space="preserve"> </w:t>
+      </w:r>
+      <w:r>
+        <w:t xml:space="preserve">with Bookdown</w:t>
       </w:r>
     </w:p>
     <w:p>
       <w:pPr>
         <w:pStyle w:val="FirstParagraph"/>
       </w:pPr>
+      <w:r>
+        <w:rPr>
+          <w:i/>
+        </w:rPr>
+        <w:t xml:space="preserve">by</w:t>
+      </w:r>
+      <w:r>
+        <w:rPr>
+          <w:i/>
+        </w:rPr>
+        <w:t xml:space="preserve"> </w:t>
+      </w:r>
+      <w:hyperlink r:id="rId81">
+        <w:r>
+          <w:rPr>
+            <w:rStyle w:val="Hyperlink"/>
+            <w:i/>
+          </w:rPr>
+          <w:t xml:space="preserve">Jack Dougherty and Ilya Ilyankou</w:t>
+        </w:r>
+      </w:hyperlink>
+    </w:p>
+    <w:p>
+      <w:pPr>
+        <w:pStyle w:val="BodyText"/>
+      </w:pPr>
+      <w:r>
+        <w:t xml:space="preserve">This open-access book is published using open-source tools, featuring Bookdown with RStudio and GitHub. Publishing with Bookdown allows authors to compose in Markdown (an easy-to-read-and-write computer syntax that works on multiple platforms) and publish in multiple formats (static HTML web edition, PDF edition, ePUB ebook edition, and Microsoft Word documents). Hosting the book in a public GitHub repository, and publishing it with GitHub Pages, easily makes the original text of the book, as well as the published products, available on the public web. For a technical guide to publishing with Bookdown, see Yihui Xie,</w:t>
+      </w:r>
+      <w:r>
+        <w:t xml:space="preserve"> </w:t>
+      </w:r>
+      <w:r>
+        <w:rPr>
+          <w:i/>
+        </w:rPr>
+        <w:t xml:space="preserve">Bookdown: Authoring Books and Technical Documents with R Markdown</w:t>
+      </w:r>
+      <w:r>
+        <w:t xml:space="preserve">, 2018,</w:t>
+      </w:r>
+      <w:r>
+        <w:t xml:space="preserve"> </w:t>
+      </w:r>
+      <w:hyperlink r:id="rId300">
+        <w:r>
+          <w:rPr>
+            <w:rStyle w:val="Hyperlink"/>
+          </w:rPr>
+          <w:t xml:space="preserve">https://bookdown.org/yihui/bookdown/</w:t>
+        </w:r>
+      </w:hyperlink>
+      <w:r>
+        <w:t xml:space="preserve">.</w:t>
+      </w:r>
+    </w:p>
+    <w:p>
+      <w:pPr>
+        <w:pStyle w:val="BodyText"/>
+      </w:pPr>
+      <w:r>
+        <w:t xml:space="preserve">An alternative book publishing platform to consider is Pressbooks. This open-source modification of WordPress multisite also supports multiple publication formats (HMTL web edition, PDF edition, ePUB ebook edition. Authors can use the</w:t>
+      </w:r>
+      <w:r>
+        <w:t xml:space="preserve"> </w:t>
+      </w:r>
+      <w:hyperlink r:id="rId301">
+        <w:r>
+          <w:rPr>
+            <w:rStyle w:val="Hyperlink"/>
+          </w:rPr>
+          <w:t xml:space="preserve">http://Pressbooks.com</w:t>
+        </w:r>
+      </w:hyperlink>
+      <w:r>
+        <w:t xml:space="preserve"> </w:t>
+      </w:r>
+      <w:r>
+        <w:t xml:space="preserve">paid hosting service. Or, users with advanced WordPress and some system admin skills can download the code from</w:t>
+      </w:r>
+      <w:r>
+        <w:t xml:space="preserve"> </w:t>
+      </w:r>
+      <w:hyperlink r:id="rId302">
+        <w:r>
+          <w:rPr>
+            <w:rStyle w:val="Hyperlink"/>
+          </w:rPr>
+          <w:t xml:space="preserve">http://github.com/pressbooks</w:t>
+        </w:r>
+      </w:hyperlink>
+      <w:r>
+        <w:t xml:space="preserve"> </w:t>
+      </w:r>
+      <w:r>
+        <w:t xml:space="preserve">and run their own self-hosted book publishing site.</w:t>
+      </w:r>
+    </w:p>
+    <w:p>
+      <w:pPr>
+        <w:pStyle w:val="Heading4"/>
+      </w:pPr>
+      <w:bookmarkStart w:id="303" w:name="setup-rstudio-bookdown-and-tinytex"/>
+      <w:bookmarkEnd w:id="303"/>
+      <w:r>
+        <w:t xml:space="preserve">Setup RStudio, Bookdown, and TinyTeX</w:t>
+      </w:r>
+    </w:p>
+    <w:p>
+      <w:pPr>
+        <w:pStyle w:val="FirstParagraph"/>
+      </w:pPr>
+      <w:r>
+        <w:t xml:space="preserve">Below are steps we followed to setup the publishing platform for this book, using our Macintosh OS 10.14 computers. The same general principles also should apply to Windows computers. No special knowledge is required, but these steps will be easier if users are adventurous or already familiar with R Studio, GitHub, or editing code.</w:t>
+      </w:r>
+    </w:p>
+    <w:p>
+      <w:pPr>
+        <w:pStyle w:val="Compact"/>
+        <w:numPr>
+          <w:numId w:val="1007"/>
+          <w:ilvl w:val="0"/>
+        </w:numPr>
+      </w:pPr>
+      <w:r>
+        <w:t xml:space="preserve">Install R Project statistical programming language</w:t>
+      </w:r>
+      <w:r>
+        <w:t xml:space="preserve"> </w:t>
+      </w:r>
+      <w:hyperlink r:id="rId304">
+        <w:r>
+          <w:rPr>
+            <w:rStyle w:val="Hyperlink"/>
+          </w:rPr>
+          <w:t xml:space="preserve">https://www.r-project.org</w:t>
+        </w:r>
+      </w:hyperlink>
+      <w:r>
+        <w:t xml:space="preserve"> </w:t>
+      </w:r>
+      <w:r>
+        <w:t xml:space="preserve">to build your book with Bookdown. (Yes, we too were surprised to use a statistics package to publish a book, but it works!).</w:t>
+      </w:r>
+      <w:r>
+        <w:t xml:space="preserve"> </w:t>
+      </w:r>
+      <w:hyperlink r:id="rId305">
+        <w:r>
+          <w:rPr>
+            <w:rStyle w:val="Hyperlink"/>
+          </w:rPr>
+          <w:t xml:space="preserve">See screenshot</w:t>
+        </w:r>
+      </w:hyperlink>
+    </w:p>
+    <w:p>
+      <w:pPr>
+        <w:pStyle w:val="Compact"/>
+        <w:numPr>
+          <w:numId w:val="1007"/>
+          <w:ilvl w:val="0"/>
+        </w:numPr>
+      </w:pPr>
+      <w:r>
+        <w:t xml:space="preserve">Install the free RStudio Desktop to make R easier to use with a visual editor.</w:t>
+      </w:r>
+      <w:r>
+        <w:t xml:space="preserve"> </w:t>
+      </w:r>
+      <w:hyperlink r:id="rId306">
+        <w:r>
+          <w:rPr>
+            <w:rStyle w:val="Hyperlink"/>
+          </w:rPr>
+          <w:t xml:space="preserve">See screenshot</w:t>
+        </w:r>
+      </w:hyperlink>
+    </w:p>
+    <w:p>
+      <w:pPr>
+        <w:pStyle w:val="Compact"/>
+        <w:numPr>
+          <w:numId w:val="1007"/>
+          <w:ilvl w:val="0"/>
+        </w:numPr>
+      </w:pPr>
+      <w:r>
+        <w:t xml:space="preserve">Inside RStudio, select the Packages tab, and select Install.</w:t>
+      </w:r>
+      <w:r>
+        <w:t xml:space="preserve"> </w:t>
+      </w:r>
+      <w:hyperlink r:id="rId307">
+        <w:r>
+          <w:rPr>
+            <w:rStyle w:val="Hyperlink"/>
+          </w:rPr>
+          <w:t xml:space="preserve">See screenshot</w:t>
+        </w:r>
+      </w:hyperlink>
+    </w:p>
+    <w:p>
+      <w:pPr>
+        <w:pStyle w:val="Compact"/>
+        <w:numPr>
+          <w:numId w:val="1007"/>
+          <w:ilvl w:val="0"/>
+        </w:numPr>
+      </w:pPr>
+      <w:r>
+        <w:t xml:space="preserve">Inside RStudio, install the</w:t>
+      </w:r>
+      <w:r>
+        <w:t xml:space="preserve"> </w:t>
+      </w:r>
+      <w:r>
+        <w:t xml:space="preserve">“</w:t>
+      </w:r>
+      <w:r>
+        <w:t xml:space="preserve">bookdown</w:t>
+      </w:r>
+      <w:r>
+        <w:t xml:space="preserve">”</w:t>
+      </w:r>
+      <w:r>
+        <w:t xml:space="preserve"> </w:t>
+      </w:r>
+      <w:r>
+        <w:t xml:space="preserve">package to build your book, and select Install Dependencies.</w:t>
+      </w:r>
+      <w:r>
+        <w:t xml:space="preserve"> </w:t>
+      </w:r>
+      <w:hyperlink r:id="rId308">
+        <w:r>
+          <w:rPr>
+            <w:rStyle w:val="Hyperlink"/>
+          </w:rPr>
+          <w:t xml:space="preserve">See screenshot</w:t>
+        </w:r>
+      </w:hyperlink>
+    </w:p>
+    <w:p>
+      <w:pPr>
+        <w:pStyle w:val="Compact"/>
+        <w:numPr>
+          <w:numId w:val="1007"/>
+          <w:ilvl w:val="0"/>
+        </w:numPr>
+      </w:pPr>
+      <w:r>
+        <w:t xml:space="preserve">Bookdown now should be successfully installed in RStudio.</w:t>
+      </w:r>
+      <w:r>
+        <w:t xml:space="preserve"> </w:t>
+      </w:r>
+      <w:hyperlink r:id="rId309">
+        <w:r>
+          <w:rPr>
+            <w:rStyle w:val="Hyperlink"/>
+          </w:rPr>
+          <w:t xml:space="preserve">See screenshot</w:t>
+        </w:r>
+      </w:hyperlink>
+    </w:p>
+    <w:p>
+      <w:pPr>
+        <w:pStyle w:val="Compact"/>
+        <w:numPr>
+          <w:numId w:val="1007"/>
+          <w:ilvl w:val="0"/>
+        </w:numPr>
+      </w:pPr>
+      <w:r>
+        <w:t xml:space="preserve">Inside RStudio, install the</w:t>
+      </w:r>
+      <w:r>
+        <w:t xml:space="preserve"> </w:t>
+      </w:r>
+      <w:r>
+        <w:t xml:space="preserve">“</w:t>
+      </w:r>
+      <w:r>
+        <w:t xml:space="preserve">tinytex</w:t>
+      </w:r>
+      <w:r>
+        <w:t xml:space="preserve">”</w:t>
+      </w:r>
+      <w:r>
+        <w:t xml:space="preserve"> </w:t>
+      </w:r>
+      <w:r>
+        <w:t xml:space="preserve">package for Bookdown to create a PDF edition of your book.</w:t>
+      </w:r>
+      <w:r>
+        <w:t xml:space="preserve"> </w:t>
+      </w:r>
+      <w:hyperlink r:id="rId310">
+        <w:r>
+          <w:rPr>
+            <w:rStyle w:val="Hyperlink"/>
+          </w:rPr>
+          <w:t xml:space="preserve">See screenshot</w:t>
+        </w:r>
+      </w:hyperlink>
+    </w:p>
+    <w:p>
+      <w:pPr>
+        <w:pStyle w:val="Compact"/>
+        <w:numPr>
+          <w:numId w:val="1007"/>
+          <w:ilvl w:val="0"/>
+        </w:numPr>
+      </w:pPr>
+      <w:r>
+        <w:t xml:space="preserve">Don’t forget: in RStudio console, type</w:t>
+      </w:r>
+      <w:r>
+        <w:t xml:space="preserve"> </w:t>
+      </w:r>
+      <w:r>
+        <w:rPr>
+          <w:rStyle w:val="VerbatimChar"/>
+        </w:rPr>
+        <w:t xml:space="preserve">tinytex::install_tinytex()</w:t>
+      </w:r>
+      <w:r>
+        <w:t xml:space="preserve"> </w:t>
+      </w:r>
+      <w:r>
+        <w:t xml:space="preserve">and press return to finish the installation.</w:t>
+      </w:r>
+      <w:r>
+        <w:t xml:space="preserve"> </w:t>
+      </w:r>
+      <w:hyperlink r:id="rId311">
+        <w:r>
+          <w:rPr>
+            <w:rStyle w:val="Hyperlink"/>
+          </w:rPr>
+          <w:t xml:space="preserve">See screenshot</w:t>
+        </w:r>
+      </w:hyperlink>
+    </w:p>
+    <w:p>
+      <w:pPr>
+        <w:pStyle w:val="Heading4"/>
+      </w:pPr>
+      <w:bookmarkStart w:id="312" w:name="if-tinytex-installation-error"/>
+      <w:bookmarkEnd w:id="312"/>
+      <w:r>
+        <w:t xml:space="preserve">If tinytex installation error</w:t>
+      </w:r>
+    </w:p>
+    <w:p>
+      <w:pPr>
+        <w:pStyle w:val="Compact"/>
+        <w:numPr>
+          <w:numId w:val="1008"/>
+          <w:ilvl w:val="0"/>
+        </w:numPr>
+      </w:pPr>
+      <w:r>
+        <w:t xml:space="preserve">In the section above, we received this error message on our Mac computers:</w:t>
+      </w:r>
+      <w:r>
+        <w:t xml:space="preserve"> </w:t>
+      </w:r>
+      <w:r>
+        <w:rPr>
+          <w:rStyle w:val="VerbatimChar"/>
+        </w:rPr>
+        <w:t xml:space="preserve">/usr/local/bin not writeable</w:t>
+      </w:r>
+      <w:r>
+        <w:t xml:space="preserve">. We resolved by reading the software developer’s GitHub issue</w:t>
+      </w:r>
+      <w:r>
+        <w:t xml:space="preserve"> </w:t>
+      </w:r>
+      <w:hyperlink r:id="rId313">
+        <w:r>
+          <w:rPr>
+            <w:rStyle w:val="Hyperlink"/>
+          </w:rPr>
+          <w:t xml:space="preserve">https://github.com/yihui/tinytex/issues/24</w:t>
+        </w:r>
+      </w:hyperlink>
+      <w:r>
+        <w:t xml:space="preserve"> </w:t>
+      </w:r>
+      <w:r>
+        <w:t xml:space="preserve">and following these steps:</w:t>
+      </w:r>
+    </w:p>
+    <w:p>
+      <w:pPr>
+        <w:pStyle w:val="Compact"/>
+        <w:numPr>
+          <w:numId w:val="1008"/>
+          <w:ilvl w:val="0"/>
+        </w:numPr>
+      </w:pPr>
+      <w:r>
+        <w:t xml:space="preserve">In the Mac Applications &gt; Utilities folder, open the Terminal application.</w:t>
+      </w:r>
+    </w:p>
+    <w:p>
+      <w:pPr>
+        <w:pStyle w:val="Compact"/>
+        <w:numPr>
+          <w:numId w:val="1008"/>
+          <w:ilvl w:val="0"/>
+        </w:numPr>
+      </w:pPr>
+      <w:r>
+        <w:t xml:space="preserve">Carefully type</w:t>
+      </w:r>
+      <w:r>
+        <w:t xml:space="preserve"> </w:t>
+      </w:r>
+      <w:r>
+        <w:rPr>
+          <w:rStyle w:val="VerbatimChar"/>
+        </w:rPr>
+        <w:t xml:space="preserve">sudo chown -R</w:t>
+      </w:r>
+      <w:r>
+        <w:t xml:space="preserve">whoami</w:t>
+      </w:r>
+      <w:r>
+        <w:rPr>
+          <w:rStyle w:val="VerbatimChar"/>
+        </w:rPr>
+        <w:t xml:space="preserve">:admin /usr/local/bin</w:t>
+      </w:r>
+      <w:r>
+        <w:t xml:space="preserve"> </w:t>
+      </w:r>
+      <w:r>
+        <w:t xml:space="preserve">and press return.</w:t>
+      </w:r>
+    </w:p>
+    <w:p>
+      <w:pPr>
+        <w:pStyle w:val="Compact"/>
+        <w:numPr>
+          <w:numId w:val="1008"/>
+          <w:ilvl w:val="0"/>
+        </w:numPr>
+      </w:pPr>
+      <w:r>
+        <w:t xml:space="preserve">Carefully type (without</w:t>
+      </w:r>
+      <w:r>
+        <w:t xml:space="preserve"> </w:t>
+      </w:r>
+      <w:r>
+        <w:t xml:space="preserve">“</w:t>
+      </w:r>
+      <w:r>
+        <w:t xml:space="preserve">sudo</w:t>
+      </w:r>
+      <w:r>
+        <w:t xml:space="preserve">”</w:t>
+      </w:r>
+      <w:r>
+        <w:t xml:space="preserve">)</w:t>
+      </w:r>
+      <w:r>
+        <w:t xml:space="preserve"> </w:t>
+      </w:r>
+      <w:r>
+        <w:rPr>
+          <w:rStyle w:val="VerbatimChar"/>
+        </w:rPr>
+        <w:t xml:space="preserve">~/Library/TinyTeX/bin/x86_64-darwin/tlmgr path add</w:t>
+      </w:r>
+      <w:r>
+        <w:t xml:space="preserve"> </w:t>
+      </w:r>
+      <w:r>
+        <w:t xml:space="preserve">and press return.</w:t>
+      </w:r>
+    </w:p>
+    <w:p>
+      <w:pPr>
+        <w:pStyle w:val="Compact"/>
+        <w:numPr>
+          <w:numId w:val="1008"/>
+          <w:ilvl w:val="0"/>
+        </w:numPr>
+      </w:pPr>
+      <w:r>
+        <w:t xml:space="preserve">Close the Terminal application.</w:t>
+      </w:r>
+    </w:p>
+    <w:p>
+      <w:pPr>
+        <w:pStyle w:val="Compact"/>
+        <w:numPr>
+          <w:numId w:val="1008"/>
+          <w:ilvl w:val="0"/>
+        </w:numPr>
+      </w:pPr>
+      <w:r>
+        <w:t xml:space="preserve">In the RStudio console, type</w:t>
+      </w:r>
+      <w:r>
+        <w:t xml:space="preserve"> </w:t>
+      </w:r>
+      <w:r>
+        <w:rPr>
+          <w:rStyle w:val="VerbatimChar"/>
+        </w:rPr>
+        <w:t xml:space="preserve">tinytex::install_tinytex(force = TRUE)</w:t>
+      </w:r>
+      <w:r>
+        <w:t xml:space="preserve"> </w:t>
+      </w:r>
+      <w:r>
+        <w:t xml:space="preserve">and press return.</w:t>
+      </w:r>
+    </w:p>
+    <w:p>
+      <w:pPr>
+        <w:pStyle w:val="Heading4"/>
+      </w:pPr>
+      <w:bookmarkStart w:id="314" w:name="download-and-build-a-sample-book"/>
+      <w:bookmarkEnd w:id="314"/>
+      <w:r>
+        <w:t xml:space="preserve">Download and Build a Sample Book</w:t>
+      </w:r>
+    </w:p>
+    <w:p>
+      <w:pPr>
+        <w:pStyle w:val="Compact"/>
+        <w:numPr>
+          <w:numId w:val="1009"/>
+          <w:ilvl w:val="0"/>
+        </w:numPr>
+      </w:pPr>
+      <w:r>
+        <w:t xml:space="preserve">Create a free GitHub account</w:t>
+      </w:r>
+      <w:r>
+        <w:t xml:space="preserve"> </w:t>
+      </w:r>
+      <w:hyperlink r:id="rId315">
+        <w:r>
+          <w:rPr>
+            <w:rStyle w:val="Hyperlink"/>
+          </w:rPr>
+          <w:t xml:space="preserve">https://github.com</w:t>
+        </w:r>
+      </w:hyperlink>
+      <w:r>
+        <w:t xml:space="preserve"> </w:t>
+      </w:r>
+      <w:r>
+        <w:t xml:space="preserve">to share code repositories and publish book editions online.</w:t>
+      </w:r>
+    </w:p>
+    <w:p>
+      <w:pPr>
+        <w:pStyle w:val="Compact"/>
+        <w:numPr>
+          <w:numId w:val="1009"/>
+          <w:ilvl w:val="0"/>
+        </w:numPr>
+      </w:pPr>
+      <w:r>
+        <w:t xml:space="preserve">In your web browser, log into your GitHub account, go to the software developer’s bookdown-minimal repo</w:t>
+      </w:r>
+      <w:r>
+        <w:t xml:space="preserve"> </w:t>
+      </w:r>
+      <w:hyperlink r:id="rId316">
+        <w:r>
+          <w:rPr>
+            <w:rStyle w:val="Hyperlink"/>
+          </w:rPr>
+          <w:t xml:space="preserve">https://github.com/yihui/bookdown-minimal</w:t>
+        </w:r>
+      </w:hyperlink>
+      <w:r>
+        <w:t xml:space="preserve">, and fork a copy to your GitHub account. To learn about forking in GitHub, see this chapter</w:t>
+      </w:r>
+      <w:r>
+        <w:t xml:space="preserve"> </w:t>
+      </w:r>
+      <w:hyperlink r:id="rId317">
+        <w:r>
+          <w:rPr>
+            <w:rStyle w:val="Hyperlink"/>
+          </w:rPr>
+          <w:t xml:space="preserve">http://datavizforall.org/github.html</w:t>
+        </w:r>
+      </w:hyperlink>
+      <w:r>
+        <w:t xml:space="preserve"> </w:t>
+      </w:r>
+      <w:r>
+        <w:t xml:space="preserve">in the</w:t>
+      </w:r>
+      <w:r>
+        <w:t xml:space="preserve"> </w:t>
+      </w:r>
+      <w:r>
+        <w:rPr>
+          <w:i/>
+        </w:rPr>
+        <w:t xml:space="preserve">Data Visualization for All</w:t>
+      </w:r>
+      <w:r>
+        <w:t xml:space="preserve"> </w:t>
+      </w:r>
+      <w:r>
+        <w:t xml:space="preserve">book.</w:t>
+      </w:r>
+    </w:p>
+    <w:p>
+      <w:pPr>
+        <w:pStyle w:val="Compact"/>
+        <w:numPr>
+          <w:numId w:val="1009"/>
+          <w:ilvl w:val="0"/>
+        </w:numPr>
+      </w:pPr>
+      <w:r>
+        <w:t xml:space="preserve">Install GitHub Desktop</w:t>
+      </w:r>
+      <w:r>
+        <w:t xml:space="preserve"> </w:t>
+      </w:r>
+      <w:hyperlink r:id="rId318">
+        <w:r>
+          <w:rPr>
+            <w:rStyle w:val="Hyperlink"/>
+          </w:rPr>
+          <w:t xml:space="preserve">https://desktop.github.com</w:t>
+        </w:r>
+      </w:hyperlink>
+      <w:r>
+        <w:t xml:space="preserve"> </w:t>
+      </w:r>
+      <w:r>
+        <w:t xml:space="preserve">to transfer files between your online GitHub repo and local computer</w:t>
+      </w:r>
+    </w:p>
+    <w:p>
+      <w:pPr>
+        <w:pStyle w:val="Compact"/>
+        <w:numPr>
+          <w:numId w:val="1009"/>
+          <w:ilvl w:val="0"/>
+        </w:numPr>
+      </w:pPr>
+      <w:r>
+        <w:t xml:space="preserve">In your web browser, go to your forked copy of</w:t>
+      </w:r>
+      <w:r>
+        <w:t xml:space="preserve"> </w:t>
+      </w:r>
+      <w:r>
+        <w:rPr>
+          <w:rStyle w:val="VerbatimChar"/>
+        </w:rPr>
+        <w:t xml:space="preserve">bookdown-minimal</w:t>
+      </w:r>
+      <w:r>
+        <w:t xml:space="preserve"> </w:t>
+      </w:r>
+      <w:r>
+        <w:t xml:space="preserve">and click the green</w:t>
+      </w:r>
+      <w:r>
+        <w:t xml:space="preserve"> </w:t>
+      </w:r>
+      <w:r>
+        <w:rPr>
+          <w:rStyle w:val="VerbatimChar"/>
+        </w:rPr>
+        <w:t xml:space="preserve">Clone or Download</w:t>
+      </w:r>
+      <w:r>
+        <w:t xml:space="preserve"> </w:t>
+      </w:r>
+      <w:r>
+        <w:t xml:space="preserve">button and select</w:t>
+      </w:r>
+      <w:r>
+        <w:t xml:space="preserve"> </w:t>
+      </w:r>
+      <w:r>
+        <w:rPr>
+          <w:rStyle w:val="VerbatimChar"/>
+        </w:rPr>
+        <w:t xml:space="preserve">Open in Desktop</w:t>
+      </w:r>
+      <w:r>
+        <w:t xml:space="preserve">. This should automatically open the GitHub Desktop application, and you can navigate to copy the code repo to a folder on your local computer.</w:t>
+      </w:r>
+    </w:p>
+    <w:p>
+      <w:pPr>
+        <w:pStyle w:val="Compact"/>
+        <w:numPr>
+          <w:numId w:val="1009"/>
+          <w:ilvl w:val="0"/>
+        </w:numPr>
+      </w:pPr>
+      <w:r>
+        <w:t xml:space="preserve">In RStudio in the upper-right corner, select Project &gt; Open Project to open the</w:t>
+      </w:r>
+      <w:r>
+        <w:t xml:space="preserve"> </w:t>
+      </w:r>
+      <w:r>
+        <w:rPr>
+          <w:rStyle w:val="VerbatimChar"/>
+        </w:rPr>
+        <w:t xml:space="preserve">bookdown-minimal</w:t>
+      </w:r>
+      <w:r>
+        <w:t xml:space="preserve"> </w:t>
+      </w:r>
+      <w:r>
+        <w:t xml:space="preserve">folder on your local computer.</w:t>
+      </w:r>
+      <w:r>
+        <w:t xml:space="preserve"> </w:t>
+      </w:r>
+      <w:hyperlink r:id="rId319">
+        <w:r>
+          <w:rPr>
+            <w:rStyle w:val="Hyperlink"/>
+          </w:rPr>
+          <w:t xml:space="preserve">See screenshot</w:t>
+        </w:r>
+      </w:hyperlink>
+    </w:p>
+    <w:p>
+      <w:pPr>
+        <w:pStyle w:val="Compact"/>
+        <w:numPr>
+          <w:numId w:val="1009"/>
+          <w:ilvl w:val="0"/>
+        </w:numPr>
+      </w:pPr>
+      <w:r>
+        <w:t xml:space="preserve">In RStudio, open the</w:t>
+      </w:r>
+      <w:r>
+        <w:t xml:space="preserve"> </w:t>
+      </w:r>
+      <w:r>
+        <w:rPr>
+          <w:rStyle w:val="VerbatimChar"/>
+        </w:rPr>
+        <w:t xml:space="preserve">index.Rmd</w:t>
+      </w:r>
+      <w:r>
+        <w:t xml:space="preserve"> </w:t>
+      </w:r>
+      <w:r>
+        <w:t xml:space="preserve">file and make some simple edits to the text of this minimal book. For example, remove the hashtag</w:t>
+      </w:r>
+      <w:r>
+        <w:t xml:space="preserve"> </w:t>
+      </w:r>
+      <w:r>
+        <w:rPr>
+          <w:rStyle w:val="VerbatimChar"/>
+        </w:rPr>
+        <w:t xml:space="preserve">#</w:t>
+      </w:r>
+      <w:r>
+        <w:t xml:space="preserve"> </w:t>
+      </w:r>
+      <w:r>
+        <w:t xml:space="preserve">comment symbol in line 8 to</w:t>
+      </w:r>
+      <w:r>
+        <w:t xml:space="preserve"> </w:t>
+      </w:r>
+      <w:r>
+        <w:t xml:space="preserve">“</w:t>
+      </w:r>
+      <w:r>
+        <w:t xml:space="preserve">uncomment</w:t>
+      </w:r>
+      <w:r>
+        <w:t xml:space="preserve">”</w:t>
+      </w:r>
+      <w:r>
+        <w:t xml:space="preserve"> </w:t>
+      </w:r>
+      <w:r>
+        <w:t xml:space="preserve">and activate the PDF book option. Save your edits.</w:t>
+      </w:r>
+      <w:r>
+        <w:t xml:space="preserve"> </w:t>
+      </w:r>
+      <w:hyperlink r:id="rId320">
+        <w:r>
+          <w:rPr>
+            <w:rStyle w:val="Hyperlink"/>
+          </w:rPr>
+          <w:t xml:space="preserve">See screenshot</w:t>
+        </w:r>
+      </w:hyperlink>
+    </w:p>
+    <w:p>
+      <w:pPr>
+        <w:pStyle w:val="Compact"/>
+        <w:numPr>
+          <w:numId w:val="1009"/>
+          <w:ilvl w:val="0"/>
+        </w:numPr>
+      </w:pPr>
+      <w:r>
+        <w:t xml:space="preserve">Optional: Use your preferred text editor, such as Atom editor</w:t>
+      </w:r>
+      <w:r>
+        <w:t xml:space="preserve"> </w:t>
+      </w:r>
+      <w:hyperlink r:id="rId321">
+        <w:r>
+          <w:rPr>
+            <w:rStyle w:val="Hyperlink"/>
+          </w:rPr>
+          <w:t xml:space="preserve">https://atom.io</w:t>
+        </w:r>
+      </w:hyperlink>
+      <w:r>
+        <w:t xml:space="preserve">, to modify the text.</w:t>
+      </w:r>
+    </w:p>
+    <w:p>
+      <w:pPr>
+        <w:pStyle w:val="Compact"/>
+        <w:numPr>
+          <w:numId w:val="1009"/>
+          <w:ilvl w:val="0"/>
+        </w:numPr>
+      </w:pPr>
+      <w:r>
+        <w:t xml:space="preserve">In RStudio, upper-right corner, select the Build tab, select Build Book, and choose All Formats to build both the gitbook-style static web edition and PDF edition.</w:t>
+      </w:r>
+    </w:p>
+    <w:p>
+      <w:pPr>
+        <w:pStyle w:val="Compact"/>
+        <w:numPr>
+          <w:numId w:val="1009"/>
+          <w:ilvl w:val="0"/>
+        </w:numPr>
+      </w:pPr>
+      <w:r>
+        <w:t xml:space="preserve">If RStudio successfully builds both editions of your minimal book, the output will be saved into your</w:t>
+      </w:r>
+      <w:r>
+        <w:t xml:space="preserve"> </w:t>
+      </w:r>
+      <w:r>
+        <w:rPr>
+          <w:rStyle w:val="VerbatimChar"/>
+        </w:rPr>
+        <w:t xml:space="preserve">bookdown-minimal</w:t>
+      </w:r>
+      <w:r>
+        <w:t xml:space="preserve"> </w:t>
+      </w:r>
+      <w:r>
+        <w:t xml:space="preserve">folder, in a subfolder named</w:t>
+      </w:r>
+      <w:r>
+        <w:t xml:space="preserve"> </w:t>
+      </w:r>
+      <w:r>
+        <w:rPr>
+          <w:rStyle w:val="VerbatimChar"/>
+        </w:rPr>
+        <w:t xml:space="preserve">_book</w:t>
+      </w:r>
+      <w:r>
+        <w:t xml:space="preserve">, because that’s how this sample is configured. The RStudio internal browser should automatically open your web edition (and it’s not a very good browser, so feel free to close it). Also, open the subfolder and inspect the PDF edition. If RStudio found any errors, they will appear in the Build viewer.</w:t>
+      </w:r>
+      <w:r>
+        <w:t xml:space="preserve"> </w:t>
+      </w:r>
+      <w:hyperlink r:id="rId322">
+        <w:r>
+          <w:rPr>
+            <w:rStyle w:val="Hyperlink"/>
+          </w:rPr>
+          <w:t xml:space="preserve">See screenshot</w:t>
+        </w:r>
+      </w:hyperlink>
+    </w:p>
+    <w:p>
+      <w:pPr>
+        <w:pStyle w:val="Compact"/>
+        <w:numPr>
+          <w:numId w:val="1009"/>
+          <w:ilvl w:val="0"/>
+        </w:numPr>
+      </w:pPr>
+      <w:r>
+        <w:t xml:space="preserve">Hint: In future sessions with RStudio, you may need to select Packages tab and click Update to keep bookdown and other software packages up to date.</w:t>
+      </w:r>
+      <w:r>
+        <w:t xml:space="preserve"> </w:t>
+      </w:r>
+      <w:hyperlink r:id="rId323">
+        <w:r>
+          <w:rPr>
+            <w:rStyle w:val="Hyperlink"/>
+          </w:rPr>
+          <w:t xml:space="preserve">See screenshot</w:t>
+        </w:r>
+      </w:hyperlink>
+    </w:p>
+    <w:p>
+      <w:pPr>
+        <w:pStyle w:val="Compact"/>
+        <w:numPr>
+          <w:numId w:val="1009"/>
+          <w:ilvl w:val="0"/>
+        </w:numPr>
+      </w:pPr>
+      <w:r>
+        <w:t xml:space="preserve">Close RStudio.</w:t>
+      </w:r>
+    </w:p>
+    <w:p>
+      <w:pPr>
+        <w:pStyle w:val="Heading4"/>
+      </w:pPr>
+      <w:bookmarkStart w:id="324" w:name="publish-your-book-with-github-pages"/>
+      <w:bookmarkEnd w:id="324"/>
+      <w:r>
+        <w:t xml:space="preserve">Publish your Book with GitHub Pages</w:t>
+      </w:r>
+    </w:p>
+    <w:p>
+      <w:pPr>
+        <w:pStyle w:val="Compact"/>
+        <w:numPr>
+          <w:numId w:val="1010"/>
+          <w:ilvl w:val="0"/>
+        </w:numPr>
+      </w:pPr>
+      <w:r>
+        <w:t xml:space="preserve">Open GitHub Desktop and navigate to the</w:t>
+      </w:r>
+      <w:r>
+        <w:t xml:space="preserve"> </w:t>
+      </w:r>
+      <w:r>
+        <w:rPr>
+          <w:rStyle w:val="VerbatimChar"/>
+        </w:rPr>
+        <w:t xml:space="preserve">bookdown-minimal</w:t>
+      </w:r>
+      <w:r>
+        <w:t xml:space="preserve"> </w:t>
+      </w:r>
+      <w:r>
+        <w:t xml:space="preserve">folder on your local computer. Write a summary to commit (save) the changes you made above to your master branch, and push this version to your online GitHub repo.</w:t>
+      </w:r>
+    </w:p>
+    <w:p>
+      <w:pPr>
+        <w:pStyle w:val="Compact"/>
+        <w:numPr>
+          <w:numId w:val="1010"/>
+          <w:ilvl w:val="0"/>
+        </w:numPr>
+      </w:pPr>
+      <w:r>
+        <w:t xml:space="preserve">In your web browser, go to your online GitHub repo, with a web address similar to</w:t>
+      </w:r>
+      <w:r>
+        <w:t xml:space="preserve"> </w:t>
+      </w:r>
+      <w:r>
+        <w:rPr>
+          <w:rStyle w:val="VerbatimChar"/>
+        </w:rPr>
+        <w:t xml:space="preserve">https://github.com/USERNAME/bookdown-minimal</w:t>
+      </w:r>
+      <w:r>
+        <w:t xml:space="preserve"> </w:t>
+      </w:r>
+      <w:r>
+        <w:t xml:space="preserve">(insert your GitHub username).</w:t>
+      </w:r>
+    </w:p>
+    <w:p>
+      <w:pPr>
+        <w:pStyle w:val="Compact"/>
+        <w:numPr>
+          <w:numId w:val="1010"/>
+          <w:ilvl w:val="0"/>
+        </w:numPr>
+      </w:pPr>
+      <w:r>
+        <w:t xml:space="preserve">In your GitHub repo, select Settings, scroll down to the GitHub Pages section (which is a free web hosting service to publish your code and book editions on the public web). Select Master Branch as your source, and Save.</w:t>
+      </w:r>
+    </w:p>
+    <w:p>
+      <w:pPr>
+        <w:pStyle w:val="Compact"/>
+        <w:numPr>
+          <w:numId w:val="1010"/>
+          <w:ilvl w:val="0"/>
+        </w:numPr>
+      </w:pPr>
+      <w:r>
+        <w:t xml:space="preserve">Scroll down to this section again, and the web address of your published site should appear. Copy this address.</w:t>
+      </w:r>
+    </w:p>
+    <w:p>
+      <w:pPr>
+        <w:pStyle w:val="Compact"/>
+        <w:numPr>
+          <w:numId w:val="1010"/>
+          <w:ilvl w:val="0"/>
+        </w:numPr>
+      </w:pPr>
+      <w:r>
+        <w:t xml:space="preserve">In a new browser tab, paste the web address from above, and at the end add</w:t>
+      </w:r>
+      <w:r>
+        <w:t xml:space="preserve"> </w:t>
+      </w:r>
+      <w:r>
+        <w:rPr>
+          <w:rStyle w:val="VerbatimChar"/>
+        </w:rPr>
+        <w:t xml:space="preserve">_book/index.html</w:t>
+      </w:r>
+      <w:r>
+        <w:t xml:space="preserve"> </w:t>
+      </w:r>
+      <w:r>
+        <w:t xml:space="preserve">because this sample is configured to store the web edition of your book in this subfolder. Your web address should be similar to:</w:t>
+      </w:r>
+      <w:r>
+        <w:t xml:space="preserve"> </w:t>
+      </w:r>
+      <w:r>
+        <w:rPr>
+          <w:rStyle w:val="VerbatimChar"/>
+        </w:rPr>
+        <w:t xml:space="preserve">https://USERNAME.github.io/bookdown-minimal/_book/index.html</w:t>
+      </w:r>
+    </w:p>
+    <w:p>
+      <w:pPr>
+        <w:pStyle w:val="Heading4"/>
+      </w:pPr>
+      <w:bookmarkStart w:id="325" w:name="customize-your-bookdown-and-github-settings"/>
+      <w:bookmarkEnd w:id="325"/>
+      <w:r>
+        <w:t xml:space="preserve">Customize your Bookdown and GitHub settings</w:t>
+      </w:r>
+    </w:p>
+    <w:p>
+      <w:pPr>
+        <w:pStyle w:val="Compact"/>
+        <w:numPr>
+          <w:numId w:val="1011"/>
+          <w:ilvl w:val="0"/>
+        </w:numPr>
+      </w:pPr>
+      <w:r>
+        <w:t xml:space="preserve">To see customized settings for this book, go to its online repository</w:t>
+      </w:r>
+      <w:r>
+        <w:t xml:space="preserve"> </w:t>
+      </w:r>
+      <w:hyperlink r:id="rId326">
+        <w:r>
+          <w:rPr>
+            <w:rStyle w:val="Hyperlink"/>
+          </w:rPr>
+          <w:t xml:space="preserve">https://github.com/ontheline/ontheline-bookdown</w:t>
+        </w:r>
+      </w:hyperlink>
+    </w:p>
+    <w:p>
+      <w:pPr>
+        <w:pStyle w:val="Compact"/>
+        <w:numPr>
+          <w:numId w:val="1011"/>
+          <w:ilvl w:val="0"/>
+        </w:numPr>
+      </w:pPr>
+      <w:r>
+        <w:t xml:space="preserve">In the</w:t>
+      </w:r>
+      <w:r>
+        <w:t xml:space="preserve"> </w:t>
+      </w:r>
+      <w:r>
+        <w:rPr>
+          <w:rStyle w:val="VerbatimChar"/>
+        </w:rPr>
+        <w:t xml:space="preserve">_bookdown.yml</w:t>
+      </w:r>
+      <w:r>
+        <w:t xml:space="preserve"> </w:t>
+      </w:r>
+      <w:r>
+        <w:t xml:space="preserve">file, the output directory is set to build all book formats into the</w:t>
+      </w:r>
+      <w:r>
+        <w:t xml:space="preserve"> </w:t>
+      </w:r>
+      <w:r>
+        <w:rPr>
+          <w:rStyle w:val="VerbatimChar"/>
+        </w:rPr>
+        <w:t xml:space="preserve">docs</w:t>
+      </w:r>
+      <w:r>
+        <w:t xml:space="preserve"> </w:t>
+      </w:r>
+      <w:r>
+        <w:t xml:space="preserve">folder.</w:t>
+      </w:r>
+    </w:p>
+    <w:p>
+      <w:pPr>
+        <w:pStyle w:val="Compact"/>
+        <w:numPr>
+          <w:numId w:val="1011"/>
+          <w:ilvl w:val="0"/>
+        </w:numPr>
+      </w:pPr>
+      <w:r>
+        <w:t xml:space="preserve">The GitHub Pages settings for this repo (which you cannot view) is set to publish from the</w:t>
+      </w:r>
+      <w:r>
+        <w:t xml:space="preserve"> </w:t>
+      </w:r>
+      <w:r>
+        <w:rPr>
+          <w:rStyle w:val="VerbatimChar"/>
+        </w:rPr>
+        <w:t xml:space="preserve">master/docs</w:t>
+      </w:r>
+      <w:r>
+        <w:t xml:space="preserve"> </w:t>
+      </w:r>
+      <w:r>
+        <w:t xml:space="preserve">folder, to match the output directory above. This simplifies the published web address to this format:</w:t>
+      </w:r>
+      <w:r>
+        <w:t xml:space="preserve"> </w:t>
+      </w:r>
+      <w:r>
+        <w:rPr>
+          <w:rStyle w:val="VerbatimChar"/>
+        </w:rPr>
+        <w:t xml:space="preserve">https://USERNAME.github.com/REPONAME</w:t>
+      </w:r>
+    </w:p>
+    <w:p>
+      <w:pPr>
+        <w:pStyle w:val="Compact"/>
+        <w:numPr>
+          <w:numId w:val="1011"/>
+          <w:ilvl w:val="0"/>
+        </w:numPr>
+      </w:pPr>
+      <w:r>
+        <w:t xml:space="preserve">Most of the Bookdown configuration settings appear in the</w:t>
+      </w:r>
+      <w:r>
+        <w:t xml:space="preserve"> </w:t>
+      </w:r>
+      <w:r>
+        <w:rPr>
+          <w:rStyle w:val="VerbatimChar"/>
+        </w:rPr>
+        <w:t xml:space="preserve">index.Rmd</w:t>
+      </w:r>
+      <w:r>
+        <w:t xml:space="preserve"> </w:t>
+      </w:r>
+      <w:r>
+        <w:t xml:space="preserve">file. Read more about these options in the software developer’s technical guide,</w:t>
+      </w:r>
+      <w:r>
+        <w:t xml:space="preserve"> </w:t>
+      </w:r>
+      <w:hyperlink r:id="rId300">
+        <w:r>
+          <w:rPr>
+            <w:rStyle w:val="Hyperlink"/>
+          </w:rPr>
+          <w:t xml:space="preserve">https://bookdown.org/yihui/bookdown/</w:t>
+        </w:r>
+      </w:hyperlink>
+      <w:r>
+        <w:t xml:space="preserve">.</w:t>
+      </w:r>
+    </w:p>
+    <w:p>
+      <w:pPr>
+        <w:pStyle w:val="Compact"/>
+        <w:numPr>
+          <w:numId w:val="1011"/>
+          <w:ilvl w:val="0"/>
+        </w:numPr>
+      </w:pPr>
+      <w:r>
+        <w:t xml:space="preserve">In addition, this GitHub Pages repo is published with a custom domain name</w:t>
+      </w:r>
+      <w:r>
+        <w:t xml:space="preserve"> </w:t>
+      </w:r>
+      <w:hyperlink r:id="rId327">
+        <w:r>
+          <w:rPr>
+            <w:rStyle w:val="Hyperlink"/>
+          </w:rPr>
+          <w:t xml:space="preserve">https://OnTheLine.trincoll.edu</w:t>
+        </w:r>
+      </w:hyperlink>
+      <w:r>
+        <w:t xml:space="preserve">. Learn more about custom domain names at</w:t>
+      </w:r>
+      <w:r>
+        <w:t xml:space="preserve"> </w:t>
+      </w:r>
+      <w:hyperlink r:id="rId328">
+        <w:r>
+          <w:rPr>
+            <w:rStyle w:val="Hyperlink"/>
+          </w:rPr>
+          <w:t xml:space="preserve">https://help.github.com/articles/using-a-custom-domain-with-github-pages/</w:t>
+        </w:r>
+      </w:hyperlink>
+      <w:r>
+        <w:t xml:space="preserve">, which usually requires purchasing a domain name from a web hosting service (such as</w:t>
+      </w:r>
+      <w:r>
+        <w:t xml:space="preserve"> </w:t>
+      </w:r>
+      <w:hyperlink r:id="rId329">
+        <w:r>
+          <w:rPr>
+            <w:rStyle w:val="Hyperlink"/>
+          </w:rPr>
+          <w:t xml:space="preserve">http://ReclaimHosting.com</w:t>
+        </w:r>
+      </w:hyperlink>
+      <w:r>
+        <w:t xml:space="preserve">). Adding a GitHub Pages custom domain name creates an additional</w:t>
+      </w:r>
+      <w:r>
+        <w:t xml:space="preserve"> </w:t>
+      </w:r>
+      <w:r>
+        <w:rPr>
+          <w:rStyle w:val="VerbatimChar"/>
+        </w:rPr>
+        <w:t xml:space="preserve">CNAME</w:t>
+      </w:r>
+      <w:r>
+        <w:t xml:space="preserve"> </w:t>
+      </w:r>
+      <w:r>
+        <w:t xml:space="preserve">file in the</w:t>
+      </w:r>
+      <w:r>
+        <w:t xml:space="preserve"> </w:t>
+      </w:r>
+      <w:r>
+        <w:rPr>
+          <w:rStyle w:val="VerbatimChar"/>
+        </w:rPr>
+        <w:t xml:space="preserve">docs</w:t>
+      </w:r>
+      <w:r>
+        <w:t xml:space="preserve"> </w:t>
+      </w:r>
+      <w:r>
+        <w:t xml:space="preserve">subfolder. Be careful not to delete it (or place a copy in a subfolder for safekeeping).</w:t>
+      </w:r>
+    </w:p>
+    <w:p>
+      <w:pPr>
+        <w:pStyle w:val="Compact"/>
+        <w:numPr>
+          <w:numId w:val="1011"/>
+          <w:ilvl w:val="0"/>
+        </w:numPr>
+      </w:pPr>
+      <w:r>
+        <w:t xml:space="preserve">This book also includes a custom</w:t>
+      </w:r>
+      <w:r>
+        <w:t xml:space="preserve"> </w:t>
+      </w:r>
+      <w:r>
+        <w:rPr>
+          <w:rStyle w:val="VerbatimChar"/>
+        </w:rPr>
+        <w:t xml:space="preserve">404.html</w:t>
+      </w:r>
+      <w:r>
+        <w:t xml:space="preserve"> </w:t>
+      </w:r>
+      <w:r>
+        <w:t xml:space="preserve">file that was manually transferred into the</w:t>
+      </w:r>
+      <w:r>
+        <w:t xml:space="preserve"> </w:t>
+      </w:r>
+      <w:r>
+        <w:rPr>
+          <w:rStyle w:val="VerbatimChar"/>
+        </w:rPr>
+        <w:t xml:space="preserve">docs</w:t>
+      </w:r>
+      <w:r>
+        <w:t xml:space="preserve"> </w:t>
+      </w:r>
+      <w:r>
+        <w:t xml:space="preserve">subfolder, since it is not automatically built by Bookdown.</w:t>
+      </w:r>
+    </w:p>
+    <w:p>
+      <w:pPr>
+        <w:pStyle w:val="Compact"/>
+        <w:numPr>
+          <w:numId w:val="1011"/>
+          <w:ilvl w:val="0"/>
+        </w:numPr>
+      </w:pPr>
+      <w:r>
+        <w:t xml:space="preserve">This book also includes a custom</w:t>
+      </w:r>
+      <w:r>
+        <w:t xml:space="preserve"> </w:t>
+      </w:r>
+      <w:r>
+        <w:rPr>
+          <w:rStyle w:val="VerbatimChar"/>
+        </w:rPr>
+        <w:t xml:space="preserve">google-analytics-otl.html</w:t>
+      </w:r>
+      <w:r>
+        <w:t xml:space="preserve"> </w:t>
+      </w:r>
+      <w:r>
+        <w:t xml:space="preserve">file in the root-level of repo (where bookdown looks for it) and also is manually transferred to the</w:t>
+      </w:r>
+      <w:r>
+        <w:t xml:space="preserve"> </w:t>
+      </w:r>
+      <w:r>
+        <w:rPr>
+          <w:rStyle w:val="VerbatimChar"/>
+        </w:rPr>
+        <w:t xml:space="preserve">docs</w:t>
+      </w:r>
+      <w:r>
+        <w:t xml:space="preserve"> </w:t>
+      </w:r>
+      <w:r>
+        <w:t xml:space="preserve">subfolder (since bookdown does</w:t>
+      </w:r>
+      <w:r>
+        <w:t xml:space="preserve"> </w:t>
+      </w:r>
+      <w:r>
+        <w:rPr>
+          <w:i/>
+        </w:rPr>
+        <w:t xml:space="preserve">not appear</w:t>
+      </w:r>
+      <w:r>
+        <w:t xml:space="preserve"> </w:t>
+      </w:r>
+      <w:r>
+        <w:t xml:space="preserve">to copy it to there on each build). This tracks web traffic with Google Analytics.</w:t>
+      </w:r>
+    </w:p>
+    <w:p>
+      <w:pPr>
+        <w:pStyle w:val="Heading4"/>
+      </w:pPr>
+      <w:bookmarkStart w:id="330" w:name="on-the-line-style-guide-with-bookdown-flavored-markdown"/>
+      <w:bookmarkEnd w:id="330"/>
+      <w:r>
+        <w:rPr>
+          <w:i/>
+        </w:rPr>
+        <w:t xml:space="preserve">On The Line</w:t>
+      </w:r>
+      <w:r>
+        <w:t xml:space="preserve"> </w:t>
+      </w:r>
+      <w:r>
+        <w:t xml:space="preserve">Style Guide with Bookdown-flavored Markdown</w:t>
+      </w:r>
+    </w:p>
+    <w:p>
+      <w:pPr>
+        <w:pStyle w:val="FirstParagraph"/>
+      </w:pPr>
+      <w:r>
+        <w:t xml:space="preserve">Use brackets and parentheses for an</w:t>
+      </w:r>
+      <w:r>
+        <w:t xml:space="preserve"> </w:t>
+      </w:r>
+      <w:hyperlink r:id="rId331">
+        <w:r>
+          <w:rPr>
+            <w:rStyle w:val="Hyperlink"/>
+          </w:rPr>
+          <w:t xml:space="preserve">embedded link</w:t>
+        </w:r>
+      </w:hyperlink>
+    </w:p>
+    <w:p>
+      <w:pPr>
+        <w:pStyle w:val="BodyText"/>
+      </w:pPr>
+      <w:r>
+        <w:t xml:space="preserve">Use parentheses only for a non-embedded link (</w:t>
+      </w:r>
+      <w:hyperlink r:id="rId331">
+        <w:r>
+          <w:rPr>
+            <w:rStyle w:val="Hyperlink"/>
+          </w:rPr>
+          <w:t xml:space="preserve">http://example.com</w:t>
+        </w:r>
+      </w:hyperlink>
+      <w:r>
+        <w:t xml:space="preserve">)</w:t>
+      </w:r>
+    </w:p>
+    <w:p>
+      <w:pPr>
+        <w:pStyle w:val="BodyText"/>
+      </w:pPr>
+      <w:r>
+        <w:t xml:space="preserve">Similarly, display URL with angle brackets:</w:t>
+      </w:r>
+      <w:r>
+        <w:t xml:space="preserve"> </w:t>
+      </w:r>
+      <w:hyperlink r:id="rId331">
+        <w:r>
+          <w:rPr>
+            <w:rStyle w:val="Hyperlink"/>
+          </w:rPr>
+          <w:t xml:space="preserve">http://example.com</w:t>
+        </w:r>
+      </w:hyperlink>
+    </w:p>
+    <w:p>
+      <w:pPr>
+        <w:pStyle w:val="BodyText"/>
+      </w:pPr>
+      <w:r>
+        <w:t xml:space="preserve">If necessary, use HTML to create</w:t>
+      </w:r>
+      <w:r>
+        <w:t xml:space="preserve"> </w:t>
+      </w:r>
+      <w:r>
+        <w:t xml:space="preserve">link that opens in a new page</w:t>
+      </w:r>
+    </w:p>
+    <w:p>
+      <w:pPr>
+        <w:pStyle w:val="Heading5"/>
+      </w:pPr>
+      <w:bookmarkStart w:id="332" w:name="headers-and-cross-reference-links"/>
+      <w:bookmarkEnd w:id="332"/>
+      <w:r>
+        <w:t xml:space="preserve">Headers and Cross-reference links</w:t>
+      </w:r>
+    </w:p>
+    <w:p>
+      <w:pPr>
+        <w:pStyle w:val="FirstParagraph"/>
+      </w:pPr>
+      <w:r>
+        <w:t xml:space="preserve">Use one hashtag for a chapter title (first-level header)</w:t>
+      </w:r>
+    </w:p>
+    <w:p>
+      <w:pPr>
+        <w:pStyle w:val="SourceCode"/>
+      </w:pPr>
+      <w:r>
+        <w:rPr>
+          <w:rStyle w:val="VerbatimChar"/>
+        </w:rPr>
+        <w:t xml:space="preserve"># Chapter title</w:t>
+      </w:r>
+    </w:p>
+    <w:p>
+      <w:pPr>
+        <w:pStyle w:val="FirstParagraph"/>
+      </w:pPr>
+      <w:r>
+        <w:t xml:space="preserve">Use two hashtags for a section title (second-level header)</w:t>
+      </w:r>
+    </w:p>
+    <w:p>
+      <w:pPr>
+        <w:pStyle w:val="SourceCode"/>
+      </w:pPr>
+      <w:r>
+        <w:rPr>
+          <w:rStyle w:val="VerbatimChar"/>
+        </w:rPr>
+        <w:t xml:space="preserve">## Section title</w:t>
+      </w:r>
+    </w:p>
+    <w:p>
+      <w:pPr>
+        <w:pStyle w:val="FirstParagraph"/>
+      </w:pPr>
+      <w:r>
+        <w:t xml:space="preserve">A short chapter title</w:t>
+      </w:r>
+      <w:r>
+        <w:t xml:space="preserve"> </w:t>
+      </w:r>
+      <w:r>
+        <w:rPr>
+          <w:rStyle w:val="VerbatimChar"/>
+        </w:rPr>
+        <w:t xml:space="preserve"># Introduction</w:t>
+      </w:r>
+      <w:r>
+        <w:t xml:space="preserve"> </w:t>
+      </w:r>
+      <w:r>
+        <w:t xml:space="preserve">has a short default reference:</w:t>
+      </w:r>
+      <w:r>
+        <w:t xml:space="preserve"> </w:t>
+      </w:r>
+      <w:r>
+        <w:rPr>
+          <w:rStyle w:val="VerbatimChar"/>
+        </w:rPr>
+        <w:t xml:space="preserve">#introduction</w:t>
+      </w:r>
+      <w:r>
+        <w:t xml:space="preserve">, while a longer chapter title</w:t>
+      </w:r>
+      <w:r>
+        <w:t xml:space="preserve"> </w:t>
+      </w:r>
+      <w:r>
+        <w:rPr>
+          <w:rStyle w:val="VerbatimChar"/>
+        </w:rPr>
+        <w:t xml:space="preserve"># Defining City and Suburban Lines</w:t>
+      </w:r>
+      <w:r>
+        <w:t xml:space="preserve"> </w:t>
+      </w:r>
+      <w:r>
+        <w:t xml:space="preserve">has a longer default reference:</w:t>
+      </w:r>
+      <w:r>
+        <w:t xml:space="preserve"> </w:t>
+      </w:r>
+      <w:r>
+        <w:rPr>
+          <w:rStyle w:val="VerbatimChar"/>
+        </w:rPr>
+        <w:t xml:space="preserve">#defining-city-and-suburban-lines</w:t>
+      </w:r>
+    </w:p>
+    <w:p>
+      <w:pPr>
+        <w:pStyle w:val="BodyText"/>
+      </w:pPr>
+      <w:r>
+        <w:t xml:space="preserve">To simplify long chapter title references, insert a short ID name in curly brackets:</w:t>
+      </w:r>
+      <w:r>
+        <w:t xml:space="preserve"> </w:t>
+      </w:r>
+      <w:r>
+        <w:rPr>
+          <w:rStyle w:val="VerbatimChar"/>
+        </w:rPr>
+        <w:t xml:space="preserve"># Defining City and Suburban Lines {#defining}</w:t>
+      </w:r>
+    </w:p>
+    <w:p>
+      <w:pPr>
+        <w:pStyle w:val="BodyText"/>
+      </w:pPr>
+      <w:r>
+        <w:t xml:space="preserve">To embed a cross-reference to a chapter title, add a link using brackets and parentheses:</w:t>
+      </w:r>
+    </w:p>
+    <w:p>
+      <w:pPr>
+        <w:pStyle w:val="Compact"/>
+        <w:numPr>
+          <w:numId w:val="1012"/>
+          <w:ilvl w:val="0"/>
+        </w:numPr>
+      </w:pPr>
+      <w:r>
+        <w:t xml:space="preserve">short reference code:</w:t>
+      </w:r>
+      <w:r>
+        <w:t xml:space="preserve"> </w:t>
+      </w:r>
+      <w:r>
+        <w:rPr>
+          <w:rStyle w:val="VerbatimChar"/>
+        </w:rPr>
+        <w:t xml:space="preserve">*by [Jack Dougherty](index.html#authors-and-contributors)*</w:t>
+      </w:r>
+      <w:r>
+        <w:t xml:space="preserve"> </w:t>
+      </w:r>
+      <w:r>
+        <w:t xml:space="preserve">with demo:</w:t>
+      </w:r>
+      <w:r>
+        <w:t xml:space="preserve"> </w:t>
+      </w:r>
       <w:r>
         <w:rPr>
           <w:i/>
@@ -14043,684 +15705,9 @@
     </w:p>
     <w:p>
       <w:pPr>
-        <w:pStyle w:val="BodyText"/>
-      </w:pPr>
-      <w:r>
-        <w:t xml:space="preserve">TO DO:</w:t>
-      </w:r>
-      <w:r>
-        <w:t xml:space="preserve"> </w:t>
-      </w:r>
-      <w:r>
-        <w:t xml:space="preserve">- Include a longer introduction on why it matters, and then how we publish with Bookdown on GitHub Pages with custom domain</w:t>
-      </w:r>
-      <w:r>
-        <w:t xml:space="preserve"> </w:t>
-      </w:r>
-      <w:r>
-        <w:t xml:space="preserve">- See also way to include hypothesis commenting and other open review tools at:</w:t>
-      </w:r>
-      <w:r>
-        <w:t xml:space="preserve"> </w:t>
-      </w:r>
-      <w:hyperlink r:id="rId300">
-        <w:r>
-          <w:rPr>
-            <w:rStyle w:val="Hyperlink"/>
-          </w:rPr>
-          <w:t xml:space="preserve">https://benmarwick.github.io/bookdown-ort/</w:t>
-        </w:r>
-      </w:hyperlink>
-    </w:p>
-    <w:p>
-      <w:pPr>
-        <w:pStyle w:val="Heading4"/>
-      </w:pPr>
-      <w:bookmarkStart w:id="301" w:name="publishing-workflow-quick-notes"/>
-      <w:bookmarkEnd w:id="301"/>
-      <w:r>
-        <w:t xml:space="preserve">Publishing workflow quick notes</w:t>
-      </w:r>
-    </w:p>
-    <w:p>
-      <w:pPr>
         <w:pStyle w:val="Compact"/>
         <w:numPr>
-          <w:numId w:val="1007"/>
-          <w:ilvl w:val="0"/>
-        </w:numPr>
-      </w:pPr>
-      <w:r>
-        <w:t xml:space="preserve">How to install R, RStudio, bookdown package, and tinytex package (to create PDFs)</w:t>
-      </w:r>
-    </w:p>
-    <w:p>
-      <w:pPr>
-        <w:pStyle w:val="Compact"/>
-        <w:numPr>
-          <w:numId w:val="1007"/>
-          <w:ilvl w:val="0"/>
-        </w:numPr>
-      </w:pPr>
-      <w:r>
-        <w:t xml:space="preserve">GitHub Pages set to publish from</w:t>
-      </w:r>
-      <w:r>
-        <w:t xml:space="preserve"> </w:t>
-      </w:r>
-      <w:r>
-        <w:rPr>
-          <w:rStyle w:val="VerbatimChar"/>
-        </w:rPr>
-        <w:t xml:space="preserve">master/docs</w:t>
-      </w:r>
-    </w:p>
-    <w:p>
-      <w:pPr>
-        <w:pStyle w:val="Compact"/>
-        <w:numPr>
-          <w:numId w:val="1007"/>
-          <w:ilvl w:val="0"/>
-        </w:numPr>
-      </w:pPr>
-      <w:r>
-        <w:t xml:space="preserve">Bookdown settings: build all book formats into the</w:t>
-      </w:r>
-      <w:r>
-        <w:t xml:space="preserve"> </w:t>
-      </w:r>
-      <w:r>
-        <w:rPr>
-          <w:rStyle w:val="VerbatimChar"/>
-        </w:rPr>
-        <w:t xml:space="preserve">docs</w:t>
-      </w:r>
-      <w:r>
-        <w:t xml:space="preserve"> </w:t>
-      </w:r>
-      <w:r>
-        <w:t xml:space="preserve">folder</w:t>
-      </w:r>
-    </w:p>
-    <w:p>
-      <w:pPr>
-        <w:pStyle w:val="Compact"/>
-        <w:numPr>
-          <w:numId w:val="1007"/>
-          <w:ilvl w:val="0"/>
-        </w:numPr>
-      </w:pPr>
-      <w:r>
-        <w:t xml:space="preserve">GitHub Pages custom domain setting adds</w:t>
-      </w:r>
-      <w:r>
-        <w:t xml:space="preserve"> </w:t>
-      </w:r>
-      <w:r>
-        <w:rPr>
-          <w:rStyle w:val="VerbatimChar"/>
-        </w:rPr>
-        <w:t xml:space="preserve">CNAME</w:t>
-      </w:r>
-      <w:r>
-        <w:t xml:space="preserve"> </w:t>
-      </w:r>
-      <w:r>
-        <w:t xml:space="preserve">file to</w:t>
-      </w:r>
-      <w:r>
-        <w:t xml:space="preserve"> </w:t>
-      </w:r>
-      <w:r>
-        <w:rPr>
-          <w:rStyle w:val="VerbatimChar"/>
-        </w:rPr>
-        <w:t xml:space="preserve">docs</w:t>
-      </w:r>
-      <w:r>
-        <w:t xml:space="preserve"> </w:t>
-      </w:r>
-      <w:r>
-        <w:t xml:space="preserve">folder; do not delete</w:t>
-      </w:r>
-    </w:p>
-    <w:p>
-      <w:pPr>
-        <w:pStyle w:val="Compact"/>
-        <w:numPr>
-          <w:numId w:val="1007"/>
-          <w:ilvl w:val="0"/>
-        </w:numPr>
-      </w:pPr>
-      <w:r>
-        <w:t xml:space="preserve">Manually transfer</w:t>
-      </w:r>
-      <w:r>
-        <w:t xml:space="preserve"> </w:t>
-      </w:r>
-      <w:r>
-        <w:rPr>
-          <w:rStyle w:val="VerbatimChar"/>
-        </w:rPr>
-        <w:t xml:space="preserve">404.html</w:t>
-      </w:r>
-      <w:r>
-        <w:t xml:space="preserve"> </w:t>
-      </w:r>
-      <w:r>
-        <w:t xml:space="preserve">into</w:t>
-      </w:r>
-      <w:r>
-        <w:t xml:space="preserve"> </w:t>
-      </w:r>
-      <w:r>
-        <w:t xml:space="preserve">‘</w:t>
-      </w:r>
-      <w:r>
-        <w:t xml:space="preserve">docs</w:t>
-      </w:r>
-      <w:r>
-        <w:t xml:space="preserve">’</w:t>
-      </w:r>
-      <w:r>
-        <w:t xml:space="preserve"> </w:t>
-      </w:r>
-      <w:r>
-        <w:t xml:space="preserve">folder, since not auto-built; do not delete</w:t>
-      </w:r>
-    </w:p>
-    <w:p>
-      <w:pPr>
-        <w:pStyle w:val="Compact"/>
-        <w:numPr>
-          <w:numId w:val="1007"/>
-          <w:ilvl w:val="0"/>
-        </w:numPr>
-      </w:pPr>
-      <w:r>
-        <w:t xml:space="preserve">Manually add</w:t>
-      </w:r>
-      <w:r>
-        <w:t xml:space="preserve"> </w:t>
-      </w:r>
-      <w:r>
-        <w:rPr>
-          <w:rStyle w:val="VerbatimChar"/>
-        </w:rPr>
-        <w:t xml:space="preserve">google-analytics-otl.html</w:t>
-      </w:r>
-      <w:r>
-        <w:t xml:space="preserve"> </w:t>
-      </w:r>
-      <w:r>
-        <w:t xml:space="preserve">to root (where bookdown looks for it) and also to</w:t>
-      </w:r>
-      <w:r>
-        <w:t xml:space="preserve"> </w:t>
-      </w:r>
-      <w:r>
-        <w:rPr>
-          <w:rStyle w:val="VerbatimChar"/>
-        </w:rPr>
-        <w:t xml:space="preserve">docs</w:t>
-      </w:r>
-      <w:r>
-        <w:t xml:space="preserve"> </w:t>
-      </w:r>
-      <w:r>
-        <w:t xml:space="preserve">folder (since bookdown does</w:t>
-      </w:r>
-      <w:r>
-        <w:t xml:space="preserve"> </w:t>
-      </w:r>
-      <w:r>
-        <w:rPr>
-          <w:i/>
-        </w:rPr>
-        <w:t xml:space="preserve">not appear</w:t>
-      </w:r>
-      <w:r>
-        <w:t xml:space="preserve"> </w:t>
-      </w:r>
-      <w:r>
-        <w:t xml:space="preserve">to copy it to there on each build)</w:t>
-      </w:r>
-    </w:p>
-    <w:p>
-      <w:pPr>
-        <w:pStyle w:val="Compact"/>
-        <w:numPr>
-          <w:numId w:val="1007"/>
-          <w:ilvl w:val="0"/>
-        </w:numPr>
-      </w:pPr>
-      <w:r>
-        <w:t xml:space="preserve">Manually transfer X.X-footer.Rmd to end of each chapter</w:t>
-      </w:r>
-    </w:p>
-    <w:p>
-      <w:pPr>
-        <w:pStyle w:val="Compact"/>
-        <w:numPr>
-          <w:numId w:val="1007"/>
-          <w:ilvl w:val="0"/>
-        </w:numPr>
-      </w:pPr>
-      <w:r>
-        <w:t xml:space="preserve">For final PDF and eBook builds, review lessons from Tracey Wilson book, and perhaps create a</w:t>
-      </w:r>
-      <w:r>
-        <w:t xml:space="preserve"> </w:t>
-      </w:r>
-      <w:r>
-        <w:t xml:space="preserve">“</w:t>
-      </w:r>
-      <w:r>
-        <w:t xml:space="preserve">printbook</w:t>
-      </w:r>
-      <w:r>
-        <w:t xml:space="preserve">”</w:t>
-      </w:r>
-      <w:r>
-        <w:t xml:space="preserve"> </w:t>
-      </w:r>
-      <w:r>
-        <w:t xml:space="preserve">fork on GitHub, remove cover image and footers, and learn more about modifying biblio output across different formats. See solution notes</w:t>
-      </w:r>
-      <w:r>
-        <w:t xml:space="preserve"> </w:t>
-      </w:r>
-      <w:hyperlink r:id="rId302">
-        <w:r>
-          <w:rPr>
-            <w:rStyle w:val="Hyperlink"/>
-          </w:rPr>
-          <w:t xml:space="preserve">https://stackoverflow.com/questions/48965247/use-csl-file-for-pdf-output-in-bookdown/49145699#49145699</w:t>
-        </w:r>
-      </w:hyperlink>
-    </w:p>
-    <w:p>
-      <w:pPr>
-        <w:pStyle w:val="Heading4"/>
-      </w:pPr>
-      <w:bookmarkStart w:id="303" w:name="known-issues"/>
-      <w:bookmarkEnd w:id="303"/>
-      <w:r>
-        <w:t xml:space="preserve">Known issues</w:t>
-      </w:r>
-    </w:p>
-    <w:p>
-      <w:pPr>
-        <w:pStyle w:val="Compact"/>
-        <w:numPr>
-          <w:numId w:val="1008"/>
-          <w:ilvl w:val="0"/>
-        </w:numPr>
-      </w:pPr>
-      <w:r>
-        <w:t xml:space="preserve">publishing PDF version not currently working for me since migrating hard drive setup</w:t>
-      </w:r>
-    </w:p>
-    <w:p>
-      <w:pPr>
-        <w:pStyle w:val="Compact"/>
-        <w:numPr>
-          <w:numId w:val="1008"/>
-          <w:ilvl w:val="0"/>
-        </w:numPr>
-      </w:pPr>
-      <w:r>
-        <w:t xml:space="preserve">footnote ordering is not working as expected, even after modifying style.css</w:t>
-      </w:r>
-      <w:r>
-        <w:t xml:space="preserve"> </w:t>
-      </w:r>
-      <w:hyperlink r:id="rId304">
-        <w:r>
-          <w:rPr>
-            <w:rStyle w:val="Hyperlink"/>
-          </w:rPr>
-          <w:t xml:space="preserve">https://github.com/rstudio/bookdown/issues/589</w:t>
-        </w:r>
-      </w:hyperlink>
-    </w:p>
-    <w:p>
-      <w:pPr>
-        <w:pStyle w:val="Heading4"/>
-      </w:pPr>
-      <w:bookmarkStart w:id="305" w:name="style-guide-for-on-the-line"/>
-      <w:bookmarkEnd w:id="305"/>
-      <w:r>
-        <w:t xml:space="preserve">Style Guide for On The Line</w:t>
-      </w:r>
-    </w:p>
-    <w:p>
-      <w:pPr>
-        <w:pStyle w:val="FirstParagraph"/>
-      </w:pPr>
-      <w:r>
-        <w:rPr>
-          <w:b/>
-        </w:rPr>
-        <w:t xml:space="preserve">IMPROVE</w:t>
-      </w:r>
-      <w:r>
-        <w:t xml:space="preserve"> </w:t>
-      </w:r>
-      <w:r>
-        <w:t xml:space="preserve">and compare with</w:t>
-      </w:r>
-    </w:p>
-    <w:p>
-      <w:pPr>
-        <w:pStyle w:val="Compact"/>
-        <w:numPr>
-          <w:numId w:val="1009"/>
-          <w:ilvl w:val="0"/>
-        </w:numPr>
-      </w:pPr>
-      <w:hyperlink r:id="rId306">
-        <w:r>
-          <w:rPr>
-            <w:rStyle w:val="Hyperlink"/>
-          </w:rPr>
-          <w:t xml:space="preserve">https://bookdown.org/yihui/bookdown/markdown-syntax.html</w:t>
-        </w:r>
-      </w:hyperlink>
-    </w:p>
-    <w:p>
-      <w:pPr>
-        <w:pStyle w:val="Compact"/>
-        <w:numPr>
-          <w:numId w:val="1009"/>
-          <w:ilvl w:val="0"/>
-        </w:numPr>
-      </w:pPr>
-      <w:hyperlink r:id="rId307">
-        <w:r>
-          <w:rPr>
-            <w:rStyle w:val="Hyperlink"/>
-          </w:rPr>
-          <w:t xml:space="preserve">https://github.com/DataVizForAll/datavizforall-bookdown</w:t>
-        </w:r>
-      </w:hyperlink>
-    </w:p>
-    <w:p>
-      <w:pPr>
-        <w:pStyle w:val="FirstParagraph"/>
-      </w:pPr>
-      <w:r>
-        <w:rPr>
-          <w:b/>
-        </w:rPr>
-        <w:t xml:space="preserve">ADD</w:t>
-      </w:r>
-      <w:r>
-        <w:t xml:space="preserve"> </w:t>
-      </w:r>
-      <w:r>
-        <w:t xml:space="preserve">more code and demo comparisons</w:t>
-      </w:r>
-    </w:p>
-    <w:p>
-      <w:pPr>
-        <w:pStyle w:val="BodyText"/>
-      </w:pPr>
-      <w:r>
-        <w:t xml:space="preserve">Use brackets and parentheses for an</w:t>
-      </w:r>
-      <w:r>
-        <w:t xml:space="preserve"> </w:t>
-      </w:r>
-      <w:hyperlink r:id="rId308">
-        <w:r>
-          <w:rPr>
-            <w:rStyle w:val="Hyperlink"/>
-          </w:rPr>
-          <w:t xml:space="preserve">embedded link</w:t>
-        </w:r>
-      </w:hyperlink>
-    </w:p>
-    <w:p>
-      <w:pPr>
-        <w:pStyle w:val="BodyText"/>
-      </w:pPr>
-      <w:r>
-        <w:t xml:space="preserve">Use parentheses only for a non-embedded link (</w:t>
-      </w:r>
-      <w:hyperlink r:id="rId308">
-        <w:r>
-          <w:rPr>
-            <w:rStyle w:val="Hyperlink"/>
-          </w:rPr>
-          <w:t xml:space="preserve">http://example.com</w:t>
-        </w:r>
-      </w:hyperlink>
-      <w:r>
-        <w:t xml:space="preserve">)</w:t>
-      </w:r>
-    </w:p>
-    <w:p>
-      <w:pPr>
-        <w:pStyle w:val="BodyText"/>
-      </w:pPr>
-      <w:r>
-        <w:t xml:space="preserve">Similarly, display URL with angle brackets:</w:t>
-      </w:r>
-      <w:r>
-        <w:t xml:space="preserve"> </w:t>
-      </w:r>
-      <w:hyperlink r:id="rId308">
-        <w:r>
-          <w:rPr>
-            <w:rStyle w:val="Hyperlink"/>
-          </w:rPr>
-          <w:t xml:space="preserve">http://example.com</w:t>
-        </w:r>
-      </w:hyperlink>
-    </w:p>
-    <w:p>
-      <w:pPr>
-        <w:pStyle w:val="BodyText"/>
-      </w:pPr>
-      <w:r>
-        <w:t xml:space="preserve">If necessary, use HTML to create</w:t>
-      </w:r>
-      <w:r>
-        <w:t xml:space="preserve"> </w:t>
-      </w:r>
-      <w:r>
-        <w:t xml:space="preserve">link that opens in a new page</w:t>
-      </w:r>
-    </w:p>
-    <w:p>
-      <w:pPr>
-        <w:pStyle w:val="Heading5"/>
-      </w:pPr>
-      <w:bookmarkStart w:id="309" w:name="headers-and-cross-reference-links"/>
-      <w:bookmarkEnd w:id="309"/>
-      <w:r>
-        <w:t xml:space="preserve">Headers and Cross-reference links</w:t>
-      </w:r>
-    </w:p>
-    <w:p>
-      <w:pPr>
-        <w:pStyle w:val="FirstParagraph"/>
-      </w:pPr>
-      <w:r>
-        <w:t xml:space="preserve">Use one hashtag for a chapter title (first-level header)</w:t>
-      </w:r>
-    </w:p>
-    <w:p>
-      <w:pPr>
-        <w:pStyle w:val="SourceCode"/>
-      </w:pPr>
-      <w:r>
-        <w:rPr>
-          <w:rStyle w:val="VerbatimChar"/>
-        </w:rPr>
-        <w:t xml:space="preserve"># Chapter title</w:t>
-      </w:r>
-    </w:p>
-    <w:p>
-      <w:pPr>
-        <w:pStyle w:val="FirstParagraph"/>
-      </w:pPr>
-      <w:r>
-        <w:t xml:space="preserve">Use two hashtags for a section title (second-level header)</w:t>
-      </w:r>
-    </w:p>
-    <w:p>
-      <w:pPr>
-        <w:pStyle w:val="SourceCode"/>
-      </w:pPr>
-      <w:r>
-        <w:rPr>
-          <w:rStyle w:val="VerbatimChar"/>
-        </w:rPr>
-        <w:t xml:space="preserve">## Section title</w:t>
-      </w:r>
-    </w:p>
-    <w:p>
-      <w:pPr>
-        <w:pStyle w:val="FirstParagraph"/>
-      </w:pPr>
-      <w:r>
-        <w:t xml:space="preserve">A short chapter title</w:t>
-      </w:r>
-      <w:r>
-        <w:t xml:space="preserve"> </w:t>
-      </w:r>
-      <w:r>
-        <w:rPr>
-          <w:rStyle w:val="VerbatimChar"/>
-        </w:rPr>
-        <w:t xml:space="preserve"># Introduction</w:t>
-      </w:r>
-      <w:r>
-        <w:t xml:space="preserve"> </w:t>
-      </w:r>
-      <w:r>
-        <w:t xml:space="preserve">has a short default reference:</w:t>
-      </w:r>
-      <w:r>
-        <w:t xml:space="preserve"> </w:t>
-      </w:r>
-      <w:r>
-        <w:rPr>
-          <w:rStyle w:val="VerbatimChar"/>
-        </w:rPr>
-        <w:t xml:space="preserve">#introduction</w:t>
-      </w:r>
-      <w:r>
-        <w:t xml:space="preserve">, while a longer chapter title</w:t>
-      </w:r>
-      <w:r>
-        <w:t xml:space="preserve"> </w:t>
-      </w:r>
-      <w:r>
-        <w:rPr>
-          <w:rStyle w:val="VerbatimChar"/>
-        </w:rPr>
-        <w:t xml:space="preserve"># Defining City and Suburban Lines</w:t>
-      </w:r>
-      <w:r>
-        <w:t xml:space="preserve"> </w:t>
-      </w:r>
-      <w:r>
-        <w:t xml:space="preserve">has a longer default reference:</w:t>
-      </w:r>
-      <w:r>
-        <w:t xml:space="preserve"> </w:t>
-      </w:r>
-      <w:r>
-        <w:rPr>
-          <w:rStyle w:val="VerbatimChar"/>
-        </w:rPr>
-        <w:t xml:space="preserve">#defining-city-and-suburban-lines</w:t>
-      </w:r>
-    </w:p>
-    <w:p>
-      <w:pPr>
-        <w:pStyle w:val="BodyText"/>
-      </w:pPr>
-      <w:r>
-        <w:t xml:space="preserve">To simplify long chapter title references, insert a short ID name in curly brackets:</w:t>
-      </w:r>
-      <w:r>
-        <w:t xml:space="preserve"> </w:t>
-      </w:r>
-      <w:r>
-        <w:rPr>
-          <w:rStyle w:val="VerbatimChar"/>
-        </w:rPr>
-        <w:t xml:space="preserve"># Defining City and Suburban Lines {#defining}</w:t>
-      </w:r>
-    </w:p>
-    <w:p>
-      <w:pPr>
-        <w:pStyle w:val="BodyText"/>
-      </w:pPr>
-      <w:r>
-        <w:t xml:space="preserve">To embed a cross-reference to a chapter title, add a link using brackets and parentheses:</w:t>
-      </w:r>
-    </w:p>
-    <w:p>
-      <w:pPr>
-        <w:pStyle w:val="Compact"/>
-        <w:numPr>
-          <w:numId w:val="1010"/>
-          <w:ilvl w:val="0"/>
-        </w:numPr>
-      </w:pPr>
-      <w:r>
-        <w:t xml:space="preserve">short reference code:</w:t>
-      </w:r>
-      <w:r>
-        <w:t xml:space="preserve"> </w:t>
-      </w:r>
-      <w:r>
-        <w:rPr>
-          <w:rStyle w:val="VerbatimChar"/>
-        </w:rPr>
-        <w:t xml:space="preserve">*by [Jack Dougherty](index.html#authors-and-contributors)*</w:t>
-      </w:r>
-      <w:r>
-        <w:t xml:space="preserve"> </w:t>
-      </w:r>
-      <w:r>
-        <w:t xml:space="preserve">with demo:</w:t>
-      </w:r>
-      <w:r>
-        <w:t xml:space="preserve"> </w:t>
-      </w:r>
-      <w:r>
-        <w:rPr>
-          <w:i/>
-        </w:rPr>
-        <w:t xml:space="preserve">by</w:t>
-      </w:r>
-      <w:r>
-        <w:rPr>
-          <w:i/>
-        </w:rPr>
-        <w:t xml:space="preserve"> </w:t>
-      </w:r>
-      <w:hyperlink r:id="rId81">
-        <w:r>
-          <w:rPr>
-            <w:rStyle w:val="Hyperlink"/>
-            <w:i/>
-          </w:rPr>
-          <w:t xml:space="preserve">Jack Dougherty</w:t>
-        </w:r>
-      </w:hyperlink>
-    </w:p>
-    <w:p>
-      <w:pPr>
-        <w:pStyle w:val="Compact"/>
-        <w:numPr>
-          <w:numId w:val="1010"/>
+          <w:numId w:val="1012"/>
           <w:ilvl w:val="0"/>
         </w:numPr>
       </w:pPr>
@@ -14766,7 +15753,7 @@
       <w:pPr>
         <w:pStyle w:val="Compact"/>
         <w:numPr>
-          <w:numId w:val="1011"/>
+          <w:numId w:val="1013"/>
           <w:ilvl w:val="0"/>
         </w:numPr>
       </w:pPr>
@@ -14787,7 +15774,7 @@
       <w:pPr>
         <w:pStyle w:val="Compact"/>
         <w:numPr>
-          <w:numId w:val="1011"/>
+          <w:numId w:val="1013"/>
           <w:ilvl w:val="0"/>
         </w:numPr>
       </w:pPr>
@@ -14813,7 +15800,7 @@
       <w:pPr>
         <w:pStyle w:val="Compact"/>
         <w:numPr>
-          <w:numId w:val="1011"/>
+          <w:numId w:val="1013"/>
           <w:ilvl w:val="0"/>
         </w:numPr>
       </w:pPr>
@@ -14834,7 +15821,7 @@
       <w:pPr>
         <w:pStyle w:val="Compact"/>
         <w:numPr>
-          <w:numId w:val="1011"/>
+          <w:numId w:val="1013"/>
           <w:ilvl w:val="0"/>
         </w:numPr>
       </w:pPr>
@@ -14947,8 +15934,8 @@
       <w:pPr>
         <w:pStyle w:val="Heading4"/>
       </w:pPr>
-      <w:bookmarkStart w:id="310" w:name="zotero-settings-and-footnotes"/>
-      <w:bookmarkEnd w:id="310"/>
+      <w:bookmarkStart w:id="333" w:name="zotero-settings-and-footnotes"/>
+      <w:bookmarkEnd w:id="333"/>
       <w:r>
         <w:t xml:space="preserve">Zotero Settings and Footnotes</w:t>
       </w:r>
@@ -14960,7 +15947,7 @@
       <w:r>
         <w:t xml:space="preserve">This workflow uses open-source Zotero bibliography manager (</w:t>
       </w:r>
-      <w:hyperlink r:id="rId311">
+      <w:hyperlink r:id="rId334">
         <w:r>
           <w:rPr>
             <w:rStyle w:val="Hyperlink"/>
@@ -14971,7 +15958,7 @@
       <w:r>
         <w:t xml:space="preserve">) with Better BibTeX extension (</w:t>
       </w:r>
-      <w:hyperlink r:id="rId312">
+      <w:hyperlink r:id="rId335">
         <w:r>
           <w:rPr>
             <w:rStyle w:val="Hyperlink"/>
@@ -14985,7 +15972,7 @@
       <w:r>
         <w:t xml:space="preserve"> </w:t>
       </w:r>
-      <w:hyperlink r:id="rId313">
+      <w:hyperlink r:id="rId336">
         <w:r>
           <w:rPr>
             <w:rStyle w:val="Hyperlink"/>
@@ -15021,7 +16008,7 @@
       <w:pPr>
         <w:pStyle w:val="Compact"/>
         <w:numPr>
-          <w:numId w:val="1012"/>
+          <w:numId w:val="1014"/>
           <w:ilvl w:val="0"/>
         </w:numPr>
       </w:pPr>
@@ -15033,7 +16020,7 @@
       <w:pPr>
         <w:pStyle w:val="Compact"/>
         <w:numPr>
-          <w:numId w:val="1012"/>
+          <w:numId w:val="1014"/>
           <w:ilvl w:val="0"/>
         </w:numPr>
       </w:pPr>
@@ -15053,7 +16040,7 @@
       <w:pPr>
         <w:pStyle w:val="Compact"/>
         <w:numPr>
-          <w:numId w:val="1013"/>
+          <w:numId w:val="1015"/>
           <w:ilvl w:val="0"/>
         </w:numPr>
       </w:pPr>
@@ -15065,7 +16052,7 @@
       <w:pPr>
         <w:pStyle w:val="Compact"/>
         <w:numPr>
-          <w:numId w:val="1013"/>
+          <w:numId w:val="1015"/>
           <w:ilvl w:val="0"/>
         </w:numPr>
       </w:pPr>
@@ -15091,7 +16078,7 @@
     <w:p>
       <w:pPr>
         <w:numPr>
-          <w:numId w:val="1013"/>
+          <w:numId w:val="1015"/>
           <w:ilvl w:val="0"/>
         </w:numPr>
       </w:pPr>
@@ -15103,7 +16090,7 @@
       <w:pPr>
         <w:pStyle w:val="Compact"/>
         <w:numPr>
-          <w:numId w:val="1013"/>
+          <w:numId w:val="1015"/>
           <w:ilvl w:val="0"/>
         </w:numPr>
       </w:pPr>
@@ -15130,7 +16117,7 @@
       <w:pPr>
         <w:pStyle w:val="Compact"/>
         <w:numPr>
-          <w:numId w:val="1013"/>
+          <w:numId w:val="1015"/>
           <w:ilvl w:val="0"/>
         </w:numPr>
       </w:pPr>
@@ -15141,7 +16128,7 @@
     <w:p>
       <w:pPr>
         <w:numPr>
-          <w:numId w:val="1013"/>
+          <w:numId w:val="1015"/>
           <w:ilvl w:val="0"/>
         </w:numPr>
       </w:pPr>
@@ -15160,7 +16147,7 @@
         <w:rPr>
           <w:rStyle w:val="FootnoteReference"/>
         </w:rPr>
-        <w:footnoteReference w:id="314"/>
+        <w:footnoteReference w:id="337"/>
       </w:r>
     </w:p>
     <w:p>
@@ -15174,7 +16161,7 @@
         <w:rPr>
           <w:rStyle w:val="FootnoteReference"/>
         </w:rPr>
-        <w:footnoteReference w:id="315"/>
+        <w:footnoteReference w:id="338"/>
       </w:r>
     </w:p>
     <w:p>
@@ -15188,15 +16175,15 @@
         <w:rPr>
           <w:rStyle w:val="FootnoteReference"/>
         </w:rPr>
-        <w:footnoteReference w:id="316"/>
+        <w:footnoteReference w:id="339"/>
       </w:r>
     </w:p>
     <w:p>
       <w:pPr>
         <w:pStyle w:val="Heading4"/>
       </w:pPr>
-      <w:bookmarkStart w:id="317" w:name="embedding-images-and-iframes"/>
-      <w:bookmarkEnd w:id="317"/>
+      <w:bookmarkStart w:id="340" w:name="embedding-images-and-iframes"/>
+      <w:bookmarkEnd w:id="340"/>
       <w:r>
         <w:t xml:space="preserve">Embedding images and iframes</w:t>
       </w:r>
@@ -15229,7 +16216,7 @@
                     </pic:cNvPicPr>
                   </pic:nvPicPr>
                   <pic:blipFill>
-                    <a:blip r:embed="rId318"/>
+                    <a:blip r:embed="rId341"/>
                     <a:stretch>
                       <a:fillRect/>
                     </a:stretch>
@@ -15278,7 +16265,7 @@
       <w:r>
         <w:t xml:space="preserve"> </w:t>
       </w:r>
-      <w:hyperlink r:id="rId319">
+      <w:hyperlink r:id="rId342">
         <w:r>
           <w:rPr>
             <w:rStyle w:val="Hyperlink"/>
@@ -15293,15 +16280,15 @@
         <w:rPr>
           <w:rStyle w:val="FootnoteReference"/>
         </w:rPr>
-        <w:footnoteReference w:id="320"/>
+        <w:footnoteReference w:id="343"/>
       </w:r>
     </w:p>
     <w:p>
       <w:pPr>
         <w:pStyle w:val="Heading4"/>
       </w:pPr>
-      <w:bookmarkStart w:id="321" w:name="subheadings-need-four-hashtags-and-no-number-symbol"/>
-      <w:bookmarkEnd w:id="321"/>
+      <w:bookmarkStart w:id="344" w:name="subheadings-need-four-hashtags-and-no-number-symbol"/>
+      <w:bookmarkEnd w:id="344"/>
       <w:r>
         <w:t xml:space="preserve">Subheadings need four hashtags and no-number symbol</w:t>
       </w:r>
@@ -15310,7 +16297,7 @@
       <w:pPr>
         <w:pStyle w:val="Compact"/>
         <w:numPr>
-          <w:numId w:val="1014"/>
+          <w:numId w:val="1016"/>
           <w:ilvl w:val="0"/>
         </w:numPr>
       </w:pPr>
@@ -15323,15 +16310,15 @@
         <w:pStyle w:val="FirstParagraph"/>
       </w:pPr>
       <w:r>
-        <w:t xml:space="preserve">** Use 5 hashtags for digital image headers **, and imperative verbs to hint interactive use</w:t>
+        <w:t xml:space="preserve">Use 5 hashtags for digital image headers, and imperative verbs to hint interactive use</w:t>
       </w:r>
     </w:p>
     <w:p>
       <w:pPr>
         <w:pStyle w:val="Heading5"/>
       </w:pPr>
-      <w:bookmarkStart w:id="322" w:name="explore-the-chart-embedded-html-iframe"/>
-      <w:bookmarkEnd w:id="322"/>
+      <w:bookmarkStart w:id="345" w:name="explore-the-chart-embedded-html-iframe"/>
+      <w:bookmarkEnd w:id="345"/>
       <w:r>
         <w:t xml:space="preserve">Explore the Chart: embedded HTML iframe</w:t>
       </w:r>
@@ -15351,8 +16338,8 @@
       <w:pPr>
         <w:pStyle w:val="Heading5"/>
       </w:pPr>
-      <w:bookmarkStart w:id="323" w:name="scroll-the-map-embedded-html-iframe"/>
-      <w:bookmarkEnd w:id="323"/>
+      <w:bookmarkStart w:id="346" w:name="scroll-the-map-embedded-html-iframe"/>
+      <w:bookmarkEnd w:id="346"/>
       <w:r>
         <w:t xml:space="preserve">Scroll the Map: embedded HTML iframe</w:t>
       </w:r>
@@ -15455,7 +16442,7 @@
         <w:rPr>
           <w:rStyle w:val="FootnoteReference"/>
         </w:rPr>
-        <w:footnoteReference w:id="324"/>
+        <w:footnoteReference w:id="347"/>
       </w:r>
       <w:r>
         <w:t xml:space="preserve"> </w:t>
@@ -15471,8 +16458,8 @@
       <w:pPr>
         <w:pStyle w:val="Heading5"/>
       </w:pPr>
-      <w:bookmarkStart w:id="325" w:name="watch-the-youtube-video-embedded-html-iframe-from-secure-https"/>
-      <w:bookmarkEnd w:id="325"/>
+      <w:bookmarkStart w:id="348" w:name="watch-the-youtube-video-embedded-html-iframe-from-secure-https"/>
+      <w:bookmarkEnd w:id="348"/>
       <w:r>
         <w:t xml:space="preserve">Watch the YouTube Video: embedded HTML iframe from secure https</w:t>
       </w:r>
@@ -15492,8 +16479,8 @@
       <w:pPr>
         <w:pStyle w:val="Heading5"/>
       </w:pPr>
-      <w:bookmarkStart w:id="326" w:name="watch-the-vimeo-video-embedded-html-iframe-from-secure-https"/>
-      <w:bookmarkEnd w:id="326"/>
+      <w:bookmarkStart w:id="349" w:name="watch-the-vimeo-video-embedded-html-iframe-from-secure-https"/>
+      <w:bookmarkEnd w:id="349"/>
       <w:r>
         <w:t xml:space="preserve">Watch the Vimeo Video: embedded HTML iframe from secure https</w:t>
       </w:r>
@@ -15513,8 +16500,8 @@
       <w:pPr>
         <w:pStyle w:val="Heading4"/>
       </w:pPr>
-      <w:bookmarkStart w:id="327" w:name="watch-the-kaltura-video-embedded-html-iframe-from-secure-https"/>
-      <w:bookmarkEnd w:id="327"/>
+      <w:bookmarkStart w:id="350" w:name="watch-the-kaltura-video-embedded-html-iframe-from-secure-https"/>
+      <w:bookmarkEnd w:id="350"/>
       <w:r>
         <w:t xml:space="preserve">Watch the Kaltura Video: embedded HTML iframe from secure https</w:t>
       </w:r>
@@ -15534,8 +16521,8 @@
       <w:pPr>
         <w:pStyle w:val="Heading5"/>
       </w:pPr>
-      <w:bookmarkStart w:id="328" w:name="explore-the-source-embedded-pdf"/>
-      <w:bookmarkEnd w:id="328"/>
+      <w:bookmarkStart w:id="351" w:name="explore-the-source-embedded-pdf"/>
+      <w:bookmarkEnd w:id="351"/>
       <w:r>
         <w:t xml:space="preserve">Explore the Source: embedded PDF</w:t>
       </w:r>
@@ -15577,7 +16564,7 @@
       <w:pPr>
         <w:pStyle w:val="Compact"/>
         <w:numPr>
-          <w:numId w:val="1015"/>
+          <w:numId w:val="1017"/>
           <w:ilvl w:val="0"/>
         </w:numPr>
       </w:pPr>
@@ -15587,7 +16574,7 @@
       <w:r>
         <w:t xml:space="preserve"> </w:t>
       </w:r>
-      <w:hyperlink r:id="rId329">
+      <w:hyperlink r:id="rId352">
         <w:r>
           <w:rPr>
             <w:rStyle w:val="Hyperlink"/>
@@ -15600,7 +16587,7 @@
       <w:pPr>
         <w:pStyle w:val="Compact"/>
         <w:numPr>
-          <w:numId w:val="1015"/>
+          <w:numId w:val="1017"/>
           <w:ilvl w:val="0"/>
         </w:numPr>
       </w:pPr>
@@ -15610,7 +16597,7 @@
       <w:r>
         <w:t xml:space="preserve"> </w:t>
       </w:r>
-      <w:hyperlink r:id="rId330">
+      <w:hyperlink r:id="rId353">
         <w:r>
           <w:rPr>
             <w:rStyle w:val="Hyperlink"/>
@@ -15623,8 +16610,8 @@
       <w:pPr>
         <w:pStyle w:val="Heading4"/>
       </w:pPr>
-      <w:bookmarkStart w:id="331" w:name="about-this-book-8"/>
-      <w:bookmarkEnd w:id="331"/>
+      <w:bookmarkStart w:id="354" w:name="about-this-book-8"/>
+      <w:bookmarkEnd w:id="354"/>
       <w:r>
         <w:t xml:space="preserve">About this book</w:t>
       </w:r>
@@ -15763,15 +16750,15 @@
         <w:pStyle w:val="BodyText"/>
       </w:pPr>
       <w:r>
-        <w:t xml:space="preserve">This book-in-progress was last updated on: 2019-02-12</w:t>
+        <w:t xml:space="preserve">This book-in-progress was last updated on: 2019-02-13</w:t>
       </w:r>
     </w:p>
     <w:p>
       <w:pPr>
         <w:pStyle w:val="Heading1"/>
       </w:pPr>
-      <w:bookmarkStart w:id="332" w:name="mapping"/>
-      <w:bookmarkEnd w:id="332"/>
+      <w:bookmarkStart w:id="355" w:name="mapping"/>
+      <w:bookmarkEnd w:id="355"/>
       <w:r>
         <w:t xml:space="preserve">Mapping</w:t>
       </w:r>
@@ -15797,8 +16784,8 @@
       <w:pPr>
         <w:pStyle w:val="Heading2"/>
       </w:pPr>
-      <w:bookmarkStart w:id="333" w:name="how-we-found-restrictive-covenants"/>
-      <w:bookmarkEnd w:id="333"/>
+      <w:bookmarkStart w:id="356" w:name="how-we-found-restrictive-covenants"/>
+      <w:bookmarkEnd w:id="356"/>
       <w:r>
         <w:t xml:space="preserve">How We Found Restrictive Covenants</w:t>
       </w:r>
@@ -15856,7 +16843,7 @@
       <w:r>
         <w:t xml:space="preserve"> </w:t>
       </w:r>
-      <w:hyperlink r:id="rId334">
+      <w:hyperlink r:id="rId357">
         <w:r>
           <w:rPr>
             <w:rStyle w:val="Hyperlink"/>
@@ -15871,7 +16858,7 @@
         <w:rPr>
           <w:rStyle w:val="FootnoteReference"/>
         </w:rPr>
-        <w:footnoteReference w:id="335"/>
+        <w:footnoteReference w:id="358"/>
       </w:r>
     </w:p>
     <w:p>
@@ -15886,8 +16873,8 @@
       <w:pPr>
         <w:pStyle w:val="Heading5"/>
       </w:pPr>
-      <w:bookmarkStart w:id="336" w:name="watch-the-video-how-we-found-restrictive-covenants-2011"/>
-      <w:bookmarkEnd w:id="336"/>
+      <w:bookmarkStart w:id="359" w:name="watch-the-video-how-we-found-restrictive-covenants-2011"/>
+      <w:bookmarkEnd w:id="359"/>
       <w:r>
         <w:t xml:space="preserve">Watch the Video: How We Found Restrictive Covenants, 2011</w:t>
       </w:r>
@@ -15906,7 +16893,7 @@
         <w:rPr>
           <w:rStyle w:val="FootnoteReference"/>
         </w:rPr>
-        <w:footnoteReference w:id="337"/>
+        <w:footnoteReference w:id="360"/>
       </w:r>
     </w:p>
     <w:p>
@@ -15920,7 +16907,7 @@
         <w:rPr>
           <w:rStyle w:val="FootnoteReference"/>
         </w:rPr>
-        <w:footnoteReference w:id="339"/>
+        <w:footnoteReference w:id="362"/>
       </w:r>
     </w:p>
     <w:p>
@@ -15934,7 +16921,7 @@
         <w:rPr>
           <w:rStyle w:val="FootnoteReference"/>
         </w:rPr>
-        <w:footnoteReference w:id="340"/>
+        <w:footnoteReference w:id="363"/>
       </w:r>
       <w:r>
         <w:t xml:space="preserve"> </w:t>
@@ -15958,7 +16945,7 @@
         <w:rPr>
           <w:rStyle w:val="FootnoteReference"/>
         </w:rPr>
-        <w:footnoteReference w:id="342"/>
+        <w:footnoteReference w:id="365"/>
       </w:r>
     </w:p>
     <w:p>
@@ -16092,7 +17079,7 @@
       <w:r>
         <w:t xml:space="preserve"> </w:t>
       </w:r>
-      <w:hyperlink r:id="rId343">
+      <w:hyperlink r:id="rId366">
         <w:r>
           <w:rPr>
             <w:rStyle w:val="Hyperlink"/>
@@ -16110,7 +17097,7 @@
         <w:rPr>
           <w:rStyle w:val="FootnoteReference"/>
         </w:rPr>
-        <w:footnoteReference w:id="344"/>
+        <w:footnoteReference w:id="367"/>
       </w:r>
     </w:p>
     <w:p>
@@ -16142,7 +17129,7 @@
         <w:rPr>
           <w:rStyle w:val="FootnoteReference"/>
         </w:rPr>
-        <w:footnoteReference w:id="346"/>
+        <w:footnoteReference w:id="369"/>
       </w:r>
     </w:p>
     <w:p>
@@ -16186,7 +17173,7 @@
         <w:rPr>
           <w:rStyle w:val="FootnoteReference"/>
         </w:rPr>
-        <w:footnoteReference w:id="347"/>
+        <w:footnoteReference w:id="370"/>
       </w:r>
       <w:r>
         <w:t xml:space="preserve"> </w:t>
@@ -16225,8 +17212,8 @@
       <w:pPr>
         <w:pStyle w:val="Heading4"/>
       </w:pPr>
-      <w:bookmarkStart w:id="348" w:name="about-this-book-9"/>
-      <w:bookmarkEnd w:id="348"/>
+      <w:bookmarkStart w:id="371" w:name="about-this-book-9"/>
+      <w:bookmarkEnd w:id="371"/>
       <w:r>
         <w:t xml:space="preserve">About this book</w:t>
       </w:r>
@@ -16365,15 +17352,15 @@
         <w:pStyle w:val="BodyText"/>
       </w:pPr>
       <w:r>
-        <w:t xml:space="preserve">This book-in-progress was last updated on: 2019-02-12</w:t>
+        <w:t xml:space="preserve">This book-in-progress was last updated on: 2019-02-13</w:t>
       </w:r>
     </w:p>
     <w:p>
       <w:pPr>
         <w:pStyle w:val="Heading1"/>
       </w:pPr>
-      <w:bookmarkStart w:id="349" w:name="bibliography"/>
-      <w:bookmarkEnd w:id="349"/>
+      <w:bookmarkStart w:id="372" w:name="bibliography"/>
+      <w:bookmarkEnd w:id="372"/>
       <w:r>
         <w:t xml:space="preserve">Bibliography</w:t>
       </w:r>
@@ -16698,7 +17685,7 @@
       <w:r>
         <w:t xml:space="preserve"> </w:t>
       </w:r>
-      <w:hyperlink r:id="rId338">
+      <w:hyperlink r:id="rId361">
         <w:r>
           <w:rPr>
             <w:rStyle w:val="Hyperlink"/>
@@ -23101,7 +24088,7 @@
       </w:r>
     </w:p>
   </w:footnote>
-  <w:footnote w:id="314">
+  <w:footnote w:id="337">
     <w:p>
       <w:pPr>
         <w:pStyle w:val="FootnoteText"/>
@@ -23120,7 +24107,7 @@
       </w:r>
     </w:p>
   </w:footnote>
-  <w:footnote w:id="315">
+  <w:footnote w:id="338">
     <w:p>
       <w:pPr>
         <w:pStyle w:val="FootnoteText"/>
@@ -23175,7 +24162,7 @@
       </w:r>
     </w:p>
   </w:footnote>
-  <w:footnote w:id="316">
+  <w:footnote w:id="339">
     <w:p>
       <w:pPr>
         <w:pStyle w:val="FootnoteText"/>
@@ -23242,7 +24229,7 @@
       </w:r>
     </w:p>
   </w:footnote>
-  <w:footnote w:id="320">
+  <w:footnote w:id="343">
     <w:p>
       <w:pPr>
         <w:pStyle w:val="FootnoteText"/>
@@ -23264,7 +24251,7 @@
       </w:r>
     </w:p>
   </w:footnote>
-  <w:footnote w:id="324">
+  <w:footnote w:id="347">
     <w:p>
       <w:pPr>
         <w:pStyle w:val="FootnoteText"/>
@@ -23283,7 +24270,7 @@
       </w:r>
     </w:p>
   </w:footnote>
-  <w:footnote w:id="335">
+  <w:footnote w:id="358">
     <w:p>
       <w:pPr>
         <w:pStyle w:val="FootnoteText"/>
@@ -23302,7 +24289,7 @@
       </w:r>
     </w:p>
   </w:footnote>
-  <w:footnote w:id="337">
+  <w:footnote w:id="360">
     <w:p>
       <w:pPr>
         <w:pStyle w:val="FootnoteText"/>
@@ -23319,7 +24306,7 @@
       <w:r>
         <w:t xml:space="preserve">Katie Campbell and Jack Dougherty, “How We Found Restrictive Covenants” (</w:t>
       </w:r>
-      <w:hyperlink r:id="rId338">
+      <w:hyperlink r:id="rId361">
         <w:r>
           <w:rPr>
             <w:rStyle w:val="Hyperlink"/>
@@ -23332,7 +24319,7 @@
       </w:r>
     </w:p>
   </w:footnote>
-  <w:footnote w:id="339">
+  <w:footnote w:id="362">
     <w:p>
       <w:pPr>
         <w:pStyle w:val="FootnoteText"/>
@@ -23351,7 +24338,7 @@
       </w:r>
     </w:p>
   </w:footnote>
-  <w:footnote w:id="340">
+  <w:footnote w:id="363">
     <w:p>
       <w:pPr>
         <w:pStyle w:val="FootnoteText"/>
@@ -23371,7 +24358,7 @@
       <w:r>
         <w:t xml:space="preserve"> </w:t>
       </w:r>
-      <w:hyperlink r:id="rId341">
+      <w:hyperlink r:id="rId364">
         <w:r>
           <w:rPr>
             <w:rStyle w:val="Hyperlink"/>
@@ -23381,7 +24368,7 @@
       </w:hyperlink>
     </w:p>
   </w:footnote>
-  <w:footnote w:id="342">
+  <w:footnote w:id="365">
     <w:p>
       <w:pPr>
         <w:pStyle w:val="FootnoteText"/>
@@ -23400,7 +24387,7 @@
       </w:r>
     </w:p>
   </w:footnote>
-  <w:footnote w:id="344">
+  <w:footnote w:id="367">
     <w:p>
       <w:pPr>
         <w:pStyle w:val="FootnoteText"/>
@@ -23423,7 +24410,7 @@
       <w:r>
         <w:t xml:space="preserve"> </w:t>
       </w:r>
-      <w:hyperlink r:id="rId345">
+      <w:hyperlink r:id="rId368">
         <w:r>
           <w:rPr>
             <w:rStyle w:val="Hyperlink"/>
@@ -23436,7 +24423,7 @@
       </w:r>
     </w:p>
   </w:footnote>
-  <w:footnote w:id="346">
+  <w:footnote w:id="369">
     <w:p>
       <w:pPr>
         <w:pStyle w:val="FootnoteText"/>
@@ -23455,7 +24442,7 @@
       </w:r>
     </w:p>
   </w:footnote>
-  <w:footnote w:id="347">
+  <w:footnote w:id="370">
     <w:p>
       <w:pPr>
         <w:pStyle w:val="FootnoteText"/>
@@ -23561,7 +24548,7 @@
     </w:lvl>
   </w:abstractNum>
   <w:abstractNum w:abstractNumId="990">
-    <w:nsid w:val="f8cc2474"/>
+    <w:nsid w:val="78f18613"/>
     <w:multiLevelType w:val="multilevel"/>
     <w:lvl w:ilvl="0">
       <w:numFmt w:val="bullet"/>
@@ -23642,7 +24629,7 @@
     </w:lvl>
   </w:abstractNum>
   <w:abstractNum w:abstractNumId="991">
-    <w:nsid w:val="a1c89fa2"/>
+    <w:nsid w:val="6b32de61"/>
     <w:multiLevelType w:val="multilevel"/>
     <w:lvl w:ilvl="0">
       <w:numFmt w:val="bullet"/>
@@ -23771,6 +24758,12 @@
     <w:abstractNumId w:val="991"/>
   </w:num>
   <w:num w:numId="1015">
+    <w:abstractNumId w:val="991"/>
+  </w:num>
+  <w:num w:numId="1016">
+    <w:abstractNumId w:val="991"/>
+  </w:num>
+  <w:num w:numId="1017">
     <w:abstractNumId w:val="991"/>
   </w:num>
 </w:numbering>

</xml_diff>